<commit_message>
dodanie sumy do templatki
</commit_message>
<xml_diff>
--- a/templates/offer_template.docx
+++ b/templates/offer_template.docx
@@ -893,6 +893,7 @@
           <w:b/>
           <w:sz w:val="32"/>
           <w:szCs w:val="32"/>
+          <w:lang w:val="en-GB"/>
         </w:rPr>
       </w:pPr>
       <w:r>
@@ -901,6 +902,7 @@
           <w:b/>
           <w:sz w:val="32"/>
           <w:szCs w:val="32"/>
+          <w:lang w:val="en-GB"/>
         </w:rPr>
         <w:t>DOSTAWCA:</w:t>
       </w:r>
@@ -912,6 +914,7 @@
           <w:rFonts w:ascii="Times New Roman" w:eastAsia="Times New Roman" w:hAnsi="Times New Roman" w:cs="Times New Roman"/>
           <w:sz w:val="24"/>
           <w:szCs w:val="24"/>
+          <w:lang w:val="en-GB"/>
         </w:rPr>
       </w:pPr>
       <w:proofErr w:type="gramStart"/>
@@ -920,6 +923,7 @@
           <w:rFonts w:ascii="Times New Roman" w:eastAsia="Times New Roman" w:hAnsi="Times New Roman" w:cs="Times New Roman"/>
           <w:sz w:val="24"/>
           <w:szCs w:val="24"/>
+          <w:lang w:val="en-GB"/>
         </w:rPr>
         <w:t xml:space="preserve">{{ </w:t>
       </w:r>
@@ -929,6 +933,7 @@
           <w:rFonts w:ascii="Times New Roman" w:eastAsia="Times New Roman" w:hAnsi="Times New Roman" w:cs="Times New Roman"/>
           <w:sz w:val="24"/>
           <w:szCs w:val="24"/>
+          <w:lang w:val="en-GB"/>
         </w:rPr>
         <w:t>supplier</w:t>
       </w:r>
@@ -938,6 +943,7 @@
           <w:rFonts w:ascii="Times New Roman" w:eastAsia="Times New Roman" w:hAnsi="Times New Roman" w:cs="Times New Roman"/>
           <w:sz w:val="24"/>
           <w:szCs w:val="24"/>
+          <w:lang w:val="en-GB"/>
         </w:rPr>
         <w:t>_</w:t>
       </w:r>
@@ -947,6 +953,7 @@
           <w:rFonts w:ascii="Times New Roman" w:eastAsia="Times New Roman" w:hAnsi="Times New Roman" w:cs="Times New Roman"/>
           <w:sz w:val="24"/>
           <w:szCs w:val="24"/>
+          <w:lang w:val="en-GB"/>
         </w:rPr>
         <w:t>name</w:t>
       </w:r>
@@ -956,6 +963,7 @@
           <w:rFonts w:ascii="Times New Roman" w:eastAsia="Times New Roman" w:hAnsi="Times New Roman" w:cs="Times New Roman"/>
           <w:sz w:val="24"/>
           <w:szCs w:val="24"/>
+          <w:lang w:val="en-GB"/>
         </w:rPr>
         <w:t xml:space="preserve">  }</w:t>
       </w:r>
@@ -965,6 +973,7 @@
           <w:rFonts w:ascii="Times New Roman" w:eastAsia="Times New Roman" w:hAnsi="Times New Roman" w:cs="Times New Roman"/>
           <w:sz w:val="24"/>
           <w:szCs w:val="24"/>
+          <w:lang w:val="en-GB"/>
         </w:rPr>
         <w:t>}</w:t>
       </w:r>
@@ -976,6 +985,7 @@
           <w:rFonts w:ascii="Times New Roman" w:eastAsia="Times New Roman" w:hAnsi="Times New Roman" w:cs="Times New Roman"/>
           <w:sz w:val="24"/>
           <w:szCs w:val="24"/>
+          <w:lang w:val="en-GB"/>
         </w:rPr>
       </w:pPr>
       <w:proofErr w:type="gramStart"/>
@@ -984,6 +994,7 @@
           <w:rFonts w:ascii="Times New Roman" w:eastAsia="Times New Roman" w:hAnsi="Times New Roman" w:cs="Times New Roman"/>
           <w:sz w:val="24"/>
           <w:szCs w:val="24"/>
+          <w:lang w:val="en-GB"/>
         </w:rPr>
         <w:t>{{ supplier</w:t>
       </w:r>
@@ -993,6 +1004,7 @@
           <w:rFonts w:ascii="Times New Roman" w:eastAsia="Times New Roman" w:hAnsi="Times New Roman" w:cs="Times New Roman"/>
           <w:sz w:val="24"/>
           <w:szCs w:val="24"/>
+          <w:lang w:val="en-GB"/>
         </w:rPr>
         <w:t>_address_</w:t>
       </w:r>
@@ -1002,6 +1014,7 @@
           <w:rFonts w:ascii="Times New Roman" w:eastAsia="Times New Roman" w:hAnsi="Times New Roman" w:cs="Times New Roman"/>
           <w:sz w:val="24"/>
           <w:szCs w:val="24"/>
+          <w:lang w:val="en-GB"/>
         </w:rPr>
         <w:t>1 }</w:t>
       </w:r>
@@ -1011,6 +1024,7 @@
           <w:rFonts w:ascii="Times New Roman" w:eastAsia="Times New Roman" w:hAnsi="Times New Roman" w:cs="Times New Roman"/>
           <w:sz w:val="24"/>
           <w:szCs w:val="24"/>
+          <w:lang w:val="en-GB"/>
         </w:rPr>
         <w:t>}</w:t>
       </w:r>
@@ -1022,6 +1036,7 @@
           <w:rFonts w:ascii="Times New Roman" w:eastAsia="Times New Roman" w:hAnsi="Times New Roman" w:cs="Times New Roman"/>
           <w:sz w:val="24"/>
           <w:szCs w:val="24"/>
+          <w:lang w:val="en-GB"/>
         </w:rPr>
       </w:pPr>
       <w:proofErr w:type="gramStart"/>
@@ -1030,6 +1045,7 @@
           <w:rFonts w:ascii="Times New Roman" w:eastAsia="Times New Roman" w:hAnsi="Times New Roman" w:cs="Times New Roman"/>
           <w:sz w:val="24"/>
           <w:szCs w:val="24"/>
+          <w:lang w:val="en-GB"/>
         </w:rPr>
         <w:t>{{ supplier</w:t>
       </w:r>
@@ -1039,6 +1055,7 @@
           <w:rFonts w:ascii="Times New Roman" w:eastAsia="Times New Roman" w:hAnsi="Times New Roman" w:cs="Times New Roman"/>
           <w:sz w:val="24"/>
           <w:szCs w:val="24"/>
+          <w:lang w:val="en-GB"/>
         </w:rPr>
         <w:t>_address_</w:t>
       </w:r>
@@ -1048,6 +1065,7 @@
           <w:rFonts w:ascii="Times New Roman" w:eastAsia="Times New Roman" w:hAnsi="Times New Roman" w:cs="Times New Roman"/>
           <w:sz w:val="24"/>
           <w:szCs w:val="24"/>
+          <w:lang w:val="en-GB"/>
         </w:rPr>
         <w:t>2 }</w:t>
       </w:r>
@@ -1057,6 +1075,7 @@
           <w:rFonts w:ascii="Times New Roman" w:eastAsia="Times New Roman" w:hAnsi="Times New Roman" w:cs="Times New Roman"/>
           <w:sz w:val="24"/>
           <w:szCs w:val="24"/>
+          <w:lang w:val="en-GB"/>
         </w:rPr>
         <w:t>}</w:t>
       </w:r>
@@ -1069,67 +1088,18 @@
           <w:bCs/>
           <w:sz w:val="24"/>
           <w:szCs w:val="24"/>
-        </w:rPr>
-      </w:pPr>
-      <w:proofErr w:type="gramStart"/>
+          <w:lang w:val="en-GB"/>
+        </w:rPr>
+      </w:pPr>
       <w:r>
         <w:rPr>
           <w:rFonts w:ascii="Times New Roman" w:eastAsia="Times New Roman" w:hAnsi="Times New Roman" w:cs="Times New Roman"/>
           <w:bCs/>
           <w:sz w:val="24"/>
           <w:szCs w:val="24"/>
-        </w:rPr>
-        <w:t xml:space="preserve">{{ </w:t>
-      </w:r>
-      <w:proofErr w:type="spellStart"/>
-      <w:r>
-        <w:rPr>
-          <w:rFonts w:ascii="Times New Roman" w:eastAsia="Times New Roman" w:hAnsi="Times New Roman" w:cs="Times New Roman"/>
-          <w:bCs/>
-          <w:sz w:val="24"/>
-          <w:szCs w:val="24"/>
-        </w:rPr>
-        <w:t>supplier</w:t>
-      </w:r>
-      <w:proofErr w:type="gramEnd"/>
-      <w:r>
-        <w:rPr>
-          <w:rFonts w:ascii="Times New Roman" w:eastAsia="Times New Roman" w:hAnsi="Times New Roman" w:cs="Times New Roman"/>
-          <w:bCs/>
-          <w:sz w:val="24"/>
-          <w:szCs w:val="24"/>
-        </w:rPr>
-        <w:t>_</w:t>
-      </w:r>
-      <w:proofErr w:type="gramStart"/>
-      <w:r>
-        <w:rPr>
-          <w:rFonts w:ascii="Times New Roman" w:eastAsia="Times New Roman" w:hAnsi="Times New Roman" w:cs="Times New Roman"/>
-          <w:bCs/>
-          <w:sz w:val="24"/>
-          <w:szCs w:val="24"/>
-        </w:rPr>
-        <w:t>nip</w:t>
-      </w:r>
-      <w:proofErr w:type="spellEnd"/>
-      <w:r>
-        <w:rPr>
-          <w:rFonts w:ascii="Times New Roman" w:eastAsia="Times New Roman" w:hAnsi="Times New Roman" w:cs="Times New Roman"/>
-          <w:bCs/>
-          <w:sz w:val="24"/>
-          <w:szCs w:val="24"/>
-        </w:rPr>
-        <w:t xml:space="preserve"> }</w:t>
-      </w:r>
-      <w:proofErr w:type="gramEnd"/>
-      <w:r>
-        <w:rPr>
-          <w:rFonts w:ascii="Times New Roman" w:eastAsia="Times New Roman" w:hAnsi="Times New Roman" w:cs="Times New Roman"/>
-          <w:bCs/>
-          <w:sz w:val="24"/>
-          <w:szCs w:val="24"/>
-        </w:rPr>
-        <w:t>}</w:t>
+          <w:lang w:val="en-GB"/>
+        </w:rPr>
+        <w:t>{{ supplier_nip }}</w:t>
       </w:r>
     </w:p>
     <w:p>
@@ -1141,6 +1111,7 @@
           <w:b/>
           <w:sz w:val="32"/>
           <w:szCs w:val="32"/>
+          <w:lang w:val="en-GB"/>
         </w:rPr>
       </w:pPr>
       <w:r>
@@ -1195,7 +1166,6 @@
                                 <w:lang w:val="pl-PL"/>
                               </w:rPr>
                             </w:pPr>
-                            <w:proofErr w:type="gramStart"/>
                             <w:r>
                               <w:rPr>
                                 <w:rFonts w:ascii="Times New Roman" w:hAnsi="Times New Roman" w:cs="Times New Roman"/>
@@ -1213,27 +1183,7 @@
                                 <w:szCs w:val="24"/>
                                 <w:lang w:val="pl-PL"/>
                               </w:rPr>
-                              <w:t>client</w:t>
-                            </w:r>
-                            <w:proofErr w:type="gramEnd"/>
-                            <w:r>
-                              <w:rPr>
-                                <w:rFonts w:ascii="Times New Roman" w:hAnsi="Times New Roman" w:cs="Times New Roman"/>
-                                <w:sz w:val="24"/>
-                                <w:szCs w:val="24"/>
-                                <w:lang w:val="pl-PL"/>
-                              </w:rPr>
-                              <w:t>_</w:t>
-                            </w:r>
-                            <w:proofErr w:type="gramStart"/>
-                            <w:r>
-                              <w:rPr>
-                                <w:rFonts w:ascii="Times New Roman" w:hAnsi="Times New Roman" w:cs="Times New Roman"/>
-                                <w:sz w:val="24"/>
-                                <w:szCs w:val="24"/>
-                                <w:lang w:val="pl-PL"/>
-                              </w:rPr>
-                              <w:t>name</w:t>
+                              <w:t>client_name</w:t>
                             </w:r>
                             <w:proofErr w:type="spellEnd"/>
                             <w:r>
@@ -1243,17 +1193,7 @@
                                 <w:szCs w:val="24"/>
                                 <w:lang w:val="pl-PL"/>
                               </w:rPr>
-                              <w:t xml:space="preserve"> }</w:t>
-                            </w:r>
-                            <w:proofErr w:type="gramEnd"/>
-                            <w:r>
-                              <w:rPr>
-                                <w:rFonts w:ascii="Times New Roman" w:hAnsi="Times New Roman" w:cs="Times New Roman"/>
-                                <w:sz w:val="24"/>
-                                <w:szCs w:val="24"/>
-                                <w:lang w:val="pl-PL"/>
-                              </w:rPr>
-                              <w:t>}</w:t>
+                              <w:t xml:space="preserve"> }}</w:t>
                             </w:r>
                           </w:p>
                         </w:txbxContent>
@@ -1368,6 +1308,7 @@
           <w:b/>
           <w:sz w:val="32"/>
           <w:szCs w:val="32"/>
+          <w:lang w:val="en-GB"/>
         </w:rPr>
         <w:t>KLIENT:</w:t>
       </w:r>
@@ -1380,6 +1321,7 @@
           <w:rFonts w:ascii="Times New Roman" w:eastAsia="Times New Roman" w:hAnsi="Times New Roman" w:cs="Times New Roman"/>
           <w:sz w:val="24"/>
           <w:szCs w:val="24"/>
+          <w:lang w:val="en-GB"/>
         </w:rPr>
       </w:pPr>
       <w:r>
@@ -1436,7 +1378,6 @@
                                 <w:lang w:val="pl-PL"/>
                               </w:rPr>
                             </w:pPr>
-                            <w:proofErr w:type="gramStart"/>
                             <w:r>
                               <w:rPr>
                                 <w:rFonts w:ascii="Times New Roman" w:hAnsi="Times New Roman" w:cs="Times New Roman"/>
@@ -1444,55 +1385,7 @@
                                 <w:szCs w:val="24"/>
                                 <w:lang w:val="pl-PL"/>
                               </w:rPr>
-                              <w:t>{{ client</w:t>
-                            </w:r>
-                            <w:proofErr w:type="gramEnd"/>
-                            <w:r>
-                              <w:rPr>
-                                <w:rFonts w:ascii="Times New Roman" w:hAnsi="Times New Roman" w:cs="Times New Roman"/>
-                                <w:sz w:val="24"/>
-                                <w:szCs w:val="24"/>
-                                <w:lang w:val="pl-PL"/>
-                              </w:rPr>
-                              <w:t>_</w:t>
-                            </w:r>
-                            <w:r>
-                              <w:rPr>
-                                <w:rFonts w:ascii="Times New Roman" w:hAnsi="Times New Roman" w:cs="Times New Roman"/>
-                                <w:sz w:val="24"/>
-                                <w:szCs w:val="24"/>
-                                <w:lang w:val="pl-PL"/>
-                              </w:rPr>
-                              <w:t>address_</w:t>
-                            </w:r>
-                            <w:proofErr w:type="gramStart"/>
-                            <w:r>
-                              <w:rPr>
-                                <w:rFonts w:ascii="Times New Roman" w:hAnsi="Times New Roman" w:cs="Times New Roman"/>
-                                <w:sz w:val="24"/>
-                                <w:szCs w:val="24"/>
-                                <w:lang w:val="pl-PL"/>
-                              </w:rPr>
-                              <w:t>1</w:t>
-                            </w:r>
-                            <w:r>
-                              <w:rPr>
-                                <w:rFonts w:ascii="Times New Roman" w:hAnsi="Times New Roman" w:cs="Times New Roman"/>
-                                <w:sz w:val="24"/>
-                                <w:szCs w:val="24"/>
-                                <w:lang w:val="pl-PL"/>
-                              </w:rPr>
-                              <w:t xml:space="preserve"> }</w:t>
-                            </w:r>
-                            <w:proofErr w:type="gramEnd"/>
-                            <w:r>
-                              <w:rPr>
-                                <w:rFonts w:ascii="Times New Roman" w:hAnsi="Times New Roman" w:cs="Times New Roman"/>
-                                <w:sz w:val="24"/>
-                                <w:szCs w:val="24"/>
-                                <w:lang w:val="pl-PL"/>
-                              </w:rPr>
-                              <w:t>}</w:t>
+                              <w:t>{{ client_address_1 }}</w:t>
                             </w:r>
                           </w:p>
                           <w:p>
@@ -1624,6 +1517,7 @@
           <w:rFonts w:ascii="Times New Roman" w:eastAsia="Times New Roman" w:hAnsi="Times New Roman" w:cs="Times New Roman"/>
           <w:sz w:val="24"/>
           <w:szCs w:val="24"/>
+          <w:lang w:val="en-GB"/>
         </w:rPr>
       </w:pPr>
       <w:r>
@@ -1680,7 +1574,6 @@
                                 <w:lang w:val="pl-PL"/>
                               </w:rPr>
                             </w:pPr>
-                            <w:proofErr w:type="gramStart"/>
                             <w:r>
                               <w:rPr>
                                 <w:rFonts w:ascii="Times New Roman" w:hAnsi="Times New Roman" w:cs="Times New Roman"/>
@@ -1688,55 +1581,7 @@
                                 <w:szCs w:val="24"/>
                                 <w:lang w:val="pl-PL"/>
                               </w:rPr>
-                              <w:t>{{ client</w:t>
-                            </w:r>
-                            <w:proofErr w:type="gramEnd"/>
-                            <w:r>
-                              <w:rPr>
-                                <w:rFonts w:ascii="Times New Roman" w:hAnsi="Times New Roman" w:cs="Times New Roman"/>
-                                <w:sz w:val="24"/>
-                                <w:szCs w:val="24"/>
-                                <w:lang w:val="pl-PL"/>
-                              </w:rPr>
-                              <w:t>_</w:t>
-                            </w:r>
-                            <w:r>
-                              <w:rPr>
-                                <w:rFonts w:ascii="Times New Roman" w:hAnsi="Times New Roman" w:cs="Times New Roman"/>
-                                <w:sz w:val="24"/>
-                                <w:szCs w:val="24"/>
-                                <w:lang w:val="pl-PL"/>
-                              </w:rPr>
-                              <w:t>address_</w:t>
-                            </w:r>
-                            <w:proofErr w:type="gramStart"/>
-                            <w:r>
-                              <w:rPr>
-                                <w:rFonts w:ascii="Times New Roman" w:hAnsi="Times New Roman" w:cs="Times New Roman"/>
-                                <w:sz w:val="24"/>
-                                <w:szCs w:val="24"/>
-                                <w:lang w:val="pl-PL"/>
-                              </w:rPr>
-                              <w:t>2</w:t>
-                            </w:r>
-                            <w:r>
-                              <w:rPr>
-                                <w:rFonts w:ascii="Times New Roman" w:hAnsi="Times New Roman" w:cs="Times New Roman"/>
-                                <w:sz w:val="24"/>
-                                <w:szCs w:val="24"/>
-                                <w:lang w:val="pl-PL"/>
-                              </w:rPr>
-                              <w:t xml:space="preserve"> }</w:t>
-                            </w:r>
-                            <w:proofErr w:type="gramEnd"/>
-                            <w:r>
-                              <w:rPr>
-                                <w:rFonts w:ascii="Times New Roman" w:hAnsi="Times New Roman" w:cs="Times New Roman"/>
-                                <w:sz w:val="24"/>
-                                <w:szCs w:val="24"/>
-                                <w:lang w:val="pl-PL"/>
-                              </w:rPr>
-                              <w:t>}</w:t>
+                              <w:t>{{ client_address_2 }}</w:t>
                             </w:r>
                           </w:p>
                           <w:p>
@@ -1868,6 +1713,7 @@
           <w:rFonts w:ascii="Times New Roman" w:eastAsia="Times New Roman" w:hAnsi="Times New Roman" w:cs="Times New Roman"/>
           <w:sz w:val="24"/>
           <w:szCs w:val="24"/>
+          <w:lang w:val="en-GB"/>
         </w:rPr>
       </w:pPr>
       <w:r>
@@ -1924,7 +1770,6 @@
                                 <w:lang w:val="pl-PL"/>
                               </w:rPr>
                             </w:pPr>
-                            <w:proofErr w:type="gramStart"/>
                             <w:r>
                               <w:rPr>
                                 <w:rFonts w:ascii="Times New Roman" w:hAnsi="Times New Roman" w:cs="Times New Roman"/>
@@ -1942,27 +1787,7 @@
                                 <w:szCs w:val="24"/>
                                 <w:lang w:val="pl-PL"/>
                               </w:rPr>
-                              <w:t>client</w:t>
-                            </w:r>
-                            <w:proofErr w:type="gramEnd"/>
-                            <w:r>
-                              <w:rPr>
-                                <w:rFonts w:ascii="Times New Roman" w:hAnsi="Times New Roman" w:cs="Times New Roman"/>
-                                <w:sz w:val="24"/>
-                                <w:szCs w:val="24"/>
-                                <w:lang w:val="pl-PL"/>
-                              </w:rPr>
-                              <w:t>_</w:t>
-                            </w:r>
-                            <w:proofErr w:type="gramStart"/>
-                            <w:r>
-                              <w:rPr>
-                                <w:rFonts w:ascii="Times New Roman" w:hAnsi="Times New Roman" w:cs="Times New Roman"/>
-                                <w:sz w:val="24"/>
-                                <w:szCs w:val="24"/>
-                                <w:lang w:val="pl-PL"/>
-                              </w:rPr>
-                              <w:t>nip</w:t>
+                              <w:t>client_nip</w:t>
                             </w:r>
                             <w:proofErr w:type="spellEnd"/>
                             <w:r>
@@ -1972,17 +1797,7 @@
                                 <w:szCs w:val="24"/>
                                 <w:lang w:val="pl-PL"/>
                               </w:rPr>
-                              <w:t xml:space="preserve"> }</w:t>
-                            </w:r>
-                            <w:proofErr w:type="gramEnd"/>
-                            <w:r>
-                              <w:rPr>
-                                <w:rFonts w:ascii="Times New Roman" w:hAnsi="Times New Roman" w:cs="Times New Roman"/>
-                                <w:sz w:val="24"/>
-                                <w:szCs w:val="24"/>
-                                <w:lang w:val="pl-PL"/>
-                              </w:rPr>
-                              <w:t>}</w:t>
+                              <w:t xml:space="preserve"> }}</w:t>
                             </w:r>
                           </w:p>
                           <w:p>
@@ -2017,7 +1832,11 @@
           </mc:Choice>
           <mc:Fallback>
             <w:pict>
-              <v:shape w14:anchorId="4564243C" id="_x0000_s1029" type="#_x0000_t202" style="position:absolute;left:0;text-align:left;margin-left:109.4pt;margin-top:16.7pt;width:152.65pt;height:22.3pt;z-index:251665408;visibility:visible;mso-wrap-style:square;mso-width-percent:0;mso-height-percent:0;mso-wrap-distance-left:9pt;mso-wrap-distance-top:0;mso-wrap-distance-right:9pt;mso-wrap-distance-bottom:0;mso-position-horizontal:absolute;mso-position-horizontal-relative:text;mso-position-vertical:absolute;mso-position-vertical-relative:text;mso-width-percent:0;mso-height-percent:0;mso-width-relative:margin;mso-height-relative:margin;v-text-anchor:top" o:gfxdata="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" fillcolor="white [3201]" stroked="f" strokeweight=".5pt">
+              <v:shapetype w14:anchorId="4564243C" id="_x0000_t202" coordsize="21600,21600" o:spt="202" path="m,l,21600r21600,l21600,xe">
+                <v:stroke joinstyle="miter"/>
+                <v:path gradientshapeok="t" o:connecttype="rect"/>
+              </v:shapetype>
+              <v:shape id="_x0000_s1029" type="#_x0000_t202" style="position:absolute;left:0;text-align:left;margin-left:109.4pt;margin-top:16.7pt;width:152.65pt;height:22.3pt;z-index:251665408;visibility:visible;mso-wrap-style:square;mso-width-percent:0;mso-height-percent:0;mso-wrap-distance-left:9pt;mso-wrap-distance-top:0;mso-wrap-distance-right:9pt;mso-wrap-distance-bottom:0;mso-position-horizontal:absolute;mso-position-horizontal-relative:text;mso-position-vertical:absolute;mso-position-vertical-relative:text;mso-width-percent:0;mso-height-percent:0;mso-width-relative:margin;mso-height-relative:margin;v-text-anchor:top" o:gfxdata="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" fillcolor="white [3201]" stroked="f" strokeweight=".5pt">
                 <v:textbox>
                   <w:txbxContent>
                     <w:p>
@@ -2116,6 +1935,7 @@
           <w:rFonts w:ascii="Times New Roman" w:eastAsia="Times New Roman" w:hAnsi="Times New Roman" w:cs="Times New Roman"/>
           <w:sz w:val="24"/>
           <w:szCs w:val="24"/>
+          <w:lang w:val="en-GB"/>
         </w:rPr>
         <w:sectPr>
           <w:type w:val="continuous"/>
@@ -2143,32 +1963,34 @@
           <w:rFonts w:ascii="Times New Roman" w:eastAsia="Times New Roman" w:hAnsi="Times New Roman" w:cs="Times New Roman"/>
           <w:sz w:val="24"/>
           <w:szCs w:val="24"/>
+          <w:lang w:val="en-GB"/>
         </w:rPr>
       </w:pPr>
     </w:p>
     <w:tbl>
       <w:tblPr>
         <w:tblStyle w:val="a"/>
-        <w:tblW w:w="9868" w:type="dxa"/>
+        <w:tblW w:w="9633" w:type="dxa"/>
         <w:jc w:val="center"/>
         <w:tblInd w:w="0" w:type="dxa"/>
+        <w:tblBorders>
+          <w:top w:val="single" w:sz="4" w:space="0" w:color="000000"/>
+          <w:left w:val="single" w:sz="4" w:space="0" w:color="000000"/>
+          <w:bottom w:val="single" w:sz="4" w:space="0" w:color="000000"/>
+          <w:right w:val="single" w:sz="4" w:space="0" w:color="000000"/>
+          <w:insideH w:val="single" w:sz="4" w:space="0" w:color="000000"/>
+          <w:insideV w:val="single" w:sz="4" w:space="0" w:color="000000"/>
+        </w:tblBorders>
         <w:tblLayout w:type="fixed"/>
-        <w:tblLook w:val="0400" w:firstRow="0" w:lastRow="0" w:firstColumn="0" w:lastColumn="0" w:noHBand="0" w:noVBand="1"/>
+        <w:tblLook w:val="0680" w:firstRow="0" w:lastRow="0" w:firstColumn="1" w:lastColumn="0" w:noHBand="1" w:noVBand="1"/>
       </w:tblPr>
       <w:tblGrid>
-        <w:gridCol w:w="539"/>
-        <w:gridCol w:w="787"/>
-        <w:gridCol w:w="787"/>
-        <w:gridCol w:w="787"/>
-        <w:gridCol w:w="786"/>
-        <w:gridCol w:w="1837"/>
-        <w:gridCol w:w="708"/>
-        <w:gridCol w:w="759"/>
-        <w:gridCol w:w="169"/>
-        <w:gridCol w:w="169"/>
-        <w:gridCol w:w="169"/>
-        <w:gridCol w:w="1059"/>
-        <w:gridCol w:w="1312"/>
+        <w:gridCol w:w="524"/>
+        <w:gridCol w:w="4799"/>
+        <w:gridCol w:w="688"/>
+        <w:gridCol w:w="737"/>
+        <w:gridCol w:w="1511"/>
+        <w:gridCol w:w="1374"/>
       </w:tblGrid>
       <w:tr>
         <w:trPr>
@@ -2177,13 +1999,7 @@
         </w:trPr>
         <w:tc>
           <w:tcPr>
-            <w:tcW w:w="540" w:type="dxa"/>
-            <w:tcBorders>
-              <w:top w:val="single" w:sz="4" w:space="0" w:color="000000"/>
-              <w:left w:val="single" w:sz="4" w:space="0" w:color="000000"/>
-              <w:bottom w:val="single" w:sz="4" w:space="0" w:color="000000"/>
-              <w:right w:val="single" w:sz="4" w:space="0" w:color="000000"/>
-            </w:tcBorders>
+            <w:tcW w:w="539" w:type="dxa"/>
             <w:shd w:val="clear" w:color="auto" w:fill="E7E6E6"/>
             <w:vAlign w:val="center"/>
           </w:tcPr>
@@ -2195,28 +2011,34 @@
                 <w:rFonts w:ascii="Times New Roman" w:eastAsia="Times New Roman" w:hAnsi="Times New Roman" w:cs="Times New Roman"/>
                 <w:b/>
                 <w:color w:val="000000"/>
+                <w:lang w:val="en-GB"/>
               </w:rPr>
             </w:pPr>
+            <w:proofErr w:type="spellStart"/>
             <w:r>
               <w:rPr>
                 <w:rFonts w:ascii="Times New Roman" w:eastAsia="Times New Roman" w:hAnsi="Times New Roman" w:cs="Times New Roman"/>
                 <w:b/>
                 <w:color w:val="000000"/>
+                <w:lang w:val="en-GB"/>
               </w:rPr>
-              <w:t>Lp.</w:t>
+              <w:t>Lp</w:t>
+            </w:r>
+            <w:proofErr w:type="spellEnd"/>
+            <w:r>
+              <w:rPr>
+                <w:rFonts w:ascii="Times New Roman" w:eastAsia="Times New Roman" w:hAnsi="Times New Roman" w:cs="Times New Roman"/>
+                <w:b/>
+                <w:color w:val="000000"/>
+                <w:lang w:val="en-GB"/>
+              </w:rPr>
+              <w:t>.</w:t>
             </w:r>
           </w:p>
         </w:tc>
         <w:tc>
           <w:tcPr>
             <w:tcW w:w="4984" w:type="dxa"/>
-            <w:gridSpan w:val="5"/>
-            <w:tcBorders>
-              <w:top w:val="single" w:sz="4" w:space="0" w:color="000000"/>
-              <w:left w:val="nil"/>
-              <w:bottom w:val="single" w:sz="4" w:space="0" w:color="000000"/>
-              <w:right w:val="single" w:sz="4" w:space="0" w:color="000000"/>
-            </w:tcBorders>
             <w:shd w:val="clear" w:color="auto" w:fill="E7E6E6"/>
             <w:vAlign w:val="center"/>
           </w:tcPr>
@@ -2228,6 +2050,7 @@
                 <w:rFonts w:ascii="Times New Roman" w:eastAsia="Times New Roman" w:hAnsi="Times New Roman" w:cs="Times New Roman"/>
                 <w:b/>
                 <w:color w:val="000000"/>
+                <w:lang w:val="en-GB"/>
               </w:rPr>
             </w:pPr>
             <w:r>
@@ -2235,20 +2058,15 @@
                 <w:rFonts w:ascii="Times New Roman" w:eastAsia="Times New Roman" w:hAnsi="Times New Roman" w:cs="Times New Roman"/>
                 <w:b/>
                 <w:color w:val="000000"/>
+                <w:lang w:val="en-GB"/>
               </w:rPr>
-              <w:t>Nazwa</w:t>
+              <w:t xml:space="preserve">Nazwa </w:t>
             </w:r>
           </w:p>
         </w:tc>
         <w:tc>
           <w:tcPr>
-            <w:tcW w:w="708" w:type="dxa"/>
-            <w:tcBorders>
-              <w:top w:val="single" w:sz="4" w:space="0" w:color="000000"/>
-              <w:left w:val="nil"/>
-              <w:bottom w:val="single" w:sz="4" w:space="0" w:color="000000"/>
-              <w:right w:val="single" w:sz="4" w:space="0" w:color="000000"/>
-            </w:tcBorders>
+            <w:tcW w:w="709" w:type="dxa"/>
             <w:shd w:val="clear" w:color="auto" w:fill="E7E6E6"/>
             <w:vAlign w:val="center"/>
           </w:tcPr>
@@ -2260,27 +2078,25 @@
                 <w:rFonts w:ascii="Times New Roman" w:eastAsia="Times New Roman" w:hAnsi="Times New Roman" w:cs="Times New Roman"/>
                 <w:b/>
                 <w:color w:val="000000"/>
+                <w:lang w:val="en-GB"/>
               </w:rPr>
             </w:pPr>
+            <w:proofErr w:type="spellStart"/>
             <w:r>
               <w:rPr>
                 <w:rFonts w:ascii="Times New Roman" w:eastAsia="Times New Roman" w:hAnsi="Times New Roman" w:cs="Times New Roman"/>
                 <w:b/>
                 <w:color w:val="000000"/>
+                <w:lang w:val="en-GB"/>
               </w:rPr>
-              <w:t>j.m.</w:t>
+              <w:t>j.m</w:t>
             </w:r>
+            <w:proofErr w:type="spellEnd"/>
           </w:p>
         </w:tc>
         <w:tc>
           <w:tcPr>
-            <w:tcW w:w="759" w:type="dxa"/>
-            <w:tcBorders>
-              <w:top w:val="single" w:sz="4" w:space="0" w:color="000000"/>
-              <w:left w:val="nil"/>
-              <w:bottom w:val="single" w:sz="4" w:space="0" w:color="000000"/>
-              <w:right w:val="single" w:sz="4" w:space="0" w:color="000000"/>
-            </w:tcBorders>
+            <w:tcW w:w="760" w:type="dxa"/>
             <w:shd w:val="clear" w:color="auto" w:fill="E7E6E6"/>
             <w:vAlign w:val="center"/>
           </w:tcPr>
@@ -2292,28 +2108,25 @@
                 <w:rFonts w:ascii="Times New Roman" w:eastAsia="Times New Roman" w:hAnsi="Times New Roman" w:cs="Times New Roman"/>
                 <w:b/>
                 <w:color w:val="000000"/>
+                <w:lang w:val="en-GB"/>
               </w:rPr>
             </w:pPr>
+            <w:proofErr w:type="spellStart"/>
             <w:r>
               <w:rPr>
                 <w:rFonts w:ascii="Times New Roman" w:eastAsia="Times New Roman" w:hAnsi="Times New Roman" w:cs="Times New Roman"/>
                 <w:b/>
                 <w:color w:val="000000"/>
+                <w:lang w:val="en-GB"/>
               </w:rPr>
               <w:t>ilość</w:t>
             </w:r>
+            <w:proofErr w:type="spellEnd"/>
           </w:p>
         </w:tc>
         <w:tc>
           <w:tcPr>
-            <w:tcW w:w="1566" w:type="dxa"/>
-            <w:gridSpan w:val="4"/>
-            <w:tcBorders>
-              <w:top w:val="single" w:sz="4" w:space="0" w:color="000000"/>
-              <w:left w:val="nil"/>
-              <w:bottom w:val="single" w:sz="4" w:space="0" w:color="000000"/>
-              <w:right w:val="single" w:sz="4" w:space="0" w:color="000000"/>
-            </w:tcBorders>
+            <w:tcW w:w="1565" w:type="dxa"/>
             <w:shd w:val="clear" w:color="auto" w:fill="E7E6E6"/>
             <w:vAlign w:val="center"/>
           </w:tcPr>
@@ -2325,6 +2138,7 @@
                 <w:rFonts w:ascii="Times New Roman" w:eastAsia="Times New Roman" w:hAnsi="Times New Roman" w:cs="Times New Roman"/>
                 <w:b/>
                 <w:color w:val="000000"/>
+                <w:lang w:val="en-GB"/>
               </w:rPr>
             </w:pPr>
             <w:r>
@@ -2332,20 +2146,70 @@
                 <w:rFonts w:ascii="Times New Roman" w:eastAsia="Times New Roman" w:hAnsi="Times New Roman" w:cs="Times New Roman"/>
                 <w:b/>
                 <w:color w:val="000000"/>
+                <w:lang w:val="en-GB"/>
               </w:rPr>
-              <w:t>Cena jednostkowa netto [PLN]</w:t>
+              <w:t>Cena</w:t>
+            </w:r>
+          </w:p>
+          <w:p>
+            <w:pPr>
+              <w:spacing w:after="0" w:line="240" w:lineRule="auto"/>
+              <w:jc w:val="center"/>
+              <w:rPr>
+                <w:rFonts w:ascii="Times New Roman" w:eastAsia="Times New Roman" w:hAnsi="Times New Roman" w:cs="Times New Roman"/>
+                <w:b/>
+                <w:color w:val="000000"/>
+                <w:lang w:val="en-GB"/>
+              </w:rPr>
+            </w:pPr>
+            <w:proofErr w:type="spellStart"/>
+            <w:r>
+              <w:rPr>
+                <w:rFonts w:ascii="Times New Roman" w:eastAsia="Times New Roman" w:hAnsi="Times New Roman" w:cs="Times New Roman"/>
+                <w:b/>
+                <w:color w:val="000000"/>
+                <w:lang w:val="en-GB"/>
+              </w:rPr>
+              <w:t>jednostkowa</w:t>
+            </w:r>
+            <w:proofErr w:type="spellEnd"/>
+          </w:p>
+          <w:p>
+            <w:pPr>
+              <w:spacing w:after="0" w:line="240" w:lineRule="auto"/>
+              <w:jc w:val="center"/>
+              <w:rPr>
+                <w:rFonts w:ascii="Times New Roman" w:eastAsia="Times New Roman" w:hAnsi="Times New Roman" w:cs="Times New Roman"/>
+                <w:b/>
+                <w:color w:val="000000"/>
+                <w:lang w:val="en-GB"/>
+              </w:rPr>
+            </w:pPr>
+            <w:proofErr w:type="spellStart"/>
+            <w:r>
+              <w:rPr>
+                <w:rFonts w:ascii="Times New Roman" w:eastAsia="Times New Roman" w:hAnsi="Times New Roman" w:cs="Times New Roman"/>
+                <w:b/>
+                <w:color w:val="000000"/>
+                <w:lang w:val="en-GB"/>
+              </w:rPr>
+              <w:t>netto</w:t>
+            </w:r>
+            <w:proofErr w:type="spellEnd"/>
+            <w:r>
+              <w:rPr>
+                <w:rFonts w:ascii="Times New Roman" w:eastAsia="Times New Roman" w:hAnsi="Times New Roman" w:cs="Times New Roman"/>
+                <w:b/>
+                <w:color w:val="000000"/>
+                <w:lang w:val="en-GB"/>
+              </w:rPr>
+              <w:t xml:space="preserve"> [PLN]</w:t>
             </w:r>
           </w:p>
         </w:tc>
         <w:tc>
           <w:tcPr>
-            <w:tcW w:w="1312" w:type="dxa"/>
-            <w:tcBorders>
-              <w:top w:val="single" w:sz="4" w:space="0" w:color="000000"/>
-              <w:left w:val="nil"/>
-              <w:bottom w:val="single" w:sz="4" w:space="0" w:color="000000"/>
-              <w:right w:val="single" w:sz="4" w:space="0" w:color="000000"/>
-            </w:tcBorders>
+            <w:tcW w:w="1077" w:type="dxa"/>
             <w:shd w:val="clear" w:color="auto" w:fill="E7E6E6"/>
             <w:vAlign w:val="center"/>
           </w:tcPr>
@@ -2357,6 +2221,30 @@
                 <w:rFonts w:ascii="Times New Roman" w:eastAsia="Times New Roman" w:hAnsi="Times New Roman" w:cs="Times New Roman"/>
                 <w:b/>
                 <w:color w:val="000000"/>
+                <w:lang w:val="en-GB"/>
+              </w:rPr>
+            </w:pPr>
+            <w:proofErr w:type="spellStart"/>
+            <w:r>
+              <w:rPr>
+                <w:rFonts w:ascii="Times New Roman" w:eastAsia="Times New Roman" w:hAnsi="Times New Roman" w:cs="Times New Roman"/>
+                <w:b/>
+                <w:color w:val="000000"/>
+                <w:lang w:val="en-GB"/>
+              </w:rPr>
+              <w:t>Wartość</w:t>
+            </w:r>
+            <w:proofErr w:type="spellEnd"/>
+          </w:p>
+          <w:p>
+            <w:pPr>
+              <w:spacing w:after="0" w:line="240" w:lineRule="auto"/>
+              <w:jc w:val="center"/>
+              <w:rPr>
+                <w:rFonts w:ascii="Times New Roman" w:eastAsia="Times New Roman" w:hAnsi="Times New Roman" w:cs="Times New Roman"/>
+                <w:b/>
+                <w:color w:val="000000"/>
+                <w:lang w:val="en-GB"/>
               </w:rPr>
             </w:pPr>
             <w:r>
@@ -2364,8 +2252,30 @@
                 <w:rFonts w:ascii="Times New Roman" w:eastAsia="Times New Roman" w:hAnsi="Times New Roman" w:cs="Times New Roman"/>
                 <w:b/>
                 <w:color w:val="000000"/>
+                <w:lang w:val="en-GB"/>
               </w:rPr>
-              <w:t>Wartość Netto [PLN]</w:t>
+              <w:t>Netto</w:t>
+            </w:r>
+          </w:p>
+          <w:p>
+            <w:pPr>
+              <w:spacing w:after="0" w:line="240" w:lineRule="auto"/>
+              <w:jc w:val="center"/>
+              <w:rPr>
+                <w:rFonts w:ascii="Times New Roman" w:eastAsia="Times New Roman" w:hAnsi="Times New Roman" w:cs="Times New Roman"/>
+                <w:b/>
+                <w:color w:val="000000"/>
+                <w:lang w:val="en-GB"/>
+              </w:rPr>
+            </w:pPr>
+            <w:r>
+              <w:rPr>
+                <w:rFonts w:ascii="Times New Roman" w:eastAsia="Times New Roman" w:hAnsi="Times New Roman" w:cs="Times New Roman"/>
+                <w:b/>
+                <w:color w:val="000000"/>
+                <w:lang w:val="en-GB"/>
+              </w:rPr>
+              <w:t>[PLN]</w:t>
             </w:r>
           </w:p>
         </w:tc>
@@ -2377,71 +2287,9 @@
         </w:trPr>
         <w:tc>
           <w:tcPr>
-            <w:tcW w:w="540" w:type="dxa"/>
-            <w:tcBorders>
-              <w:top w:val="nil"/>
-              <w:left w:val="single" w:sz="4" w:space="0" w:color="000000"/>
-              <w:bottom w:val="single" w:sz="4" w:space="0" w:color="000000"/>
-              <w:right w:val="single" w:sz="4" w:space="0" w:color="000000"/>
-            </w:tcBorders>
-            <w:shd w:val="clear" w:color="auto" w:fill="E7E6E6"/>
-            <w:vAlign w:val="center"/>
-          </w:tcPr>
-          <w:p>
-            <w:pPr>
-              <w:spacing w:after="0" w:line="240" w:lineRule="auto"/>
-              <w:jc w:val="center"/>
-              <w:rPr>
-                <w:rFonts w:ascii="Times New Roman" w:eastAsia="Times New Roman" w:hAnsi="Times New Roman" w:cs="Times New Roman"/>
-                <w:b/>
-                <w:color w:val="000000"/>
-              </w:rPr>
-            </w:pPr>
-            <w:r>
-              <w:rPr>
-                <w:rFonts w:ascii="Times New Roman" w:eastAsia="Times New Roman" w:hAnsi="Times New Roman" w:cs="Times New Roman"/>
-                <w:b/>
-                <w:color w:val="000000"/>
-              </w:rPr>
-              <w:t>1</w:t>
-            </w:r>
-          </w:p>
-        </w:tc>
-        <w:tc>
-          <w:tcPr>
-            <w:tcW w:w="4984" w:type="dxa"/>
-            <w:gridSpan w:val="5"/>
-            <w:tcBorders>
-              <w:top w:val="single" w:sz="4" w:space="0" w:color="000000"/>
-              <w:left w:val="nil"/>
-              <w:bottom w:val="single" w:sz="4" w:space="0" w:color="000000"/>
-              <w:right w:val="single" w:sz="4" w:space="0" w:color="000000"/>
-            </w:tcBorders>
+            <w:tcW w:w="539" w:type="dxa"/>
+            <w:gridSpan w:val="6"/>
             <w:shd w:val="clear" w:color="auto" w:fill="auto"/>
-          </w:tcPr>
-          <w:p>
-            <w:pPr>
-              <w:spacing w:after="0" w:line="240" w:lineRule="auto"/>
-              <w:rPr>
-                <w:rFonts w:ascii="Times New Roman" w:eastAsia="Times New Roman" w:hAnsi="Times New Roman" w:cs="Times New Roman"/>
-                <w:color w:val="000000"/>
-                <w:sz w:val="20"/>
-                <w:szCs w:val="20"/>
-              </w:rPr>
-            </w:pPr>
-          </w:p>
-        </w:tc>
-        <w:tc>
-          <w:tcPr>
-            <w:tcW w:w="708" w:type="dxa"/>
-            <w:tcBorders>
-              <w:top w:val="nil"/>
-              <w:left w:val="nil"/>
-              <w:bottom w:val="single" w:sz="4" w:space="0" w:color="000000"/>
-              <w:right w:val="single" w:sz="4" w:space="0" w:color="000000"/>
-            </w:tcBorders>
-            <w:shd w:val="clear" w:color="auto" w:fill="auto"/>
-            <w:vAlign w:val="center"/>
           </w:tcPr>
           <w:p>
             <w:pPr>
@@ -2450,37 +2298,34 @@
               <w:rPr>
                 <w:rFonts w:ascii="Times New Roman" w:eastAsia="Times New Roman" w:hAnsi="Times New Roman" w:cs="Times New Roman"/>
                 <w:color w:val="000000"/>
+                <w:sz w:val="20"/>
+                <w:szCs w:val="20"/>
+                <w:lang w:val="en-GB"/>
               </w:rPr>
             </w:pPr>
-            <w:proofErr w:type="spellStart"/>
             <w:r>
               <w:rPr>
                 <w:rFonts w:ascii="Times New Roman" w:eastAsia="Times New Roman" w:hAnsi="Times New Roman" w:cs="Times New Roman"/>
                 <w:color w:val="000000"/>
+                <w:sz w:val="20"/>
+                <w:szCs w:val="20"/>
+                <w:lang w:val="en-GB"/>
               </w:rPr>
-              <w:t>kpl</w:t>
-            </w:r>
-            <w:proofErr w:type="spellEnd"/>
-            <w:r>
-              <w:rPr>
-                <w:rFonts w:ascii="Times New Roman" w:eastAsia="Times New Roman" w:hAnsi="Times New Roman" w:cs="Times New Roman"/>
-                <w:color w:val="000000"/>
-              </w:rPr>
-              <w:t>.</w:t>
+              <w:t>{%tr for row in products%}</w:t>
             </w:r>
           </w:p>
         </w:tc>
+      </w:tr>
+      <w:tr>
+        <w:trPr>
+          <w:trHeight w:val="450"/>
+          <w:jc w:val="center"/>
+        </w:trPr>
         <w:tc>
           <w:tcPr>
-            <w:tcW w:w="759" w:type="dxa"/>
-            <w:tcBorders>
-              <w:top w:val="nil"/>
-              <w:left w:val="nil"/>
-              <w:bottom w:val="single" w:sz="4" w:space="0" w:color="000000"/>
-              <w:right w:val="single" w:sz="4" w:space="0" w:color="000000"/>
-            </w:tcBorders>
+            <w:tcW w:w="539" w:type="dxa"/>
+            <w:gridSpan w:val="3"/>
             <w:shd w:val="clear" w:color="auto" w:fill="auto"/>
-            <w:vAlign w:val="center"/>
           </w:tcPr>
           <w:p>
             <w:pPr>
@@ -2489,22 +2334,49 @@
               <w:rPr>
                 <w:rFonts w:ascii="Times New Roman" w:eastAsia="Times New Roman" w:hAnsi="Times New Roman" w:cs="Times New Roman"/>
                 <w:color w:val="000000"/>
+                <w:sz w:val="20"/>
+                <w:szCs w:val="20"/>
+                <w:lang w:val="en-GB"/>
               </w:rPr>
             </w:pPr>
+            <w:r>
+              <w:rPr>
+                <w:rFonts w:ascii="Times New Roman" w:eastAsia="Times New Roman" w:hAnsi="Times New Roman" w:cs="Times New Roman"/>
+                <w:color w:val="000000"/>
+                <w:sz w:val="20"/>
+                <w:szCs w:val="20"/>
+                <w:lang w:val="en-GB"/>
+              </w:rPr>
+              <w:t>{%</w:t>
+            </w:r>
+            <w:proofErr w:type="spellStart"/>
+            <w:r>
+              <w:rPr>
+                <w:rFonts w:ascii="Times New Roman" w:eastAsia="Times New Roman" w:hAnsi="Times New Roman" w:cs="Times New Roman"/>
+                <w:color w:val="000000"/>
+                <w:sz w:val="20"/>
+                <w:szCs w:val="20"/>
+                <w:lang w:val="en-GB"/>
+              </w:rPr>
+              <w:t>tc</w:t>
+            </w:r>
+            <w:proofErr w:type="spellEnd"/>
+            <w:r>
+              <w:rPr>
+                <w:rFonts w:ascii="Times New Roman" w:eastAsia="Times New Roman" w:hAnsi="Times New Roman" w:cs="Times New Roman"/>
+                <w:color w:val="000000"/>
+                <w:sz w:val="20"/>
+                <w:szCs w:val="20"/>
+                <w:lang w:val="en-GB"/>
+              </w:rPr>
+              <w:t xml:space="preserve"> for col in row %}</w:t>
+            </w:r>
           </w:p>
         </w:tc>
         <w:tc>
           <w:tcPr>
-            <w:tcW w:w="1566" w:type="dxa"/>
-            <w:gridSpan w:val="4"/>
-            <w:tcBorders>
-              <w:top w:val="single" w:sz="4" w:space="0" w:color="000000"/>
-              <w:left w:val="nil"/>
-              <w:bottom w:val="single" w:sz="4" w:space="0" w:color="000000"/>
-              <w:right w:val="single" w:sz="4" w:space="0" w:color="000000"/>
-            </w:tcBorders>
+            <w:tcW w:w="717" w:type="dxa"/>
             <w:shd w:val="clear" w:color="auto" w:fill="auto"/>
-            <w:vAlign w:val="center"/>
           </w:tcPr>
           <w:p>
             <w:pPr>
@@ -2513,28 +2385,40 @@
               <w:rPr>
                 <w:rFonts w:ascii="Times New Roman" w:eastAsia="Times New Roman" w:hAnsi="Times New Roman" w:cs="Times New Roman"/>
                 <w:color w:val="000000"/>
+                <w:sz w:val="20"/>
+                <w:szCs w:val="20"/>
+                <w:lang w:val="en-GB"/>
               </w:rPr>
             </w:pPr>
+            <w:proofErr w:type="gramStart"/>
             <w:r>
               <w:rPr>
                 <w:rFonts w:ascii="Times New Roman" w:eastAsia="Times New Roman" w:hAnsi="Times New Roman" w:cs="Times New Roman"/>
                 <w:color w:val="000000"/>
+                <w:sz w:val="20"/>
+                <w:szCs w:val="20"/>
+                <w:lang w:val="en-GB"/>
               </w:rPr>
-              <w:t>0,00</w:t>
+              <w:t>{{ col</w:t>
+            </w:r>
+            <w:proofErr w:type="gramEnd"/>
+            <w:r>
+              <w:rPr>
+                <w:rFonts w:ascii="Times New Roman" w:eastAsia="Times New Roman" w:hAnsi="Times New Roman" w:cs="Times New Roman"/>
+                <w:color w:val="000000"/>
+                <w:sz w:val="20"/>
+                <w:szCs w:val="20"/>
+                <w:lang w:val="en-GB"/>
+              </w:rPr>
+              <w:t xml:space="preserve"> }}</w:t>
             </w:r>
           </w:p>
         </w:tc>
         <w:tc>
           <w:tcPr>
-            <w:tcW w:w="1312" w:type="dxa"/>
-            <w:tcBorders>
-              <w:top w:val="nil"/>
-              <w:left w:val="nil"/>
-              <w:bottom w:val="single" w:sz="4" w:space="0" w:color="000000"/>
-              <w:right w:val="single" w:sz="4" w:space="0" w:color="000000"/>
-            </w:tcBorders>
+            <w:tcW w:w="2987" w:type="dxa"/>
+            <w:gridSpan w:val="2"/>
             <w:shd w:val="clear" w:color="auto" w:fill="auto"/>
-            <w:vAlign w:val="center"/>
           </w:tcPr>
           <w:p>
             <w:pPr>
@@ -2543,34 +2427,78 @@
               <w:rPr>
                 <w:rFonts w:ascii="Times New Roman" w:eastAsia="Times New Roman" w:hAnsi="Times New Roman" w:cs="Times New Roman"/>
                 <w:color w:val="000000"/>
+                <w:sz w:val="20"/>
+                <w:szCs w:val="20"/>
+                <w:lang w:val="en-GB"/>
               </w:rPr>
             </w:pPr>
             <w:r>
               <w:rPr>
                 <w:rFonts w:ascii="Times New Roman" w:eastAsia="Times New Roman" w:hAnsi="Times New Roman" w:cs="Times New Roman"/>
                 <w:color w:val="000000"/>
+                <w:sz w:val="20"/>
+                <w:szCs w:val="20"/>
+                <w:lang w:val="en-GB"/>
               </w:rPr>
-              <w:t>0,00</w:t>
+              <w:t>{%</w:t>
+            </w:r>
+            <w:proofErr w:type="spellStart"/>
+            <w:r>
+              <w:rPr>
+                <w:rFonts w:ascii="Times New Roman" w:eastAsia="Times New Roman" w:hAnsi="Times New Roman" w:cs="Times New Roman"/>
+                <w:color w:val="000000"/>
+                <w:sz w:val="20"/>
+                <w:szCs w:val="20"/>
+                <w:lang w:val="en-GB"/>
+              </w:rPr>
+              <w:t>tc</w:t>
+            </w:r>
+            <w:proofErr w:type="spellEnd"/>
+            <w:r>
+              <w:rPr>
+                <w:rFonts w:ascii="Times New Roman" w:eastAsia="Times New Roman" w:hAnsi="Times New Roman" w:cs="Times New Roman"/>
+                <w:color w:val="000000"/>
+                <w:sz w:val="20"/>
+                <w:szCs w:val="20"/>
+                <w:lang w:val="en-GB"/>
+              </w:rPr>
+              <w:t xml:space="preserve"> </w:t>
+            </w:r>
+            <w:proofErr w:type="spellStart"/>
+            <w:r>
+              <w:rPr>
+                <w:rFonts w:ascii="Times New Roman" w:eastAsia="Times New Roman" w:hAnsi="Times New Roman" w:cs="Times New Roman"/>
+                <w:color w:val="000000"/>
+                <w:sz w:val="20"/>
+                <w:szCs w:val="20"/>
+                <w:lang w:val="en-GB"/>
+              </w:rPr>
+              <w:t>endfor</w:t>
+            </w:r>
+            <w:proofErr w:type="spellEnd"/>
+            <w:r>
+              <w:rPr>
+                <w:rFonts w:ascii="Times New Roman" w:eastAsia="Times New Roman" w:hAnsi="Times New Roman" w:cs="Times New Roman"/>
+                <w:color w:val="000000"/>
+                <w:sz w:val="20"/>
+                <w:szCs w:val="20"/>
+                <w:lang w:val="en-GB"/>
+              </w:rPr>
+              <w:t xml:space="preserve"> %}</w:t>
             </w:r>
           </w:p>
         </w:tc>
       </w:tr>
       <w:tr>
         <w:trPr>
-          <w:trHeight w:val="312"/>
+          <w:trHeight w:val="450"/>
           <w:jc w:val="center"/>
         </w:trPr>
         <w:tc>
           <w:tcPr>
-            <w:tcW w:w="540" w:type="dxa"/>
-            <w:tcBorders>
-              <w:top w:val="nil"/>
-              <w:left w:val="nil"/>
-              <w:bottom w:val="nil"/>
-              <w:right w:val="nil"/>
-            </w:tcBorders>
+            <w:tcW w:w="539" w:type="dxa"/>
+            <w:gridSpan w:val="6"/>
             <w:shd w:val="clear" w:color="auto" w:fill="auto"/>
-            <w:vAlign w:val="center"/>
           </w:tcPr>
           <w:p>
             <w:pPr>
@@ -2578,299 +2506,21 @@
               <w:jc w:val="center"/>
               <w:rPr>
                 <w:rFonts w:ascii="Times New Roman" w:eastAsia="Times New Roman" w:hAnsi="Times New Roman" w:cs="Times New Roman"/>
-                <w:b/>
                 <w:color w:val="000000"/>
-              </w:rPr>
-            </w:pPr>
-          </w:p>
-        </w:tc>
-        <w:tc>
-          <w:tcPr>
-            <w:tcW w:w="787" w:type="dxa"/>
-            <w:tcBorders>
-              <w:top w:val="nil"/>
-              <w:left w:val="nil"/>
-              <w:bottom w:val="nil"/>
-              <w:right w:val="nil"/>
-            </w:tcBorders>
-            <w:shd w:val="clear" w:color="auto" w:fill="auto"/>
-            <w:vAlign w:val="center"/>
-          </w:tcPr>
-          <w:p>
-            <w:pPr>
-              <w:spacing w:after="0" w:line="240" w:lineRule="auto"/>
-              <w:jc w:val="both"/>
-              <w:rPr>
-                <w:rFonts w:ascii="Times New Roman" w:eastAsia="Times New Roman" w:hAnsi="Times New Roman" w:cs="Times New Roman"/>
-                <w:b/>
                 <w:sz w:val="20"/>
                 <w:szCs w:val="20"/>
-              </w:rPr>
-            </w:pPr>
-          </w:p>
-        </w:tc>
-        <w:tc>
-          <w:tcPr>
-            <w:tcW w:w="787" w:type="dxa"/>
-            <w:tcBorders>
-              <w:top w:val="nil"/>
-              <w:left w:val="nil"/>
-              <w:bottom w:val="nil"/>
-              <w:right w:val="nil"/>
-            </w:tcBorders>
-            <w:shd w:val="clear" w:color="auto" w:fill="auto"/>
-            <w:vAlign w:val="center"/>
-          </w:tcPr>
-          <w:p>
-            <w:pPr>
-              <w:spacing w:after="0" w:line="240" w:lineRule="auto"/>
-              <w:jc w:val="center"/>
-              <w:rPr>
-                <w:rFonts w:ascii="Times New Roman" w:eastAsia="Times New Roman" w:hAnsi="Times New Roman" w:cs="Times New Roman"/>
-                <w:b/>
-                <w:sz w:val="20"/>
-                <w:szCs w:val="20"/>
-              </w:rPr>
-            </w:pPr>
-          </w:p>
-        </w:tc>
-        <w:tc>
-          <w:tcPr>
-            <w:tcW w:w="787" w:type="dxa"/>
-            <w:tcBorders>
-              <w:top w:val="nil"/>
-              <w:left w:val="nil"/>
-              <w:bottom w:val="nil"/>
-              <w:right w:val="nil"/>
-            </w:tcBorders>
-            <w:shd w:val="clear" w:color="auto" w:fill="auto"/>
-            <w:vAlign w:val="center"/>
-          </w:tcPr>
-          <w:p>
-            <w:pPr>
-              <w:spacing w:after="0" w:line="240" w:lineRule="auto"/>
-              <w:jc w:val="center"/>
-              <w:rPr>
-                <w:rFonts w:ascii="Times New Roman" w:eastAsia="Times New Roman" w:hAnsi="Times New Roman" w:cs="Times New Roman"/>
-                <w:b/>
-                <w:sz w:val="20"/>
-                <w:szCs w:val="20"/>
-              </w:rPr>
-            </w:pPr>
-          </w:p>
-        </w:tc>
-        <w:tc>
-          <w:tcPr>
-            <w:tcW w:w="786" w:type="dxa"/>
-            <w:tcBorders>
-              <w:top w:val="nil"/>
-              <w:left w:val="nil"/>
-              <w:bottom w:val="nil"/>
-              <w:right w:val="nil"/>
-            </w:tcBorders>
-            <w:shd w:val="clear" w:color="auto" w:fill="auto"/>
-            <w:vAlign w:val="center"/>
-          </w:tcPr>
-          <w:p>
-            <w:pPr>
-              <w:spacing w:after="0" w:line="240" w:lineRule="auto"/>
-              <w:jc w:val="center"/>
-              <w:rPr>
-                <w:rFonts w:ascii="Times New Roman" w:eastAsia="Times New Roman" w:hAnsi="Times New Roman" w:cs="Times New Roman"/>
-                <w:b/>
-                <w:sz w:val="20"/>
-                <w:szCs w:val="20"/>
-              </w:rPr>
-            </w:pPr>
-          </w:p>
-        </w:tc>
-        <w:tc>
-          <w:tcPr>
-            <w:tcW w:w="2545" w:type="dxa"/>
-            <w:gridSpan w:val="2"/>
-            <w:tcBorders>
-              <w:top w:val="nil"/>
-              <w:left w:val="nil"/>
-              <w:bottom w:val="nil"/>
-              <w:right w:val="nil"/>
-            </w:tcBorders>
-            <w:shd w:val="clear" w:color="auto" w:fill="auto"/>
-            <w:vAlign w:val="center"/>
-          </w:tcPr>
-          <w:p>
-            <w:pPr>
-              <w:spacing w:after="0" w:line="240" w:lineRule="auto"/>
-              <w:jc w:val="center"/>
-              <w:rPr>
-                <w:rFonts w:ascii="Times New Roman" w:eastAsia="Times New Roman" w:hAnsi="Times New Roman" w:cs="Times New Roman"/>
-                <w:b/>
-                <w:sz w:val="20"/>
-                <w:szCs w:val="20"/>
-              </w:rPr>
-            </w:pPr>
-          </w:p>
-        </w:tc>
-        <w:tc>
-          <w:tcPr>
-            <w:tcW w:w="759" w:type="dxa"/>
-            <w:tcBorders>
-              <w:top w:val="nil"/>
-              <w:left w:val="nil"/>
-              <w:bottom w:val="nil"/>
-              <w:right w:val="nil"/>
-            </w:tcBorders>
-            <w:shd w:val="clear" w:color="auto" w:fill="auto"/>
-            <w:vAlign w:val="center"/>
-          </w:tcPr>
-          <w:p>
-            <w:pPr>
-              <w:spacing w:after="0" w:line="240" w:lineRule="auto"/>
-              <w:jc w:val="center"/>
-              <w:rPr>
-                <w:rFonts w:ascii="Times New Roman" w:eastAsia="Times New Roman" w:hAnsi="Times New Roman" w:cs="Times New Roman"/>
-                <w:b/>
-                <w:sz w:val="20"/>
-                <w:szCs w:val="20"/>
-              </w:rPr>
-            </w:pPr>
-          </w:p>
-        </w:tc>
-        <w:tc>
-          <w:tcPr>
-            <w:tcW w:w="169" w:type="dxa"/>
-            <w:tcBorders>
-              <w:top w:val="nil"/>
-              <w:left w:val="nil"/>
-              <w:bottom w:val="nil"/>
-              <w:right w:val="nil"/>
-            </w:tcBorders>
-            <w:shd w:val="clear" w:color="auto" w:fill="auto"/>
-            <w:vAlign w:val="center"/>
-          </w:tcPr>
-          <w:p>
-            <w:pPr>
-              <w:spacing w:after="0" w:line="240" w:lineRule="auto"/>
-              <w:jc w:val="center"/>
-              <w:rPr>
-                <w:rFonts w:ascii="Times New Roman" w:eastAsia="Times New Roman" w:hAnsi="Times New Roman" w:cs="Times New Roman"/>
-                <w:b/>
-                <w:sz w:val="20"/>
-                <w:szCs w:val="20"/>
-              </w:rPr>
-            </w:pPr>
-          </w:p>
-        </w:tc>
-        <w:tc>
-          <w:tcPr>
-            <w:tcW w:w="169" w:type="dxa"/>
-            <w:tcBorders>
-              <w:top w:val="nil"/>
-              <w:left w:val="nil"/>
-              <w:bottom w:val="nil"/>
-              <w:right w:val="nil"/>
-            </w:tcBorders>
-            <w:shd w:val="clear" w:color="auto" w:fill="auto"/>
-            <w:vAlign w:val="center"/>
-          </w:tcPr>
-          <w:p>
-            <w:pPr>
-              <w:spacing w:after="0" w:line="240" w:lineRule="auto"/>
-              <w:jc w:val="center"/>
-              <w:rPr>
-                <w:rFonts w:ascii="Times New Roman" w:eastAsia="Times New Roman" w:hAnsi="Times New Roman" w:cs="Times New Roman"/>
-                <w:b/>
-                <w:sz w:val="20"/>
-                <w:szCs w:val="20"/>
-              </w:rPr>
-            </w:pPr>
-          </w:p>
-        </w:tc>
-        <w:tc>
-          <w:tcPr>
-            <w:tcW w:w="169" w:type="dxa"/>
-            <w:tcBorders>
-              <w:top w:val="nil"/>
-              <w:left w:val="nil"/>
-              <w:bottom w:val="nil"/>
-              <w:right w:val="nil"/>
-            </w:tcBorders>
-            <w:shd w:val="clear" w:color="auto" w:fill="auto"/>
-            <w:vAlign w:val="center"/>
-          </w:tcPr>
-          <w:p>
-            <w:pPr>
-              <w:spacing w:after="0" w:line="240" w:lineRule="auto"/>
-              <w:jc w:val="center"/>
-              <w:rPr>
-                <w:rFonts w:ascii="Times New Roman" w:eastAsia="Times New Roman" w:hAnsi="Times New Roman" w:cs="Times New Roman"/>
-                <w:b/>
-                <w:sz w:val="20"/>
-                <w:szCs w:val="20"/>
-              </w:rPr>
-            </w:pPr>
-          </w:p>
-        </w:tc>
-        <w:tc>
-          <w:tcPr>
-            <w:tcW w:w="1059" w:type="dxa"/>
-            <w:tcBorders>
-              <w:top w:val="single" w:sz="4" w:space="0" w:color="000000"/>
-              <w:left w:val="single" w:sz="4" w:space="0" w:color="000000"/>
-              <w:bottom w:val="single" w:sz="4" w:space="0" w:color="000000"/>
-              <w:right w:val="single" w:sz="4" w:space="0" w:color="000000"/>
-            </w:tcBorders>
-            <w:shd w:val="clear" w:color="auto" w:fill="auto"/>
-            <w:vAlign w:val="center"/>
-          </w:tcPr>
-          <w:p>
-            <w:pPr>
-              <w:spacing w:after="0" w:line="240" w:lineRule="auto"/>
-              <w:jc w:val="center"/>
-              <w:rPr>
-                <w:rFonts w:ascii="Times New Roman" w:eastAsia="Times New Roman" w:hAnsi="Times New Roman" w:cs="Times New Roman"/>
-                <w:b/>
-                <w:color w:val="000000"/>
+                <w:lang w:val="en-GB"/>
               </w:rPr>
             </w:pPr>
             <w:r>
               <w:rPr>
                 <w:rFonts w:ascii="Times New Roman" w:eastAsia="Times New Roman" w:hAnsi="Times New Roman" w:cs="Times New Roman"/>
-                <w:b/>
                 <w:color w:val="000000"/>
+                <w:sz w:val="20"/>
+                <w:szCs w:val="20"/>
+                <w:lang w:val="en-GB"/>
               </w:rPr>
-              <w:t>SUMA</w:t>
-            </w:r>
-          </w:p>
-        </w:tc>
-        <w:tc>
-          <w:tcPr>
-            <w:tcW w:w="1312" w:type="dxa"/>
-            <w:tcBorders>
-              <w:top w:val="nil"/>
-              <w:left w:val="nil"/>
-              <w:bottom w:val="single" w:sz="4" w:space="0" w:color="000000"/>
-              <w:right w:val="single" w:sz="4" w:space="0" w:color="000000"/>
-            </w:tcBorders>
-            <w:shd w:val="clear" w:color="auto" w:fill="auto"/>
-            <w:vAlign w:val="center"/>
-          </w:tcPr>
-          <w:p>
-            <w:pPr>
-              <w:spacing w:after="0" w:line="240" w:lineRule="auto"/>
-              <w:jc w:val="center"/>
-              <w:rPr>
-                <w:rFonts w:ascii="Times New Roman" w:eastAsia="Times New Roman" w:hAnsi="Times New Roman" w:cs="Times New Roman"/>
-                <w:b/>
-                <w:color w:val="000000"/>
-              </w:rPr>
-            </w:pPr>
-            <w:r>
-              <w:rPr>
-                <w:rFonts w:ascii="Times New Roman" w:eastAsia="Times New Roman" w:hAnsi="Times New Roman" w:cs="Times New Roman"/>
-                <w:b/>
-                <w:color w:val="000000"/>
-              </w:rPr>
-              <w:t>0,00</w:t>
+              <w:t>{%tr endfor %}</w:t>
             </w:r>
           </w:p>
         </w:tc>
@@ -2878,21 +2528,274 @@
     </w:tbl>
     <w:p>
       <w:pPr>
-        <w:rPr>
-          <w:rFonts w:ascii="Times New Roman" w:eastAsia="Times New Roman" w:hAnsi="Times New Roman" w:cs="Times New Roman"/>
-          <w:sz w:val="32"/>
-          <w:szCs w:val="32"/>
-        </w:rPr>
-      </w:pPr>
-    </w:p>
-    <w:p>
-      <w:pPr>
-        <w:rPr>
-          <w:rFonts w:ascii="Times New Roman" w:eastAsia="Times New Roman" w:hAnsi="Times New Roman" w:cs="Times New Roman"/>
-          <w:sz w:val="32"/>
-          <w:szCs w:val="32"/>
-        </w:rPr>
-      </w:pPr>
+        <w:pBdr>
+          <w:top w:val="nil"/>
+          <w:left w:val="nil"/>
+          <w:bottom w:val="nil"/>
+          <w:right w:val="nil"/>
+          <w:between w:val="nil"/>
+        </w:pBdr>
+        <w:tabs>
+          <w:tab w:val="left" w:pos="7846"/>
+        </w:tabs>
+        <w:spacing w:after="0" w:line="240" w:lineRule="auto"/>
+        <w:rPr>
+          <w:rFonts w:ascii="Tahoma" w:eastAsia="Tahoma" w:hAnsi="Tahoma" w:cs="Tahoma"/>
+          <w:b/>
+          <w:color w:val="000000"/>
+          <w:sz w:val="16"/>
+          <w:szCs w:val="16"/>
+          <w:lang w:val="en-GB"/>
+        </w:rPr>
+      </w:pPr>
+      <w:r>
+        <w:rPr>
+          <w:rFonts w:ascii="Tahoma" w:eastAsia="Tahoma" w:hAnsi="Tahoma" w:cs="Tahoma"/>
+          <w:b/>
+          <w:noProof/>
+          <w:color w:val="000000"/>
+          <w:sz w:val="16"/>
+          <w:szCs w:val="16"/>
+          <w:lang w:val="en-GB"/>
+        </w:rPr>
+        <mc:AlternateContent>
+          <mc:Choice Requires="wps">
+            <w:drawing>
+              <wp:anchor distT="0" distB="0" distL="114300" distR="114300" simplePos="0" relativeHeight="251666432" behindDoc="1" locked="0" layoutInCell="1" allowOverlap="1" wp14:anchorId="229858C8" wp14:editId="7A90485F">
+                <wp:simplePos x="0" y="0"/>
+                <wp:positionH relativeFrom="column">
+                  <wp:posOffset>4198883</wp:posOffset>
+                </wp:positionH>
+                <wp:positionV relativeFrom="paragraph">
+                  <wp:posOffset>6985</wp:posOffset>
+                </wp:positionV>
+                <wp:extent cx="2096814" cy="410210"/>
+                <wp:effectExtent l="0" t="0" r="0" b="0"/>
+                <wp:wrapNone/>
+                <wp:docPr id="2005453258" name="Text Box 6"/>
+                <wp:cNvGraphicFramePr/>
+                <a:graphic xmlns:a="http://schemas.openxmlformats.org/drawingml/2006/main">
+                  <a:graphicData uri="http://schemas.microsoft.com/office/word/2010/wordprocessingShape">
+                    <wps:wsp>
+                      <wps:cNvSpPr txBox="1"/>
+                      <wps:spPr>
+                        <a:xfrm>
+                          <a:off x="0" y="0"/>
+                          <a:ext cx="2096814" cy="410210"/>
+                        </a:xfrm>
+                        <a:prstGeom prst="rect">
+                          <a:avLst/>
+                        </a:prstGeom>
+                        <a:noFill/>
+                        <a:ln w="6350">
+                          <a:noFill/>
+                        </a:ln>
+                      </wps:spPr>
+                      <wps:txbx>
+                        <w:txbxContent>
+                          <w:tbl>
+                            <w:tblPr>
+                              <w:tblStyle w:val="TableGrid"/>
+                              <w:tblW w:w="0" w:type="auto"/>
+                              <w:jc w:val="center"/>
+                              <w:tblLayout w:type="fixed"/>
+                              <w:tblLook w:val="04A0" w:firstRow="1" w:lastRow="0" w:firstColumn="1" w:lastColumn="0" w:noHBand="0" w:noVBand="1"/>
+                            </w:tblPr>
+                            <w:tblGrid>
+                              <w:gridCol w:w="1077"/>
+                              <w:gridCol w:w="1077"/>
+                            </w:tblGrid>
+                            <w:tr>
+                              <w:trPr>
+                                <w:trHeight w:hRule="exact" w:val="312"/>
+                                <w:jc w:val="center"/>
+                              </w:trPr>
+                              <w:tc>
+                                <w:tcPr>
+                                  <w:tcW w:w="1077" w:type="dxa"/>
+                                  <w:vAlign w:val="center"/>
+                                </w:tcPr>
+                                <w:p>
+                                  <w:pPr>
+                                    <w:jc w:val="center"/>
+                                    <w:rPr>
+                                      <w:rFonts w:ascii="Times New Roman" w:hAnsi="Times New Roman" w:cs="Times New Roman"/>
+                                      <w:b/>
+                                      <w:bCs/>
+                                    </w:rPr>
+                                  </w:pPr>
+                                  <w:r>
+                                    <w:rPr>
+                                      <w:rFonts w:ascii="Times New Roman" w:hAnsi="Times New Roman" w:cs="Times New Roman"/>
+                                      <w:b/>
+                                      <w:bCs/>
+                                    </w:rPr>
+                                    <w:t>SUMA</w:t>
+                                  </w:r>
+                                </w:p>
+                                <w:p>
+                                  <w:pPr>
+                                    <w:jc w:val="center"/>
+                                    <w:rPr>
+                                      <w:rFonts w:ascii="Times New Roman" w:hAnsi="Times New Roman" w:cs="Times New Roman"/>
+                                      <w:b/>
+                                      <w:bCs/>
+                                    </w:rPr>
+                                  </w:pPr>
+                                </w:p>
+                              </w:tc>
+                              <w:tc>
+                                <w:tcPr>
+                                  <w:tcW w:w="1077" w:type="dxa"/>
+                                  <w:vAlign w:val="center"/>
+                                </w:tcPr>
+                                <w:p>
+                                  <w:pPr>
+                                    <w:jc w:val="center"/>
+                                    <w:rPr>
+                                      <w:rFonts w:ascii="Times New Roman" w:hAnsi="Times New Roman" w:cs="Times New Roman"/>
+                                      <w:b/>
+                                      <w:bCs/>
+                                    </w:rPr>
+                                  </w:pPr>
+                                  <w:r>
+                                    <w:rPr>
+                                      <w:rFonts w:ascii="Times New Roman" w:hAnsi="Times New Roman" w:cs="Times New Roman"/>
+                                      <w:b/>
+                                      <w:bCs/>
+                                    </w:rPr>
+                                    <w:t>{{ total_netto}}</w:t>
+                                  </w:r>
+                                </w:p>
+                              </w:tc>
+                            </w:tr>
+                          </w:tbl>
+                          <w:p/>
+                        </w:txbxContent>
+                      </wps:txbx>
+                      <wps:bodyPr rot="0" spcFirstLastPara="0" vertOverflow="overflow" horzOverflow="overflow" vert="horz" wrap="square" lIns="91440" tIns="0" rIns="91440" bIns="45720" numCol="1" spcCol="0" rtlCol="0" fromWordArt="0" anchor="t" anchorCtr="0" forceAA="0" compatLnSpc="1">
+                        <a:prstTxWarp prst="textNoShape">
+                          <a:avLst/>
+                        </a:prstTxWarp>
+                        <a:noAutofit/>
+                      </wps:bodyPr>
+                    </wps:wsp>
+                  </a:graphicData>
+                </a:graphic>
+                <wp14:sizeRelH relativeFrom="margin">
+                  <wp14:pctWidth>0</wp14:pctWidth>
+                </wp14:sizeRelH>
+                <wp14:sizeRelV relativeFrom="margin">
+                  <wp14:pctHeight>0</wp14:pctHeight>
+                </wp14:sizeRelV>
+              </wp:anchor>
+            </w:drawing>
+          </mc:Choice>
+          <mc:Fallback>
+            <w:pict>
+              <v:shapetype w14:anchorId="229858C8" id="_x0000_t202" coordsize="21600,21600" o:spt="202" path="m,l,21600r21600,l21600,xe">
+                <v:stroke joinstyle="miter"/>
+                <v:path gradientshapeok="t" o:connecttype="rect"/>
+              </v:shapetype>
+              <v:shape id="Text Box 6" o:spid="_x0000_s1030" type="#_x0000_t202" style="position:absolute;margin-left:330.6pt;margin-top:.55pt;width:165.1pt;height:32.3pt;z-index:-251650048;visibility:visible;mso-wrap-style:square;mso-width-percent:0;mso-height-percent:0;mso-wrap-distance-left:9pt;mso-wrap-distance-top:0;mso-wrap-distance-right:9pt;mso-wrap-distance-bottom:0;mso-position-horizontal:absolute;mso-position-horizontal-relative:text;mso-position-vertical:absolute;mso-position-vertical-relative:text;mso-width-percent:0;mso-height-percent:0;mso-width-relative:margin;mso-height-relative:margin;v-text-anchor:top" o:gfxdata="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" filled="f" stroked="f" strokeweight=".5pt">
+                <v:textbox inset=",0">
+                  <w:txbxContent>
+                    <w:tbl>
+                      <w:tblPr>
+                        <w:tblStyle w:val="TableGrid"/>
+                        <w:tblW w:w="0" w:type="auto"/>
+                        <w:jc w:val="center"/>
+                        <w:tblLayout w:type="fixed"/>
+                        <w:tblLook w:val="04A0" w:firstRow="1" w:lastRow="0" w:firstColumn="1" w:lastColumn="0" w:noHBand="0" w:noVBand="1"/>
+                      </w:tblPr>
+                      <w:tblGrid>
+                        <w:gridCol w:w="1077"/>
+                        <w:gridCol w:w="1077"/>
+                      </w:tblGrid>
+                      <w:tr>
+                        <w:trPr>
+                          <w:trHeight w:hRule="exact" w:val="312"/>
+                          <w:jc w:val="center"/>
+                        </w:trPr>
+                        <w:tc>
+                          <w:tcPr>
+                            <w:tcW w:w="1077" w:type="dxa"/>
+                            <w:vAlign w:val="center"/>
+                          </w:tcPr>
+                          <w:p>
+                            <w:pPr>
+                              <w:jc w:val="center"/>
+                              <w:rPr>
+                                <w:rFonts w:ascii="Times New Roman" w:hAnsi="Times New Roman" w:cs="Times New Roman"/>
+                                <w:b/>
+                                <w:bCs/>
+                              </w:rPr>
+                            </w:pPr>
+                            <w:r>
+                              <w:rPr>
+                                <w:rFonts w:ascii="Times New Roman" w:hAnsi="Times New Roman" w:cs="Times New Roman"/>
+                                <w:b/>
+                                <w:bCs/>
+                              </w:rPr>
+                              <w:t>SUMA</w:t>
+                            </w:r>
+                          </w:p>
+                          <w:p>
+                            <w:pPr>
+                              <w:jc w:val="center"/>
+                              <w:rPr>
+                                <w:rFonts w:ascii="Times New Roman" w:hAnsi="Times New Roman" w:cs="Times New Roman"/>
+                                <w:b/>
+                                <w:bCs/>
+                              </w:rPr>
+                            </w:pPr>
+                          </w:p>
+                        </w:tc>
+                        <w:tc>
+                          <w:tcPr>
+                            <w:tcW w:w="1077" w:type="dxa"/>
+                            <w:vAlign w:val="center"/>
+                          </w:tcPr>
+                          <w:p>
+                            <w:pPr>
+                              <w:jc w:val="center"/>
+                              <w:rPr>
+                                <w:rFonts w:ascii="Times New Roman" w:hAnsi="Times New Roman" w:cs="Times New Roman"/>
+                                <w:b/>
+                                <w:bCs/>
+                              </w:rPr>
+                            </w:pPr>
+                            <w:r>
+                              <w:rPr>
+                                <w:rFonts w:ascii="Times New Roman" w:hAnsi="Times New Roman" w:cs="Times New Roman"/>
+                                <w:b/>
+                                <w:bCs/>
+                              </w:rPr>
+                              <w:t>{{ total_netto}}</w:t>
+                            </w:r>
+                          </w:p>
+                        </w:tc>
+                      </w:tr>
+                    </w:tbl>
+                    <w:p/>
+                  </w:txbxContent>
+                </v:textbox>
+              </v:shape>
+            </w:pict>
+          </mc:Fallback>
+        </mc:AlternateContent>
+      </w:r>
+      <w:r>
+        <w:rPr>
+          <w:rFonts w:ascii="Tahoma" w:eastAsia="Tahoma" w:hAnsi="Tahoma" w:cs="Tahoma"/>
+          <w:b/>
+          <w:color w:val="000000"/>
+          <w:sz w:val="16"/>
+          <w:szCs w:val="16"/>
+          <w:lang w:val="en-GB"/>
+        </w:rPr>
+        <w:tab/>
+      </w:r>
     </w:p>
     <w:p>
       <w:pPr>
@@ -2910,6 +2813,7 @@
           <w:color w:val="000000"/>
           <w:sz w:val="16"/>
           <w:szCs w:val="16"/>
+          <w:lang w:val="en-GB"/>
         </w:rPr>
       </w:pPr>
     </w:p>
@@ -2929,6 +2833,7 @@
           <w:color w:val="000000"/>
           <w:sz w:val="16"/>
           <w:szCs w:val="16"/>
+          <w:lang w:val="en-GB"/>
         </w:rPr>
       </w:pPr>
     </w:p>
@@ -2948,6 +2853,7 @@
           <w:color w:val="000000"/>
           <w:sz w:val="16"/>
           <w:szCs w:val="16"/>
+          <w:lang w:val="en-GB"/>
         </w:rPr>
       </w:pPr>
     </w:p>
@@ -2967,6 +2873,7 @@
           <w:color w:val="000000"/>
           <w:sz w:val="16"/>
           <w:szCs w:val="16"/>
+          <w:lang w:val="en-GB"/>
         </w:rPr>
       </w:pPr>
     </w:p>
@@ -2986,6 +2893,7 @@
           <w:color w:val="000000"/>
           <w:sz w:val="16"/>
           <w:szCs w:val="16"/>
+          <w:lang w:val="en-GB"/>
         </w:rPr>
       </w:pPr>
     </w:p>
@@ -3005,6 +2913,7 @@
           <w:color w:val="000000"/>
           <w:sz w:val="16"/>
           <w:szCs w:val="16"/>
+          <w:lang w:val="en-GB"/>
         </w:rPr>
       </w:pPr>
     </w:p>
@@ -3024,6 +2933,7 @@
           <w:color w:val="000000"/>
           <w:sz w:val="16"/>
           <w:szCs w:val="16"/>
+          <w:lang w:val="en-GB"/>
         </w:rPr>
       </w:pPr>
     </w:p>
@@ -3043,6 +2953,7 @@
           <w:color w:val="000000"/>
           <w:sz w:val="16"/>
           <w:szCs w:val="16"/>
+          <w:lang w:val="en-GB"/>
         </w:rPr>
       </w:pPr>
     </w:p>
@@ -3062,25 +2973,7 @@
           <w:color w:val="000000"/>
           <w:sz w:val="16"/>
           <w:szCs w:val="16"/>
-        </w:rPr>
-      </w:pPr>
-    </w:p>
-    <w:p>
-      <w:pPr>
-        <w:pBdr>
-          <w:top w:val="nil"/>
-          <w:left w:val="nil"/>
-          <w:bottom w:val="nil"/>
-          <w:right w:val="nil"/>
-          <w:between w:val="nil"/>
-        </w:pBdr>
-        <w:spacing w:after="0" w:line="240" w:lineRule="auto"/>
-        <w:rPr>
-          <w:rFonts w:ascii="Tahoma" w:eastAsia="Tahoma" w:hAnsi="Tahoma" w:cs="Tahoma"/>
-          <w:b/>
-          <w:color w:val="000000"/>
-          <w:sz w:val="16"/>
-          <w:szCs w:val="16"/>
+          <w:lang w:val="en-GB"/>
         </w:rPr>
       </w:pPr>
     </w:p>
@@ -4333,6 +4226,25 @@
       </w:tblCellMar>
     </w:tblPr>
   </w:style>
+  <w:style w:type="table" w:styleId="TableGrid">
+    <w:name w:val="Table Grid"/>
+    <w:basedOn w:val="TableNormal"/>
+    <w:uiPriority w:val="39"/>
+    <w:rsid w:val="00121A85"/>
+    <w:pPr>
+      <w:spacing w:after="0" w:line="240" w:lineRule="auto"/>
+    </w:pPr>
+    <w:tblPr>
+      <w:tblBorders>
+        <w:top w:val="single" w:sz="4" w:space="0" w:color="auto"/>
+        <w:left w:val="single" w:sz="4" w:space="0" w:color="auto"/>
+        <w:bottom w:val="single" w:sz="4" w:space="0" w:color="auto"/>
+        <w:right w:val="single" w:sz="4" w:space="0" w:color="auto"/>
+        <w:insideH w:val="single" w:sz="4" w:space="0" w:color="auto"/>
+        <w:insideV w:val="single" w:sz="4" w:space="0" w:color="auto"/>
+      </w:tblBorders>
+    </w:tblPr>
+  </w:style>
 </w:styles>
 </file>
 

</xml_diff>

<commit_message>
dodanie ustawianie domyslnych wartosci dolnej sekcji
</commit_message>
<xml_diff>
--- a/templates/offer_template.docx
+++ b/templates/offer_template.docx
@@ -1118,196 +1118,8 @@
         <w:rPr>
           <w:rFonts w:ascii="Times New Roman" w:eastAsia="Times New Roman" w:hAnsi="Times New Roman" w:cs="Times New Roman"/>
           <w:b/>
-          <w:noProof/>
           <w:sz w:val="32"/>
           <w:szCs w:val="32"/>
-        </w:rPr>
-        <mc:AlternateContent>
-          <mc:Choice Requires="wps">
-            <w:drawing>
-              <wp:anchor distT="0" distB="0" distL="114300" distR="114300" simplePos="0" relativeHeight="251659264" behindDoc="0" locked="0" layoutInCell="1" allowOverlap="1" wp14:anchorId="3C2FAE4B" wp14:editId="1DC60906">
-                <wp:simplePos x="0" y="0"/>
-                <wp:positionH relativeFrom="column">
-                  <wp:posOffset>1389073</wp:posOffset>
-                </wp:positionH>
-                <wp:positionV relativeFrom="paragraph">
-                  <wp:posOffset>295954</wp:posOffset>
-                </wp:positionV>
-                <wp:extent cx="1939159" cy="283166"/>
-                <wp:effectExtent l="0" t="0" r="0" b="0"/>
-                <wp:wrapNone/>
-                <wp:docPr id="1096964493" name="Text Box 1"/>
-                <wp:cNvGraphicFramePr/>
-                <a:graphic xmlns:a="http://schemas.openxmlformats.org/drawingml/2006/main">
-                  <a:graphicData uri="http://schemas.microsoft.com/office/word/2010/wordprocessingShape">
-                    <wps:wsp>
-                      <wps:cNvSpPr txBox="1"/>
-                      <wps:spPr>
-                        <a:xfrm>
-                          <a:off x="0" y="0"/>
-                          <a:ext cx="1939159" cy="283166"/>
-                        </a:xfrm>
-                        <a:prstGeom prst="rect">
-                          <a:avLst/>
-                        </a:prstGeom>
-                        <a:noFill/>
-                        <a:ln w="6350">
-                          <a:noFill/>
-                        </a:ln>
-                      </wps:spPr>
-                      <wps:txbx>
-                        <w:txbxContent>
-                          <w:p>
-                            <w:pPr>
-                              <w:rPr>
-                                <w:rFonts w:ascii="Times New Roman" w:hAnsi="Times New Roman" w:cs="Times New Roman"/>
-                                <w:sz w:val="24"/>
-                                <w:szCs w:val="24"/>
-                                <w:lang w:val="pl-PL"/>
-                              </w:rPr>
-                            </w:pPr>
-                            <w:r>
-                              <w:rPr>
-                                <w:rFonts w:ascii="Times New Roman" w:hAnsi="Times New Roman" w:cs="Times New Roman"/>
-                                <w:sz w:val="24"/>
-                                <w:szCs w:val="24"/>
-                                <w:lang w:val="pl-PL"/>
-                              </w:rPr>
-                              <w:t xml:space="preserve">{{ </w:t>
-                            </w:r>
-                            <w:proofErr w:type="spellStart"/>
-                            <w:r>
-                              <w:rPr>
-                                <w:rFonts w:ascii="Times New Roman" w:hAnsi="Times New Roman" w:cs="Times New Roman"/>
-                                <w:sz w:val="24"/>
-                                <w:szCs w:val="24"/>
-                                <w:lang w:val="pl-PL"/>
-                              </w:rPr>
-                              <w:t>client_name</w:t>
-                            </w:r>
-                            <w:proofErr w:type="spellEnd"/>
-                            <w:r>
-                              <w:rPr>
-                                <w:rFonts w:ascii="Times New Roman" w:hAnsi="Times New Roman" w:cs="Times New Roman"/>
-                                <w:sz w:val="24"/>
-                                <w:szCs w:val="24"/>
-                                <w:lang w:val="pl-PL"/>
-                              </w:rPr>
-                              <w:t xml:space="preserve"> }}</w:t>
-                            </w:r>
-                          </w:p>
-                        </w:txbxContent>
-                      </wps:txbx>
-                      <wps:bodyPr rot="0" spcFirstLastPara="0" vertOverflow="overflow" horzOverflow="overflow" vert="horz" wrap="square" lIns="91440" tIns="45720" rIns="91440" bIns="45720" numCol="1" spcCol="0" rtlCol="0" fromWordArt="0" anchor="t" anchorCtr="0" forceAA="0" compatLnSpc="1">
-                        <a:prstTxWarp prst="textNoShape">
-                          <a:avLst/>
-                        </a:prstTxWarp>
-                        <a:noAutofit/>
-                      </wps:bodyPr>
-                    </wps:wsp>
-                  </a:graphicData>
-                </a:graphic>
-                <wp14:sizeRelH relativeFrom="margin">
-                  <wp14:pctWidth>0</wp14:pctWidth>
-                </wp14:sizeRelH>
-                <wp14:sizeRelV relativeFrom="margin">
-                  <wp14:pctHeight>0</wp14:pctHeight>
-                </wp14:sizeRelV>
-              </wp:anchor>
-            </w:drawing>
-          </mc:Choice>
-          <mc:Fallback>
-            <w:pict>
-              <v:shapetype w14:anchorId="3C2FAE4B" id="_x0000_t202" coordsize="21600,21600" o:spt="202" path="m,l,21600r21600,l21600,xe">
-                <v:stroke joinstyle="miter"/>
-                <v:path gradientshapeok="t" o:connecttype="rect"/>
-              </v:shapetype>
-              <v:shape id="Text Box 1" o:spid="_x0000_s1026" type="#_x0000_t202" style="position:absolute;left:0;text-align:left;margin-left:109.4pt;margin-top:23.3pt;width:152.7pt;height:22.3pt;z-index:251659264;visibility:visible;mso-wrap-style:square;mso-width-percent:0;mso-height-percent:0;mso-wrap-distance-left:9pt;mso-wrap-distance-top:0;mso-wrap-distance-right:9pt;mso-wrap-distance-bottom:0;mso-position-horizontal:absolute;mso-position-horizontal-relative:text;mso-position-vertical:absolute;mso-position-vertical-relative:text;mso-width-percent:0;mso-height-percent:0;mso-width-relative:margin;mso-height-relative:margin;v-text-anchor:top" o:gfxdata="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" filled="f" stroked="f" strokeweight=".5pt">
-                <v:textbox>
-                  <w:txbxContent>
-                    <w:p>
-                      <w:pPr>
-                        <w:rPr>
-                          <w:rFonts w:ascii="Times New Roman" w:hAnsi="Times New Roman" w:cs="Times New Roman"/>
-                          <w:sz w:val="24"/>
-                          <w:szCs w:val="24"/>
-                          <w:lang w:val="pl-PL"/>
-                        </w:rPr>
-                      </w:pPr>
-                      <w:proofErr w:type="gramStart"/>
-                      <w:r>
-                        <w:rPr>
-                          <w:rFonts w:ascii="Times New Roman" w:hAnsi="Times New Roman" w:cs="Times New Roman"/>
-                          <w:sz w:val="24"/>
-                          <w:szCs w:val="24"/>
-                          <w:lang w:val="pl-PL"/>
-                        </w:rPr>
-                        <w:t xml:space="preserve">{{ </w:t>
-                      </w:r>
-                      <w:proofErr w:type="spellStart"/>
-                      <w:r>
-                        <w:rPr>
-                          <w:rFonts w:ascii="Times New Roman" w:hAnsi="Times New Roman" w:cs="Times New Roman"/>
-                          <w:sz w:val="24"/>
-                          <w:szCs w:val="24"/>
-                          <w:lang w:val="pl-PL"/>
-                        </w:rPr>
-                        <w:t>client</w:t>
-                      </w:r>
-                      <w:proofErr w:type="gramEnd"/>
-                      <w:r>
-                        <w:rPr>
-                          <w:rFonts w:ascii="Times New Roman" w:hAnsi="Times New Roman" w:cs="Times New Roman"/>
-                          <w:sz w:val="24"/>
-                          <w:szCs w:val="24"/>
-                          <w:lang w:val="pl-PL"/>
-                        </w:rPr>
-                        <w:t>_</w:t>
-                      </w:r>
-                      <w:proofErr w:type="gramStart"/>
-                      <w:r>
-                        <w:rPr>
-                          <w:rFonts w:ascii="Times New Roman" w:hAnsi="Times New Roman" w:cs="Times New Roman"/>
-                          <w:sz w:val="24"/>
-                          <w:szCs w:val="24"/>
-                          <w:lang w:val="pl-PL"/>
-                        </w:rPr>
-                        <w:t>name</w:t>
-                      </w:r>
-                      <w:proofErr w:type="spellEnd"/>
-                      <w:r>
-                        <w:rPr>
-                          <w:rFonts w:ascii="Times New Roman" w:hAnsi="Times New Roman" w:cs="Times New Roman"/>
-                          <w:sz w:val="24"/>
-                          <w:szCs w:val="24"/>
-                          <w:lang w:val="pl-PL"/>
-                        </w:rPr>
-                        <w:t xml:space="preserve"> }</w:t>
-                      </w:r>
-                      <w:proofErr w:type="gramEnd"/>
-                      <w:r>
-                        <w:rPr>
-                          <w:rFonts w:ascii="Times New Roman" w:hAnsi="Times New Roman" w:cs="Times New Roman"/>
-                          <w:sz w:val="24"/>
-                          <w:szCs w:val="24"/>
-                          <w:lang w:val="pl-PL"/>
-                        </w:rPr>
-                        <w:t>}</w:t>
-                      </w:r>
-                    </w:p>
-                  </w:txbxContent>
-                </v:textbox>
-              </v:shape>
-            </w:pict>
-          </mc:Fallback>
-        </mc:AlternateContent>
-      </w:r>
-      <w:r>
-        <w:rPr>
-          <w:rFonts w:ascii="Times New Roman" w:eastAsia="Times New Roman" w:hAnsi="Times New Roman" w:cs="Times New Roman"/>
-          <w:b/>
-          <w:sz w:val="32"/>
-          <w:szCs w:val="32"/>
           <w:lang w:val="en-GB"/>
         </w:rPr>
         <w:t>KLIENT:</w:t>
@@ -1327,186 +1139,191 @@
       <w:r>
         <w:rPr>
           <w:rFonts w:ascii="Times New Roman" w:eastAsia="Times New Roman" w:hAnsi="Times New Roman" w:cs="Times New Roman"/>
-          <w:b/>
-          <w:noProof/>
-          <w:sz w:val="32"/>
-          <w:szCs w:val="32"/>
-        </w:rPr>
-        <mc:AlternateContent>
-          <mc:Choice Requires="wps">
-            <w:drawing>
-              <wp:anchor distT="0" distB="0" distL="114300" distR="114300" simplePos="0" relativeHeight="251661312" behindDoc="0" locked="0" layoutInCell="1" allowOverlap="1" wp14:anchorId="2AFC1B34" wp14:editId="4310A09F">
-                <wp:simplePos x="0" y="0"/>
-                <wp:positionH relativeFrom="column">
-                  <wp:posOffset>1389073</wp:posOffset>
-                </wp:positionH>
-                <wp:positionV relativeFrom="paragraph">
-                  <wp:posOffset>226038</wp:posOffset>
-                </wp:positionV>
-                <wp:extent cx="1938655" cy="283166"/>
-                <wp:effectExtent l="0" t="0" r="4445" b="0"/>
-                <wp:wrapNone/>
-                <wp:docPr id="2145807919" name="Text Box 1"/>
-                <wp:cNvGraphicFramePr/>
-                <a:graphic xmlns:a="http://schemas.openxmlformats.org/drawingml/2006/main">
-                  <a:graphicData uri="http://schemas.microsoft.com/office/word/2010/wordprocessingShape">
-                    <wps:wsp>
-                      <wps:cNvSpPr txBox="1"/>
-                      <wps:spPr>
-                        <a:xfrm>
-                          <a:off x="0" y="0"/>
-                          <a:ext cx="1938655" cy="283166"/>
-                        </a:xfrm>
-                        <a:prstGeom prst="rect">
-                          <a:avLst/>
-                        </a:prstGeom>
-                        <a:solidFill>
-                          <a:schemeClr val="lt1"/>
-                        </a:solidFill>
-                        <a:ln w="6350">
-                          <a:noFill/>
-                        </a:ln>
-                      </wps:spPr>
-                      <wps:txbx>
-                        <w:txbxContent>
-                          <w:p>
-                            <w:pPr>
-                              <w:rPr>
-                                <w:rFonts w:ascii="Times New Roman" w:hAnsi="Times New Roman" w:cs="Times New Roman"/>
-                                <w:sz w:val="24"/>
-                                <w:szCs w:val="24"/>
-                                <w:lang w:val="pl-PL"/>
-                              </w:rPr>
-                            </w:pPr>
-                            <w:r>
-                              <w:rPr>
-                                <w:rFonts w:ascii="Times New Roman" w:hAnsi="Times New Roman" w:cs="Times New Roman"/>
-                                <w:sz w:val="24"/>
-                                <w:szCs w:val="24"/>
-                                <w:lang w:val="pl-PL"/>
-                              </w:rPr>
-                              <w:t>{{ client_address_1 }}</w:t>
-                            </w:r>
-                          </w:p>
-                          <w:p>
-                            <w:pPr>
-                              <w:rPr>
-                                <w:rFonts w:ascii="Times New Roman" w:hAnsi="Times New Roman" w:cs="Times New Roman"/>
-                                <w:sz w:val="24"/>
-                                <w:szCs w:val="24"/>
-                                <w:lang w:val="pl-PL"/>
-                              </w:rPr>
-                            </w:pPr>
-                          </w:p>
-                        </w:txbxContent>
-                      </wps:txbx>
-                      <wps:bodyPr rot="0" spcFirstLastPara="0" vertOverflow="overflow" horzOverflow="overflow" vert="horz" wrap="square" lIns="91440" tIns="45720" rIns="91440" bIns="45720" numCol="1" spcCol="0" rtlCol="0" fromWordArt="0" anchor="t" anchorCtr="0" forceAA="0" compatLnSpc="1">
-                        <a:prstTxWarp prst="textNoShape">
-                          <a:avLst/>
-                        </a:prstTxWarp>
-                        <a:noAutofit/>
-                      </wps:bodyPr>
-                    </wps:wsp>
-                  </a:graphicData>
-                </a:graphic>
-                <wp14:sizeRelH relativeFrom="margin">
-                  <wp14:pctWidth>0</wp14:pctWidth>
-                </wp14:sizeRelH>
-                <wp14:sizeRelV relativeFrom="margin">
-                  <wp14:pctHeight>0</wp14:pctHeight>
-                </wp14:sizeRelV>
-              </wp:anchor>
-            </w:drawing>
-          </mc:Choice>
-          <mc:Fallback>
-            <w:pict>
-              <v:shape w14:anchorId="2AFC1B34" id="_x0000_s1027" type="#_x0000_t202" style="position:absolute;left:0;text-align:left;margin-left:109.4pt;margin-top:17.8pt;width:152.65pt;height:22.3pt;z-index:251661312;visibility:visible;mso-wrap-style:square;mso-width-percent:0;mso-height-percent:0;mso-wrap-distance-left:9pt;mso-wrap-distance-top:0;mso-wrap-distance-right:9pt;mso-wrap-distance-bottom:0;mso-position-horizontal:absolute;mso-position-horizontal-relative:text;mso-position-vertical:absolute;mso-position-vertical-relative:text;mso-width-percent:0;mso-height-percent:0;mso-width-relative:margin;mso-height-relative:margin;v-text-anchor:top" o:gfxdata="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" fillcolor="white [3201]" stroked="f" strokeweight=".5pt">
-                <v:textbox>
-                  <w:txbxContent>
-                    <w:p>
-                      <w:pPr>
-                        <w:rPr>
-                          <w:rFonts w:ascii="Times New Roman" w:hAnsi="Times New Roman" w:cs="Times New Roman"/>
-                          <w:sz w:val="24"/>
-                          <w:szCs w:val="24"/>
-                          <w:lang w:val="pl-PL"/>
-                        </w:rPr>
-                      </w:pPr>
-                      <w:proofErr w:type="gramStart"/>
-                      <w:r>
-                        <w:rPr>
-                          <w:rFonts w:ascii="Times New Roman" w:hAnsi="Times New Roman" w:cs="Times New Roman"/>
-                          <w:sz w:val="24"/>
-                          <w:szCs w:val="24"/>
-                          <w:lang w:val="pl-PL"/>
-                        </w:rPr>
-                        <w:t>{{ client</w:t>
-                      </w:r>
-                      <w:proofErr w:type="gramEnd"/>
-                      <w:r>
-                        <w:rPr>
-                          <w:rFonts w:ascii="Times New Roman" w:hAnsi="Times New Roman" w:cs="Times New Roman"/>
-                          <w:sz w:val="24"/>
-                          <w:szCs w:val="24"/>
-                          <w:lang w:val="pl-PL"/>
-                        </w:rPr>
-                        <w:t>_</w:t>
-                      </w:r>
-                      <w:r>
-                        <w:rPr>
-                          <w:rFonts w:ascii="Times New Roman" w:hAnsi="Times New Roman" w:cs="Times New Roman"/>
-                          <w:sz w:val="24"/>
-                          <w:szCs w:val="24"/>
-                          <w:lang w:val="pl-PL"/>
-                        </w:rPr>
-                        <w:t>address_</w:t>
-                      </w:r>
-                      <w:proofErr w:type="gramStart"/>
-                      <w:r>
-                        <w:rPr>
-                          <w:rFonts w:ascii="Times New Roman" w:hAnsi="Times New Roman" w:cs="Times New Roman"/>
-                          <w:sz w:val="24"/>
-                          <w:szCs w:val="24"/>
-                          <w:lang w:val="pl-PL"/>
-                        </w:rPr>
-                        <w:t>1</w:t>
-                      </w:r>
-                      <w:r>
-                        <w:rPr>
-                          <w:rFonts w:ascii="Times New Roman" w:hAnsi="Times New Roman" w:cs="Times New Roman"/>
-                          <w:sz w:val="24"/>
-                          <w:szCs w:val="24"/>
-                          <w:lang w:val="pl-PL"/>
-                        </w:rPr>
-                        <w:t xml:space="preserve"> }</w:t>
-                      </w:r>
-                      <w:proofErr w:type="gramEnd"/>
-                      <w:r>
-                        <w:rPr>
-                          <w:rFonts w:ascii="Times New Roman" w:hAnsi="Times New Roman" w:cs="Times New Roman"/>
-                          <w:sz w:val="24"/>
-                          <w:szCs w:val="24"/>
-                          <w:lang w:val="pl-PL"/>
-                        </w:rPr>
-                        <w:t>}</w:t>
-                      </w:r>
-                    </w:p>
-                    <w:p>
-                      <w:pPr>
-                        <w:rPr>
-                          <w:rFonts w:ascii="Times New Roman" w:hAnsi="Times New Roman" w:cs="Times New Roman"/>
-                          <w:sz w:val="24"/>
-                          <w:szCs w:val="24"/>
-                          <w:lang w:val="pl-PL"/>
-                        </w:rPr>
-                      </w:pPr>
-                    </w:p>
-                  </w:txbxContent>
-                </v:textbox>
-              </v:shape>
-            </w:pict>
-          </mc:Fallback>
-        </mc:AlternateContent>
+          <w:sz w:val="24"/>
+          <w:szCs w:val="24"/>
+          <w:lang w:val="en-GB"/>
+        </w:rPr>
+        <w:t xml:space="preserve">   </w:t>
+      </w:r>
+      <w:proofErr w:type="gramStart"/>
+      <w:r>
+        <w:rPr>
+          <w:rFonts w:ascii="Times New Roman" w:eastAsia="Times New Roman" w:hAnsi="Times New Roman" w:cs="Times New Roman"/>
+          <w:sz w:val="24"/>
+          <w:szCs w:val="24"/>
+          <w:lang w:val="en-GB"/>
+        </w:rPr>
+        <w:t xml:space="preserve">{{ </w:t>
+      </w:r>
+      <w:proofErr w:type="spellStart"/>
+      <w:r>
+        <w:rPr>
+          <w:rFonts w:ascii="Times New Roman" w:eastAsia="Times New Roman" w:hAnsi="Times New Roman" w:cs="Times New Roman"/>
+          <w:sz w:val="24"/>
+          <w:szCs w:val="24"/>
+          <w:lang w:val="en-GB"/>
+        </w:rPr>
+        <w:t>client</w:t>
+      </w:r>
+      <w:proofErr w:type="gramEnd"/>
+      <w:r>
+        <w:rPr>
+          <w:rFonts w:ascii="Times New Roman" w:eastAsia="Times New Roman" w:hAnsi="Times New Roman" w:cs="Times New Roman"/>
+          <w:sz w:val="24"/>
+          <w:szCs w:val="24"/>
+          <w:lang w:val="en-GB"/>
+        </w:rPr>
+        <w:t>_</w:t>
+      </w:r>
+      <w:proofErr w:type="gramStart"/>
+      <w:r>
+        <w:rPr>
+          <w:rFonts w:ascii="Times New Roman" w:eastAsia="Times New Roman" w:hAnsi="Times New Roman" w:cs="Times New Roman"/>
+          <w:sz w:val="24"/>
+          <w:szCs w:val="24"/>
+          <w:lang w:val="en-GB"/>
+        </w:rPr>
+        <w:t>name</w:t>
+      </w:r>
+      <w:proofErr w:type="spellEnd"/>
+      <w:r>
+        <w:rPr>
+          <w:rFonts w:ascii="Times New Roman" w:eastAsia="Times New Roman" w:hAnsi="Times New Roman" w:cs="Times New Roman"/>
+          <w:sz w:val="24"/>
+          <w:szCs w:val="24"/>
+          <w:lang w:val="en-GB"/>
+        </w:rPr>
+        <w:t xml:space="preserve"> }</w:t>
+      </w:r>
+      <w:proofErr w:type="gramEnd"/>
+      <w:r>
+        <w:rPr>
+          <w:rFonts w:ascii="Times New Roman" w:eastAsia="Times New Roman" w:hAnsi="Times New Roman" w:cs="Times New Roman"/>
+          <w:sz w:val="24"/>
+          <w:szCs w:val="24"/>
+          <w:lang w:val="en-GB"/>
+        </w:rPr>
+        <w:t xml:space="preserve">} </w:t>
+      </w:r>
+    </w:p>
+    <w:p>
+      <w:pPr>
+        <w:jc w:val="right"/>
+        <w:rPr>
+          <w:rFonts w:ascii="Times New Roman" w:hAnsi="Times New Roman" w:cs="Times New Roman"/>
+          <w:sz w:val="24"/>
+          <w:szCs w:val="24"/>
+          <w:lang w:val="en-GB"/>
+        </w:rPr>
+      </w:pPr>
+      <w:r>
+        <w:rPr>
+          <w:rFonts w:ascii="Times New Roman" w:hAnsi="Times New Roman" w:cs="Times New Roman"/>
+          <w:sz w:val="24"/>
+          <w:szCs w:val="24"/>
+          <w:lang w:val="en-GB"/>
+        </w:rPr>
+        <w:t xml:space="preserve">                                  </w:t>
+      </w:r>
+      <w:proofErr w:type="gramStart"/>
+      <w:r>
+        <w:rPr>
+          <w:rFonts w:ascii="Times New Roman" w:hAnsi="Times New Roman" w:cs="Times New Roman"/>
+          <w:sz w:val="24"/>
+          <w:szCs w:val="24"/>
+          <w:lang w:val="en-GB"/>
+        </w:rPr>
+        <w:t>{{ client</w:t>
+      </w:r>
+      <w:proofErr w:type="gramEnd"/>
+      <w:r>
+        <w:rPr>
+          <w:rFonts w:ascii="Times New Roman" w:hAnsi="Times New Roman" w:cs="Times New Roman"/>
+          <w:sz w:val="24"/>
+          <w:szCs w:val="24"/>
+          <w:lang w:val="en-GB"/>
+        </w:rPr>
+        <w:t>_address_</w:t>
+      </w:r>
+      <w:proofErr w:type="gramStart"/>
+      <w:r>
+        <w:rPr>
+          <w:rFonts w:ascii="Times New Roman" w:hAnsi="Times New Roman" w:cs="Times New Roman"/>
+          <w:sz w:val="24"/>
+          <w:szCs w:val="24"/>
+          <w:lang w:val="en-GB"/>
+        </w:rPr>
+        <w:t>1 }</w:t>
+      </w:r>
+      <w:proofErr w:type="gramEnd"/>
+      <w:r>
+        <w:rPr>
+          <w:rFonts w:ascii="Times New Roman" w:hAnsi="Times New Roman" w:cs="Times New Roman"/>
+          <w:sz w:val="24"/>
+          <w:szCs w:val="24"/>
+          <w:lang w:val="en-GB"/>
+        </w:rPr>
+        <w:t>}</w:t>
+      </w:r>
+    </w:p>
+    <w:p>
+      <w:pPr>
+        <w:jc w:val="right"/>
+        <w:rPr>
+          <w:rFonts w:ascii="Times New Roman" w:hAnsi="Times New Roman" w:cs="Times New Roman"/>
+          <w:sz w:val="24"/>
+          <w:szCs w:val="24"/>
+          <w:lang w:val="en-GB"/>
+        </w:rPr>
+      </w:pPr>
+      <w:r>
+        <w:rPr>
+          <w:rFonts w:ascii="Times New Roman" w:hAnsi="Times New Roman" w:cs="Times New Roman"/>
+          <w:sz w:val="24"/>
+          <w:szCs w:val="24"/>
+          <w:lang w:val="en-GB"/>
+        </w:rPr>
+        <w:t xml:space="preserve">               </w:t>
+      </w:r>
+      <w:proofErr w:type="gramStart"/>
+      <w:r>
+        <w:rPr>
+          <w:rFonts w:ascii="Times New Roman" w:hAnsi="Times New Roman" w:cs="Times New Roman"/>
+          <w:sz w:val="24"/>
+          <w:szCs w:val="24"/>
+          <w:lang w:val="en-GB"/>
+        </w:rPr>
+        <w:t>{{ client</w:t>
+      </w:r>
+      <w:proofErr w:type="gramEnd"/>
+      <w:r>
+        <w:rPr>
+          <w:rFonts w:ascii="Times New Roman" w:hAnsi="Times New Roman" w:cs="Times New Roman"/>
+          <w:sz w:val="24"/>
+          <w:szCs w:val="24"/>
+          <w:lang w:val="en-GB"/>
+        </w:rPr>
+        <w:t>_address_</w:t>
+      </w:r>
+      <w:proofErr w:type="gramStart"/>
+      <w:r>
+        <w:rPr>
+          <w:rFonts w:ascii="Times New Roman" w:hAnsi="Times New Roman" w:cs="Times New Roman"/>
+          <w:sz w:val="24"/>
+          <w:szCs w:val="24"/>
+          <w:lang w:val="en-GB"/>
+        </w:rPr>
+        <w:t>2 }</w:t>
+      </w:r>
+      <w:proofErr w:type="gramEnd"/>
+      <w:r>
+        <w:rPr>
+          <w:rFonts w:ascii="Times New Roman" w:hAnsi="Times New Roman" w:cs="Times New Roman"/>
+          <w:sz w:val="24"/>
+          <w:szCs w:val="24"/>
+          <w:lang w:val="en-GB"/>
+        </w:rPr>
+        <w:t>}</w:t>
       </w:r>
     </w:p>
     <w:p>
@@ -1523,186 +1340,31 @@
       <w:r>
         <w:rPr>
           <w:rFonts w:ascii="Times New Roman" w:eastAsia="Times New Roman" w:hAnsi="Times New Roman" w:cs="Times New Roman"/>
-          <w:b/>
-          <w:noProof/>
-          <w:sz w:val="32"/>
-          <w:szCs w:val="32"/>
-        </w:rPr>
-        <mc:AlternateContent>
-          <mc:Choice Requires="wps">
-            <w:drawing>
-              <wp:anchor distT="0" distB="0" distL="114300" distR="114300" simplePos="0" relativeHeight="251663360" behindDoc="0" locked="0" layoutInCell="1" allowOverlap="1" wp14:anchorId="5DEC7C19" wp14:editId="376C3D74">
-                <wp:simplePos x="0" y="0"/>
-                <wp:positionH relativeFrom="column">
-                  <wp:posOffset>1389073</wp:posOffset>
-                </wp:positionH>
-                <wp:positionV relativeFrom="paragraph">
-                  <wp:posOffset>218987</wp:posOffset>
-                </wp:positionV>
-                <wp:extent cx="1938655" cy="283166"/>
-                <wp:effectExtent l="0" t="0" r="4445" b="0"/>
-                <wp:wrapNone/>
-                <wp:docPr id="469685684" name="Text Box 1"/>
-                <wp:cNvGraphicFramePr/>
-                <a:graphic xmlns:a="http://schemas.openxmlformats.org/drawingml/2006/main">
-                  <a:graphicData uri="http://schemas.microsoft.com/office/word/2010/wordprocessingShape">
-                    <wps:wsp>
-                      <wps:cNvSpPr txBox="1"/>
-                      <wps:spPr>
-                        <a:xfrm>
-                          <a:off x="0" y="0"/>
-                          <a:ext cx="1938655" cy="283166"/>
-                        </a:xfrm>
-                        <a:prstGeom prst="rect">
-                          <a:avLst/>
-                        </a:prstGeom>
-                        <a:solidFill>
-                          <a:schemeClr val="lt1"/>
-                        </a:solidFill>
-                        <a:ln w="6350">
-                          <a:noFill/>
-                        </a:ln>
-                      </wps:spPr>
-                      <wps:txbx>
-                        <w:txbxContent>
-                          <w:p>
-                            <w:pPr>
-                              <w:rPr>
-                                <w:rFonts w:ascii="Times New Roman" w:hAnsi="Times New Roman" w:cs="Times New Roman"/>
-                                <w:sz w:val="24"/>
-                                <w:szCs w:val="24"/>
-                                <w:lang w:val="pl-PL"/>
-                              </w:rPr>
-                            </w:pPr>
-                            <w:r>
-                              <w:rPr>
-                                <w:rFonts w:ascii="Times New Roman" w:hAnsi="Times New Roman" w:cs="Times New Roman"/>
-                                <w:sz w:val="24"/>
-                                <w:szCs w:val="24"/>
-                                <w:lang w:val="pl-PL"/>
-                              </w:rPr>
-                              <w:t>{{ client_address_2 }}</w:t>
-                            </w:r>
-                          </w:p>
-                          <w:p>
-                            <w:pPr>
-                              <w:rPr>
-                                <w:rFonts w:ascii="Times New Roman" w:hAnsi="Times New Roman" w:cs="Times New Roman"/>
-                                <w:sz w:val="24"/>
-                                <w:szCs w:val="24"/>
-                                <w:lang w:val="pl-PL"/>
-                              </w:rPr>
-                            </w:pPr>
-                          </w:p>
-                        </w:txbxContent>
-                      </wps:txbx>
-                      <wps:bodyPr rot="0" spcFirstLastPara="0" vertOverflow="overflow" horzOverflow="overflow" vert="horz" wrap="square" lIns="91440" tIns="45720" rIns="91440" bIns="45720" numCol="1" spcCol="0" rtlCol="0" fromWordArt="0" anchor="t" anchorCtr="0" forceAA="0" compatLnSpc="1">
-                        <a:prstTxWarp prst="textNoShape">
-                          <a:avLst/>
-                        </a:prstTxWarp>
-                        <a:noAutofit/>
-                      </wps:bodyPr>
-                    </wps:wsp>
-                  </a:graphicData>
-                </a:graphic>
-                <wp14:sizeRelH relativeFrom="margin">
-                  <wp14:pctWidth>0</wp14:pctWidth>
-                </wp14:sizeRelH>
-                <wp14:sizeRelV relativeFrom="margin">
-                  <wp14:pctHeight>0</wp14:pctHeight>
-                </wp14:sizeRelV>
-              </wp:anchor>
-            </w:drawing>
-          </mc:Choice>
-          <mc:Fallback>
-            <w:pict>
-              <v:shape w14:anchorId="5DEC7C19" id="_x0000_s1028" type="#_x0000_t202" style="position:absolute;left:0;text-align:left;margin-left:109.4pt;margin-top:17.25pt;width:152.65pt;height:22.3pt;z-index:251663360;visibility:visible;mso-wrap-style:square;mso-width-percent:0;mso-height-percent:0;mso-wrap-distance-left:9pt;mso-wrap-distance-top:0;mso-wrap-distance-right:9pt;mso-wrap-distance-bottom:0;mso-position-horizontal:absolute;mso-position-horizontal-relative:text;mso-position-vertical:absolute;mso-position-vertical-relative:text;mso-width-percent:0;mso-height-percent:0;mso-width-relative:margin;mso-height-relative:margin;v-text-anchor:top" o:gfxdata="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" fillcolor="white [3201]" stroked="f" strokeweight=".5pt">
-                <v:textbox>
-                  <w:txbxContent>
-                    <w:p>
-                      <w:pPr>
-                        <w:rPr>
-                          <w:rFonts w:ascii="Times New Roman" w:hAnsi="Times New Roman" w:cs="Times New Roman"/>
-                          <w:sz w:val="24"/>
-                          <w:szCs w:val="24"/>
-                          <w:lang w:val="pl-PL"/>
-                        </w:rPr>
-                      </w:pPr>
-                      <w:proofErr w:type="gramStart"/>
-                      <w:r>
-                        <w:rPr>
-                          <w:rFonts w:ascii="Times New Roman" w:hAnsi="Times New Roman" w:cs="Times New Roman"/>
-                          <w:sz w:val="24"/>
-                          <w:szCs w:val="24"/>
-                          <w:lang w:val="pl-PL"/>
-                        </w:rPr>
-                        <w:t>{{ client</w:t>
-                      </w:r>
-                      <w:proofErr w:type="gramEnd"/>
-                      <w:r>
-                        <w:rPr>
-                          <w:rFonts w:ascii="Times New Roman" w:hAnsi="Times New Roman" w:cs="Times New Roman"/>
-                          <w:sz w:val="24"/>
-                          <w:szCs w:val="24"/>
-                          <w:lang w:val="pl-PL"/>
-                        </w:rPr>
-                        <w:t>_</w:t>
-                      </w:r>
-                      <w:r>
-                        <w:rPr>
-                          <w:rFonts w:ascii="Times New Roman" w:hAnsi="Times New Roman" w:cs="Times New Roman"/>
-                          <w:sz w:val="24"/>
-                          <w:szCs w:val="24"/>
-                          <w:lang w:val="pl-PL"/>
-                        </w:rPr>
-                        <w:t>address_</w:t>
-                      </w:r>
-                      <w:proofErr w:type="gramStart"/>
-                      <w:r>
-                        <w:rPr>
-                          <w:rFonts w:ascii="Times New Roman" w:hAnsi="Times New Roman" w:cs="Times New Roman"/>
-                          <w:sz w:val="24"/>
-                          <w:szCs w:val="24"/>
-                          <w:lang w:val="pl-PL"/>
-                        </w:rPr>
-                        <w:t>2</w:t>
-                      </w:r>
-                      <w:r>
-                        <w:rPr>
-                          <w:rFonts w:ascii="Times New Roman" w:hAnsi="Times New Roman" w:cs="Times New Roman"/>
-                          <w:sz w:val="24"/>
-                          <w:szCs w:val="24"/>
-                          <w:lang w:val="pl-PL"/>
-                        </w:rPr>
-                        <w:t xml:space="preserve"> }</w:t>
-                      </w:r>
-                      <w:proofErr w:type="gramEnd"/>
-                      <w:r>
-                        <w:rPr>
-                          <w:rFonts w:ascii="Times New Roman" w:hAnsi="Times New Roman" w:cs="Times New Roman"/>
-                          <w:sz w:val="24"/>
-                          <w:szCs w:val="24"/>
-                          <w:lang w:val="pl-PL"/>
-                        </w:rPr>
-                        <w:t>}</w:t>
-                      </w:r>
-                    </w:p>
-                    <w:p>
-                      <w:pPr>
-                        <w:rPr>
-                          <w:rFonts w:ascii="Times New Roman" w:hAnsi="Times New Roman" w:cs="Times New Roman"/>
-                          <w:sz w:val="24"/>
-                          <w:szCs w:val="24"/>
-                          <w:lang w:val="pl-PL"/>
-                        </w:rPr>
-                      </w:pPr>
-                    </w:p>
-                  </w:txbxContent>
-                </v:textbox>
-              </v:shape>
-            </w:pict>
-          </mc:Fallback>
-        </mc:AlternateContent>
+          <w:sz w:val="24"/>
+          <w:szCs w:val="24"/>
+          <w:lang w:val="en-GB"/>
+        </w:rPr>
+        <w:t>{{</w:t>
+      </w:r>
+      <w:proofErr w:type="spellStart"/>
+      <w:r>
+        <w:rPr>
+          <w:rFonts w:ascii="Times New Roman" w:eastAsia="Times New Roman" w:hAnsi="Times New Roman" w:cs="Times New Roman"/>
+          <w:sz w:val="24"/>
+          <w:szCs w:val="24"/>
+          <w:lang w:val="en-GB"/>
+        </w:rPr>
+        <w:t>client_nip</w:t>
+      </w:r>
+      <w:proofErr w:type="spellEnd"/>
+      <w:r>
+        <w:rPr>
+          <w:rFonts w:ascii="Times New Roman" w:eastAsia="Times New Roman" w:hAnsi="Times New Roman" w:cs="Times New Roman"/>
+          <w:sz w:val="24"/>
+          <w:szCs w:val="24"/>
+          <w:lang w:val="en-GB"/>
+        </w:rPr>
+        <w:t>}}</w:t>
       </w:r>
     </w:p>
     <w:p>
@@ -1716,216 +1378,6 @@
           <w:lang w:val="en-GB"/>
         </w:rPr>
       </w:pPr>
-      <w:r>
-        <w:rPr>
-          <w:rFonts w:ascii="Times New Roman" w:eastAsia="Times New Roman" w:hAnsi="Times New Roman" w:cs="Times New Roman"/>
-          <w:b/>
-          <w:noProof/>
-          <w:sz w:val="32"/>
-          <w:szCs w:val="32"/>
-        </w:rPr>
-        <mc:AlternateContent>
-          <mc:Choice Requires="wps">
-            <w:drawing>
-              <wp:anchor distT="0" distB="0" distL="114300" distR="114300" simplePos="0" relativeHeight="251665408" behindDoc="0" locked="0" layoutInCell="1" allowOverlap="1" wp14:anchorId="4564243C" wp14:editId="6217414D">
-                <wp:simplePos x="0" y="0"/>
-                <wp:positionH relativeFrom="column">
-                  <wp:posOffset>1389073</wp:posOffset>
-                </wp:positionH>
-                <wp:positionV relativeFrom="paragraph">
-                  <wp:posOffset>211937</wp:posOffset>
-                </wp:positionV>
-                <wp:extent cx="1938655" cy="283166"/>
-                <wp:effectExtent l="0" t="0" r="4445" b="0"/>
-                <wp:wrapNone/>
-                <wp:docPr id="1732361551" name="Text Box 1"/>
-                <wp:cNvGraphicFramePr/>
-                <a:graphic xmlns:a="http://schemas.openxmlformats.org/drawingml/2006/main">
-                  <a:graphicData uri="http://schemas.microsoft.com/office/word/2010/wordprocessingShape">
-                    <wps:wsp>
-                      <wps:cNvSpPr txBox="1"/>
-                      <wps:spPr>
-                        <a:xfrm>
-                          <a:off x="0" y="0"/>
-                          <a:ext cx="1938655" cy="283166"/>
-                        </a:xfrm>
-                        <a:prstGeom prst="rect">
-                          <a:avLst/>
-                        </a:prstGeom>
-                        <a:solidFill>
-                          <a:schemeClr val="lt1"/>
-                        </a:solidFill>
-                        <a:ln w="6350">
-                          <a:noFill/>
-                        </a:ln>
-                      </wps:spPr>
-                      <wps:txbx>
-                        <w:txbxContent>
-                          <w:p>
-                            <w:pPr>
-                              <w:rPr>
-                                <w:rFonts w:ascii="Times New Roman" w:hAnsi="Times New Roman" w:cs="Times New Roman"/>
-                                <w:sz w:val="24"/>
-                                <w:szCs w:val="24"/>
-                                <w:lang w:val="pl-PL"/>
-                              </w:rPr>
-                            </w:pPr>
-                            <w:r>
-                              <w:rPr>
-                                <w:rFonts w:ascii="Times New Roman" w:hAnsi="Times New Roman" w:cs="Times New Roman"/>
-                                <w:sz w:val="24"/>
-                                <w:szCs w:val="24"/>
-                                <w:lang w:val="pl-PL"/>
-                              </w:rPr>
-                              <w:t xml:space="preserve">{{ </w:t>
-                            </w:r>
-                            <w:proofErr w:type="spellStart"/>
-                            <w:r>
-                              <w:rPr>
-                                <w:rFonts w:ascii="Times New Roman" w:hAnsi="Times New Roman" w:cs="Times New Roman"/>
-                                <w:sz w:val="24"/>
-                                <w:szCs w:val="24"/>
-                                <w:lang w:val="pl-PL"/>
-                              </w:rPr>
-                              <w:t>client_nip</w:t>
-                            </w:r>
-                            <w:proofErr w:type="spellEnd"/>
-                            <w:r>
-                              <w:rPr>
-                                <w:rFonts w:ascii="Times New Roman" w:hAnsi="Times New Roman" w:cs="Times New Roman"/>
-                                <w:sz w:val="24"/>
-                                <w:szCs w:val="24"/>
-                                <w:lang w:val="pl-PL"/>
-                              </w:rPr>
-                              <w:t xml:space="preserve"> }}</w:t>
-                            </w:r>
-                          </w:p>
-                          <w:p>
-                            <w:pPr>
-                              <w:rPr>
-                                <w:rFonts w:ascii="Times New Roman" w:hAnsi="Times New Roman" w:cs="Times New Roman"/>
-                                <w:sz w:val="24"/>
-                                <w:szCs w:val="24"/>
-                                <w:lang w:val="pl-PL"/>
-                              </w:rPr>
-                            </w:pPr>
-                          </w:p>
-                        </w:txbxContent>
-                      </wps:txbx>
-                      <wps:bodyPr rot="0" spcFirstLastPara="0" vertOverflow="overflow" horzOverflow="overflow" vert="horz" wrap="square" lIns="91440" tIns="45720" rIns="91440" bIns="45720" numCol="1" spcCol="0" rtlCol="0" fromWordArt="0" anchor="t" anchorCtr="0" forceAA="0" compatLnSpc="1">
-                        <a:prstTxWarp prst="textNoShape">
-                          <a:avLst/>
-                        </a:prstTxWarp>
-                        <a:noAutofit/>
-                      </wps:bodyPr>
-                    </wps:wsp>
-                  </a:graphicData>
-                </a:graphic>
-                <wp14:sizeRelH relativeFrom="margin">
-                  <wp14:pctWidth>0</wp14:pctWidth>
-                </wp14:sizeRelH>
-                <wp14:sizeRelV relativeFrom="margin">
-                  <wp14:pctHeight>0</wp14:pctHeight>
-                </wp14:sizeRelV>
-              </wp:anchor>
-            </w:drawing>
-          </mc:Choice>
-          <mc:Fallback>
-            <w:pict>
-              <v:shapetype w14:anchorId="4564243C" id="_x0000_t202" coordsize="21600,21600" o:spt="202" path="m,l,21600r21600,l21600,xe">
-                <v:stroke joinstyle="miter"/>
-                <v:path gradientshapeok="t" o:connecttype="rect"/>
-              </v:shapetype>
-              <v:shape id="_x0000_s1029" type="#_x0000_t202" style="position:absolute;left:0;text-align:left;margin-left:109.4pt;margin-top:16.7pt;width:152.65pt;height:22.3pt;z-index:251665408;visibility:visible;mso-wrap-style:square;mso-width-percent:0;mso-height-percent:0;mso-wrap-distance-left:9pt;mso-wrap-distance-top:0;mso-wrap-distance-right:9pt;mso-wrap-distance-bottom:0;mso-position-horizontal:absolute;mso-position-horizontal-relative:text;mso-position-vertical:absolute;mso-position-vertical-relative:text;mso-width-percent:0;mso-height-percent:0;mso-width-relative:margin;mso-height-relative:margin;v-text-anchor:top" o:gfxdata="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" fillcolor="white [3201]" stroked="f" strokeweight=".5pt">
-                <v:textbox>
-                  <w:txbxContent>
-                    <w:p>
-                      <w:pPr>
-                        <w:rPr>
-                          <w:rFonts w:ascii="Times New Roman" w:hAnsi="Times New Roman" w:cs="Times New Roman"/>
-                          <w:sz w:val="24"/>
-                          <w:szCs w:val="24"/>
-                          <w:lang w:val="pl-PL"/>
-                        </w:rPr>
-                      </w:pPr>
-                      <w:proofErr w:type="gramStart"/>
-                      <w:r>
-                        <w:rPr>
-                          <w:rFonts w:ascii="Times New Roman" w:hAnsi="Times New Roman" w:cs="Times New Roman"/>
-                          <w:sz w:val="24"/>
-                          <w:szCs w:val="24"/>
-                          <w:lang w:val="pl-PL"/>
-                        </w:rPr>
-                        <w:t xml:space="preserve">{{ </w:t>
-                      </w:r>
-                      <w:proofErr w:type="spellStart"/>
-                      <w:r>
-                        <w:rPr>
-                          <w:rFonts w:ascii="Times New Roman" w:hAnsi="Times New Roman" w:cs="Times New Roman"/>
-                          <w:sz w:val="24"/>
-                          <w:szCs w:val="24"/>
-                          <w:lang w:val="pl-PL"/>
-                        </w:rPr>
-                        <w:t>client</w:t>
-                      </w:r>
-                      <w:proofErr w:type="gramEnd"/>
-                      <w:r>
-                        <w:rPr>
-                          <w:rFonts w:ascii="Times New Roman" w:hAnsi="Times New Roman" w:cs="Times New Roman"/>
-                          <w:sz w:val="24"/>
-                          <w:szCs w:val="24"/>
-                          <w:lang w:val="pl-PL"/>
-                        </w:rPr>
-                        <w:t>_</w:t>
-                      </w:r>
-                      <w:proofErr w:type="gramStart"/>
-                      <w:r>
-                        <w:rPr>
-                          <w:rFonts w:ascii="Times New Roman" w:hAnsi="Times New Roman" w:cs="Times New Roman"/>
-                          <w:sz w:val="24"/>
-                          <w:szCs w:val="24"/>
-                          <w:lang w:val="pl-PL"/>
-                        </w:rPr>
-                        <w:t>nip</w:t>
-                      </w:r>
-                      <w:proofErr w:type="spellEnd"/>
-                      <w:r>
-                        <w:rPr>
-                          <w:rFonts w:ascii="Times New Roman" w:hAnsi="Times New Roman" w:cs="Times New Roman"/>
-                          <w:sz w:val="24"/>
-                          <w:szCs w:val="24"/>
-                          <w:lang w:val="pl-PL"/>
-                        </w:rPr>
-                        <w:t xml:space="preserve"> }</w:t>
-                      </w:r>
-                      <w:proofErr w:type="gramEnd"/>
-                      <w:r>
-                        <w:rPr>
-                          <w:rFonts w:ascii="Times New Roman" w:hAnsi="Times New Roman" w:cs="Times New Roman"/>
-                          <w:sz w:val="24"/>
-                          <w:szCs w:val="24"/>
-                          <w:lang w:val="pl-PL"/>
-                        </w:rPr>
-                        <w:t>}</w:t>
-                      </w:r>
-                    </w:p>
-                    <w:p>
-                      <w:pPr>
-                        <w:rPr>
-                          <w:rFonts w:ascii="Times New Roman" w:hAnsi="Times New Roman" w:cs="Times New Roman"/>
-                          <w:sz w:val="24"/>
-                          <w:szCs w:val="24"/>
-                          <w:lang w:val="pl-PL"/>
-                        </w:rPr>
-                      </w:pPr>
-                    </w:p>
-                  </w:txbxContent>
-                </v:textbox>
-              </v:shape>
-            </w:pict>
-          </mc:Fallback>
-        </mc:AlternateContent>
-      </w:r>
     </w:p>
     <w:p>
       <w:pPr>
@@ -2697,7 +2149,7 @@
                 <v:stroke joinstyle="miter"/>
                 <v:path gradientshapeok="t" o:connecttype="rect"/>
               </v:shapetype>
-              <v:shape id="Text Box 6" o:spid="_x0000_s1030" type="#_x0000_t202" style="position:absolute;margin-left:330.6pt;margin-top:.55pt;width:165.1pt;height:32.3pt;z-index:-251650048;visibility:visible;mso-wrap-style:square;mso-width-percent:0;mso-height-percent:0;mso-wrap-distance-left:9pt;mso-wrap-distance-top:0;mso-wrap-distance-right:9pt;mso-wrap-distance-bottom:0;mso-position-horizontal:absolute;mso-position-horizontal-relative:text;mso-position-vertical:absolute;mso-position-vertical-relative:text;mso-width-percent:0;mso-height-percent:0;mso-width-relative:margin;mso-height-relative:margin;v-text-anchor:top" o:gfxdata="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" filled="f" stroked="f" strokeweight=".5pt">
+              <v:shape id="Text Box 6" o:spid="_x0000_s1026" type="#_x0000_t202" style="position:absolute;margin-left:330.6pt;margin-top:.55pt;width:165.1pt;height:32.3pt;z-index:-251650048;visibility:visible;mso-wrap-style:square;mso-width-percent:0;mso-height-percent:0;mso-wrap-distance-left:9pt;mso-wrap-distance-top:0;mso-wrap-distance-right:9pt;mso-wrap-distance-bottom:0;mso-position-horizontal:absolute;mso-position-horizontal-relative:text;mso-position-vertical:absolute;mso-position-vertical-relative:text;mso-width-percent:0;mso-height-percent:0;mso-width-relative:margin;mso-height-relative:margin;v-text-anchor:top" o:gfxdata="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" filled="f" stroked="f" strokeweight=".5pt">
                 <v:textbox inset=",0">
                   <w:txbxContent>
                     <w:tbl>
@@ -3030,7 +2482,27 @@
           <w:sz w:val="16"/>
           <w:szCs w:val="16"/>
         </w:rPr>
-        <w:t>15 dni roboczych</w:t>
+        <w:t xml:space="preserve">{{ </w:t>
+      </w:r>
+      <w:proofErr w:type="spellStart"/>
+      <w:r>
+        <w:rPr>
+          <w:rFonts w:ascii="Tahoma" w:eastAsia="Tahoma" w:hAnsi="Tahoma" w:cs="Tahoma"/>
+          <w:color w:val="000000"/>
+          <w:sz w:val="16"/>
+          <w:szCs w:val="16"/>
+        </w:rPr>
+        <w:t>termin_realizacji</w:t>
+      </w:r>
+      <w:proofErr w:type="spellEnd"/>
+      <w:r>
+        <w:rPr>
+          <w:rFonts w:ascii="Tahoma" w:eastAsia="Tahoma" w:hAnsi="Tahoma" w:cs="Tahoma"/>
+          <w:color w:val="000000"/>
+          <w:sz w:val="16"/>
+          <w:szCs w:val="16"/>
+        </w:rPr>
+        <w:t xml:space="preserve"> }}</w:t>
       </w:r>
     </w:p>
     <w:p>
@@ -3085,7 +2557,27 @@
           <w:sz w:val="16"/>
           <w:szCs w:val="16"/>
         </w:rPr>
-        <w:t>14 dni od dnia wystawienia faktury</w:t>
+        <w:t xml:space="preserve">{{ </w:t>
+      </w:r>
+      <w:proofErr w:type="spellStart"/>
+      <w:r>
+        <w:rPr>
+          <w:rFonts w:ascii="Tahoma" w:eastAsia="Tahoma" w:hAnsi="Tahoma" w:cs="Tahoma"/>
+          <w:color w:val="000000"/>
+          <w:sz w:val="16"/>
+          <w:szCs w:val="16"/>
+        </w:rPr>
+        <w:t>termin_platnosci</w:t>
+      </w:r>
+      <w:proofErr w:type="spellEnd"/>
+      <w:r>
+        <w:rPr>
+          <w:rFonts w:ascii="Tahoma" w:eastAsia="Tahoma" w:hAnsi="Tahoma" w:cs="Tahoma"/>
+          <w:color w:val="000000"/>
+          <w:sz w:val="16"/>
+          <w:szCs w:val="16"/>
+        </w:rPr>
+        <w:t xml:space="preserve"> }}</w:t>
       </w:r>
     </w:p>
     <w:p>
@@ -3140,7 +2632,27 @@
           <w:sz w:val="16"/>
           <w:szCs w:val="16"/>
         </w:rPr>
-        <w:t>DAP</w:t>
+        <w:t xml:space="preserve">{{ </w:t>
+      </w:r>
+      <w:proofErr w:type="spellStart"/>
+      <w:r>
+        <w:rPr>
+          <w:rFonts w:ascii="Tahoma" w:eastAsia="Tahoma" w:hAnsi="Tahoma" w:cs="Tahoma"/>
+          <w:color w:val="000000"/>
+          <w:sz w:val="16"/>
+          <w:szCs w:val="16"/>
+        </w:rPr>
+        <w:t>warunki_dostawy</w:t>
+      </w:r>
+      <w:proofErr w:type="spellEnd"/>
+      <w:r>
+        <w:rPr>
+          <w:rFonts w:ascii="Tahoma" w:eastAsia="Tahoma" w:hAnsi="Tahoma" w:cs="Tahoma"/>
+          <w:color w:val="000000"/>
+          <w:sz w:val="16"/>
+          <w:szCs w:val="16"/>
+        </w:rPr>
+        <w:t xml:space="preserve"> }}</w:t>
       </w:r>
     </w:p>
     <w:p>
@@ -3195,7 +2707,27 @@
           <w:sz w:val="16"/>
           <w:szCs w:val="16"/>
         </w:rPr>
-        <w:t>30 dni</w:t>
+        <w:t xml:space="preserve">{{ </w:t>
+      </w:r>
+      <w:proofErr w:type="spellStart"/>
+      <w:r>
+        <w:rPr>
+          <w:rFonts w:ascii="Tahoma" w:eastAsia="Tahoma" w:hAnsi="Tahoma" w:cs="Tahoma"/>
+          <w:color w:val="000000"/>
+          <w:sz w:val="16"/>
+          <w:szCs w:val="16"/>
+        </w:rPr>
+        <w:t>waznosc_oferty</w:t>
+      </w:r>
+      <w:proofErr w:type="spellEnd"/>
+      <w:r>
+        <w:rPr>
+          <w:rFonts w:ascii="Tahoma" w:eastAsia="Tahoma" w:hAnsi="Tahoma" w:cs="Tahoma"/>
+          <w:color w:val="000000"/>
+          <w:sz w:val="16"/>
+          <w:szCs w:val="16"/>
+        </w:rPr>
+        <w:t xml:space="preserve"> }}</w:t>
       </w:r>
     </w:p>
     <w:p>
@@ -3210,6 +2742,7 @@
         <w:spacing w:after="0" w:line="240" w:lineRule="auto"/>
         <w:rPr>
           <w:rFonts w:ascii="Tahoma" w:eastAsia="Tahoma" w:hAnsi="Tahoma" w:cs="Tahoma"/>
+          <w:b/>
           <w:color w:val="000000"/>
           <w:sz w:val="16"/>
           <w:szCs w:val="16"/>
@@ -3238,20 +2771,21 @@
         <w:spacing w:after="0" w:line="240" w:lineRule="auto"/>
         <w:rPr>
           <w:rFonts w:ascii="Tahoma" w:eastAsia="Tahoma" w:hAnsi="Tahoma" w:cs="Tahoma"/>
-          <w:color w:val="000000"/>
-          <w:sz w:val="16"/>
-          <w:szCs w:val="16"/>
-        </w:rPr>
-      </w:pPr>
-      <w:r>
-        <w:rPr>
-          <w:rFonts w:ascii="Tahoma" w:eastAsia="Tahoma" w:hAnsi="Tahoma" w:cs="Tahoma"/>
-          <w:b/>
-          <w:color w:val="000000"/>
-          <w:sz w:val="16"/>
-          <w:szCs w:val="16"/>
-        </w:rPr>
-        <w:t xml:space="preserve">Cena: </w:t>
+          <w:bCs/>
+          <w:color w:val="000000"/>
+          <w:sz w:val="16"/>
+          <w:szCs w:val="16"/>
+        </w:rPr>
+      </w:pPr>
+      <w:r>
+        <w:rPr>
+          <w:rFonts w:ascii="Tahoma" w:eastAsia="Tahoma" w:hAnsi="Tahoma" w:cs="Tahoma"/>
+          <w:bCs/>
+          <w:color w:val="000000"/>
+          <w:sz w:val="16"/>
+          <w:szCs w:val="16"/>
+        </w:rPr>
+        <w:t>{{ gwarancja }}</w:t>
       </w:r>
     </w:p>
     <w:p>
@@ -3274,11 +2808,12 @@
       <w:r>
         <w:rPr>
           <w:rFonts w:ascii="Tahoma" w:eastAsia="Tahoma" w:hAnsi="Tahoma" w:cs="Tahoma"/>
-          <w:color w:val="000000"/>
-          <w:sz w:val="16"/>
-          <w:szCs w:val="16"/>
-        </w:rPr>
-        <w:t xml:space="preserve">Do ceny netto zostanie doliczony podatek VAT zgodnie z obowiązującymi przepisami prawa w tym zakresie. </w:t>
+          <w:b/>
+          <w:color w:val="000000"/>
+          <w:sz w:val="16"/>
+          <w:szCs w:val="16"/>
+        </w:rPr>
+        <w:t xml:space="preserve">Cena: </w:t>
       </w:r>
     </w:p>
     <w:p>
@@ -3301,12 +2836,69 @@
       <w:r>
         <w:rPr>
           <w:rFonts w:ascii="Tahoma" w:eastAsia="Tahoma" w:hAnsi="Tahoma" w:cs="Tahoma"/>
+          <w:color w:val="000000"/>
+          <w:sz w:val="16"/>
+          <w:szCs w:val="16"/>
+        </w:rPr>
+        <w:t>{{ cena }}</w:t>
+      </w:r>
+    </w:p>
+    <w:p>
+      <w:pPr>
+        <w:pBdr>
+          <w:top w:val="nil"/>
+          <w:left w:val="nil"/>
+          <w:bottom w:val="nil"/>
+          <w:right w:val="nil"/>
+          <w:between w:val="nil"/>
+        </w:pBdr>
+        <w:spacing w:after="0" w:line="240" w:lineRule="auto"/>
+        <w:rPr>
+          <w:rFonts w:ascii="Tahoma" w:eastAsia="Tahoma" w:hAnsi="Tahoma" w:cs="Tahoma"/>
           <w:b/>
           <w:color w:val="000000"/>
           <w:sz w:val="16"/>
           <w:szCs w:val="16"/>
         </w:rPr>
+      </w:pPr>
+      <w:r>
+        <w:rPr>
+          <w:rFonts w:ascii="Tahoma" w:eastAsia="Tahoma" w:hAnsi="Tahoma" w:cs="Tahoma"/>
+          <w:b/>
+          <w:color w:val="000000"/>
+          <w:sz w:val="16"/>
+          <w:szCs w:val="16"/>
+        </w:rPr>
         <w:t>Uwagi:</w:t>
+      </w:r>
+    </w:p>
+    <w:p>
+      <w:pPr>
+        <w:pBdr>
+          <w:top w:val="nil"/>
+          <w:left w:val="nil"/>
+          <w:bottom w:val="nil"/>
+          <w:right w:val="nil"/>
+          <w:between w:val="nil"/>
+        </w:pBdr>
+        <w:spacing w:after="0" w:line="240" w:lineRule="auto"/>
+        <w:rPr>
+          <w:rFonts w:ascii="Tahoma" w:eastAsia="Tahoma" w:hAnsi="Tahoma" w:cs="Tahoma"/>
+          <w:bCs/>
+          <w:color w:val="000000"/>
+          <w:sz w:val="16"/>
+          <w:szCs w:val="16"/>
+        </w:rPr>
+      </w:pPr>
+      <w:r>
+        <w:rPr>
+          <w:rFonts w:ascii="Tahoma" w:eastAsia="Tahoma" w:hAnsi="Tahoma" w:cs="Tahoma"/>
+          <w:bCs/>
+          <w:color w:val="000000"/>
+          <w:sz w:val="16"/>
+          <w:szCs w:val="16"/>
+        </w:rPr>
+        <w:t>{{uwagi }}</w:t>
       </w:r>
     </w:p>
     <w:sectPr>
@@ -4245,6 +3837,28 @@
       </w:tblBorders>
     </w:tblPr>
   </w:style>
+  <w:style w:type="paragraph" w:styleId="Footer">
+    <w:name w:val="footer"/>
+    <w:basedOn w:val="Normal"/>
+    <w:link w:val="FooterChar"/>
+    <w:uiPriority w:val="99"/>
+    <w:unhideWhenUsed/>
+    <w:rsid w:val="00117598"/>
+    <w:pPr>
+      <w:tabs>
+        <w:tab w:val="center" w:pos="4513"/>
+        <w:tab w:val="right" w:pos="9026"/>
+      </w:tabs>
+      <w:spacing w:after="0" w:line="240" w:lineRule="auto"/>
+    </w:pPr>
+  </w:style>
+  <w:style w:type="character" w:customStyle="1" w:styleId="FooterChar">
+    <w:name w:val="Footer Char"/>
+    <w:basedOn w:val="DefaultParagraphFont"/>
+    <w:link w:val="Footer"/>
+    <w:uiPriority w:val="99"/>
+    <w:rsid w:val="00117598"/>
+  </w:style>
 </w:styles>
 </file>
 

</xml_diff>

<commit_message>
poprawa rzedow w tabeli w wordzie
</commit_message>
<xml_diff>
--- a/templates/offer_template.docx
+++ b/templates/offer_template.docx
@@ -1437,12 +1437,12 @@
         <w:tblLook w:val="0680" w:firstRow="0" w:lastRow="0" w:firstColumn="1" w:lastColumn="0" w:noHBand="1" w:noVBand="1"/>
       </w:tblPr>
       <w:tblGrid>
-        <w:gridCol w:w="524"/>
-        <w:gridCol w:w="4799"/>
-        <w:gridCol w:w="688"/>
-        <w:gridCol w:w="737"/>
-        <w:gridCol w:w="1511"/>
-        <w:gridCol w:w="1374"/>
+        <w:gridCol w:w="562"/>
+        <w:gridCol w:w="4820"/>
+        <w:gridCol w:w="709"/>
+        <w:gridCol w:w="657"/>
+        <w:gridCol w:w="1469"/>
+        <w:gridCol w:w="1416"/>
       </w:tblGrid>
       <w:tr>
         <w:trPr>
@@ -1451,7 +1451,7 @@
         </w:trPr>
         <w:tc>
           <w:tcPr>
-            <w:tcW w:w="539" w:type="dxa"/>
+            <w:tcW w:w="562" w:type="dxa"/>
             <w:shd w:val="clear" w:color="auto" w:fill="E7E6E6"/>
             <w:vAlign w:val="center"/>
           </w:tcPr>
@@ -1466,7 +1466,6 @@
                 <w:lang w:val="en-GB"/>
               </w:rPr>
             </w:pPr>
-            <w:proofErr w:type="spellStart"/>
             <w:r>
               <w:rPr>
                 <w:rFonts w:ascii="Times New Roman" w:eastAsia="Times New Roman" w:hAnsi="Times New Roman" w:cs="Times New Roman"/>
@@ -1474,23 +1473,13 @@
                 <w:color w:val="000000"/>
                 <w:lang w:val="en-GB"/>
               </w:rPr>
-              <w:t>Lp</w:t>
-            </w:r>
-            <w:proofErr w:type="spellEnd"/>
-            <w:r>
-              <w:rPr>
-                <w:rFonts w:ascii="Times New Roman" w:eastAsia="Times New Roman" w:hAnsi="Times New Roman" w:cs="Times New Roman"/>
-                <w:b/>
-                <w:color w:val="000000"/>
-                <w:lang w:val="en-GB"/>
-              </w:rPr>
-              <w:t>.</w:t>
+              <w:t>Lp.</w:t>
             </w:r>
           </w:p>
         </w:tc>
         <w:tc>
           <w:tcPr>
-            <w:tcW w:w="4984" w:type="dxa"/>
+            <w:tcW w:w="4820" w:type="dxa"/>
             <w:shd w:val="clear" w:color="auto" w:fill="E7E6E6"/>
             <w:vAlign w:val="center"/>
           </w:tcPr>
@@ -1548,7 +1537,7 @@
         </w:tc>
         <w:tc>
           <w:tcPr>
-            <w:tcW w:w="760" w:type="dxa"/>
+            <w:tcW w:w="657" w:type="dxa"/>
             <w:shd w:val="clear" w:color="auto" w:fill="E7E6E6"/>
             <w:vAlign w:val="center"/>
           </w:tcPr>
@@ -1578,7 +1567,7 @@
         </w:tc>
         <w:tc>
           <w:tcPr>
-            <w:tcW w:w="1565" w:type="dxa"/>
+            <w:tcW w:w="1469" w:type="dxa"/>
             <w:shd w:val="clear" w:color="auto" w:fill="E7E6E6"/>
             <w:vAlign w:val="center"/>
           </w:tcPr>
@@ -1661,7 +1650,7 @@
         </w:tc>
         <w:tc>
           <w:tcPr>
-            <w:tcW w:w="1077" w:type="dxa"/>
+            <w:tcW w:w="1416" w:type="dxa"/>
             <w:shd w:val="clear" w:color="auto" w:fill="E7E6E6"/>
             <w:vAlign w:val="center"/>
           </w:tcPr>
@@ -1739,7 +1728,7 @@
         </w:trPr>
         <w:tc>
           <w:tcPr>
-            <w:tcW w:w="539" w:type="dxa"/>
+            <w:tcW w:w="9633" w:type="dxa"/>
             <w:gridSpan w:val="6"/>
             <w:shd w:val="clear" w:color="auto" w:fill="auto"/>
           </w:tcPr>
@@ -1775,8 +1764,118 @@
         </w:trPr>
         <w:tc>
           <w:tcPr>
-            <w:tcW w:w="539" w:type="dxa"/>
-            <w:gridSpan w:val="3"/>
+            <w:tcW w:w="562" w:type="dxa"/>
+            <w:shd w:val="clear" w:color="auto" w:fill="E7E6E6"/>
+          </w:tcPr>
+          <w:p>
+            <w:pPr>
+              <w:spacing w:after="0" w:line="240" w:lineRule="auto"/>
+              <w:jc w:val="center"/>
+              <w:rPr>
+                <w:rFonts w:ascii="Times New Roman" w:eastAsia="Times New Roman" w:hAnsi="Times New Roman" w:cs="Times New Roman"/>
+                <w:b/>
+                <w:bCs/>
+                <w:color w:val="000000"/>
+                <w:sz w:val="20"/>
+                <w:szCs w:val="20"/>
+                <w:lang w:val="en-GB"/>
+              </w:rPr>
+            </w:pPr>
+            <w:proofErr w:type="gramStart"/>
+            <w:r>
+              <w:rPr>
+                <w:rFonts w:ascii="Times New Roman" w:eastAsia="Times New Roman" w:hAnsi="Times New Roman" w:cs="Times New Roman"/>
+                <w:b/>
+                <w:bCs/>
+                <w:color w:val="000000"/>
+                <w:sz w:val="20"/>
+                <w:szCs w:val="20"/>
+                <w:lang w:val="en-GB"/>
+              </w:rPr>
+              <w:t xml:space="preserve">{{ </w:t>
+            </w:r>
+            <w:r>
+              <w:rPr>
+                <w:rFonts w:ascii="Times New Roman" w:eastAsia="Times New Roman" w:hAnsi="Times New Roman" w:cs="Times New Roman"/>
+                <w:b/>
+                <w:bCs/>
+                <w:color w:val="000000"/>
+                <w:sz w:val="20"/>
+                <w:szCs w:val="20"/>
+                <w:lang w:val="en-GB"/>
+              </w:rPr>
+              <w:t>row</w:t>
+            </w:r>
+            <w:proofErr w:type="gramEnd"/>
+            <w:r>
+              <w:rPr>
+                <w:rFonts w:ascii="Times New Roman" w:eastAsia="Times New Roman" w:hAnsi="Times New Roman" w:cs="Times New Roman"/>
+                <w:b/>
+                <w:bCs/>
+                <w:color w:val="000000"/>
+                <w:sz w:val="20"/>
+                <w:szCs w:val="20"/>
+                <w:lang w:val="en-GB"/>
+              </w:rPr>
+              <w:t>[0]</w:t>
+            </w:r>
+            <w:r>
+              <w:rPr>
+                <w:rFonts w:ascii="Times New Roman" w:eastAsia="Times New Roman" w:hAnsi="Times New Roman" w:cs="Times New Roman"/>
+                <w:b/>
+                <w:bCs/>
+                <w:color w:val="000000"/>
+                <w:sz w:val="20"/>
+                <w:szCs w:val="20"/>
+                <w:lang w:val="en-GB"/>
+              </w:rPr>
+              <w:t xml:space="preserve"> }}</w:t>
+            </w:r>
+          </w:p>
+        </w:tc>
+        <w:tc>
+          <w:tcPr>
+            <w:tcW w:w="4820" w:type="dxa"/>
+            <w:shd w:val="clear" w:color="auto" w:fill="auto"/>
+          </w:tcPr>
+          <w:p>
+            <w:pPr>
+              <w:spacing w:after="0" w:line="240" w:lineRule="auto"/>
+              <w:rPr>
+                <w:rFonts w:ascii="Times New Roman" w:eastAsia="Times New Roman" w:hAnsi="Times New Roman" w:cs="Times New Roman"/>
+                <w:color w:val="000000"/>
+                <w:sz w:val="20"/>
+                <w:szCs w:val="20"/>
+                <w:lang w:val="en-GB"/>
+              </w:rPr>
+            </w:pPr>
+            <w:proofErr w:type="gramStart"/>
+            <w:r>
+              <w:rPr>
+                <w:rFonts w:ascii="Times New Roman" w:eastAsia="Times New Roman" w:hAnsi="Times New Roman" w:cs="Times New Roman"/>
+                <w:color w:val="000000"/>
+                <w:sz w:val="20"/>
+                <w:szCs w:val="20"/>
+                <w:lang w:val="en-GB"/>
+              </w:rPr>
+              <w:t>{{ row</w:t>
+            </w:r>
+            <w:proofErr w:type="gramEnd"/>
+            <w:r>
+              <w:rPr>
+                <w:rFonts w:ascii="Times New Roman" w:eastAsia="Times New Roman" w:hAnsi="Times New Roman" w:cs="Times New Roman"/>
+                <w:color w:val="000000"/>
+                <w:sz w:val="20"/>
+                <w:szCs w:val="20"/>
+                <w:lang w:val="en-GB"/>
+              </w:rPr>
+              <w:t>[1] }}</w:t>
+            </w:r>
+          </w:p>
+        </w:tc>
+        <w:tc>
+          <w:tcPr>
+            <w:tcW w:w="709" w:type="dxa"/>
             <w:shd w:val="clear" w:color="auto" w:fill="auto"/>
           </w:tcPr>
           <w:p>
@@ -1791,6 +1890,7 @@
                 <w:lang w:val="en-GB"/>
               </w:rPr>
             </w:pPr>
+            <w:proofErr w:type="gramStart"/>
             <w:r>
               <w:rPr>
                 <w:rFonts w:ascii="Times New Roman" w:eastAsia="Times New Roman" w:hAnsi="Times New Roman" w:cs="Times New Roman"/>
@@ -1799,9 +1899,9 @@
                 <w:szCs w:val="20"/>
                 <w:lang w:val="en-GB"/>
               </w:rPr>
-              <w:t>{%</w:t>
+              <w:t>{{ row</w:t>
             </w:r>
-            <w:proofErr w:type="spellStart"/>
+            <w:proofErr w:type="gramEnd"/>
             <w:r>
               <w:rPr>
                 <w:rFonts w:ascii="Times New Roman" w:eastAsia="Times New Roman" w:hAnsi="Times New Roman" w:cs="Times New Roman"/>
@@ -1810,24 +1910,13 @@
                 <w:szCs w:val="20"/>
                 <w:lang w:val="en-GB"/>
               </w:rPr>
-              <w:t>tc</w:t>
-            </w:r>
-            <w:proofErr w:type="spellEnd"/>
-            <w:r>
-              <w:rPr>
-                <w:rFonts w:ascii="Times New Roman" w:eastAsia="Times New Roman" w:hAnsi="Times New Roman" w:cs="Times New Roman"/>
-                <w:color w:val="000000"/>
-                <w:sz w:val="20"/>
-                <w:szCs w:val="20"/>
-                <w:lang w:val="en-GB"/>
-              </w:rPr>
-              <w:t xml:space="preserve"> for col in row %}</w:t>
+              <w:t>[2] }}</w:t>
             </w:r>
           </w:p>
         </w:tc>
         <w:tc>
           <w:tcPr>
-            <w:tcW w:w="717" w:type="dxa"/>
+            <w:tcW w:w="657" w:type="dxa"/>
             <w:shd w:val="clear" w:color="auto" w:fill="auto"/>
           </w:tcPr>
           <w:p>
@@ -1851,7 +1940,7 @@
                 <w:szCs w:val="20"/>
                 <w:lang w:val="en-GB"/>
               </w:rPr>
-              <w:t>{{ col</w:t>
+              <w:t>{{ row</w:t>
             </w:r>
             <w:proofErr w:type="gramEnd"/>
             <w:r>
@@ -1862,14 +1951,13 @@
                 <w:szCs w:val="20"/>
                 <w:lang w:val="en-GB"/>
               </w:rPr>
-              <w:t xml:space="preserve"> }}</w:t>
+              <w:t>[3] }}</w:t>
             </w:r>
           </w:p>
         </w:tc>
         <w:tc>
           <w:tcPr>
-            <w:tcW w:w="2987" w:type="dxa"/>
-            <w:gridSpan w:val="2"/>
+            <w:tcW w:w="1469" w:type="dxa"/>
             <w:shd w:val="clear" w:color="auto" w:fill="auto"/>
           </w:tcPr>
           <w:p>
@@ -1884,6 +1972,7 @@
                 <w:lang w:val="en-GB"/>
               </w:rPr>
             </w:pPr>
+            <w:proofErr w:type="gramStart"/>
             <w:r>
               <w:rPr>
                 <w:rFonts w:ascii="Times New Roman" w:eastAsia="Times New Roman" w:hAnsi="Times New Roman" w:cs="Times New Roman"/>
@@ -1892,9 +1981,9 @@
                 <w:szCs w:val="20"/>
                 <w:lang w:val="en-GB"/>
               </w:rPr>
-              <w:t>{%</w:t>
+              <w:t>{{ row</w:t>
             </w:r>
-            <w:proofErr w:type="spellStart"/>
+            <w:proofErr w:type="gramEnd"/>
             <w:r>
               <w:rPr>
                 <w:rFonts w:ascii="Times New Roman" w:eastAsia="Times New Roman" w:hAnsi="Times New Roman" w:cs="Times New Roman"/>
@@ -1903,10 +1992,19 @@
                 <w:szCs w:val="20"/>
                 <w:lang w:val="en-GB"/>
               </w:rPr>
-              <w:t>tc</w:t>
+              <w:t>[4]}}</w:t>
             </w:r>
-            <w:proofErr w:type="spellEnd"/>
-            <w:r>
+          </w:p>
+        </w:tc>
+        <w:tc>
+          <w:tcPr>
+            <w:tcW w:w="1416" w:type="dxa"/>
+            <w:shd w:val="clear" w:color="auto" w:fill="auto"/>
+          </w:tcPr>
+          <w:p>
+            <w:pPr>
+              <w:spacing w:after="0" w:line="240" w:lineRule="auto"/>
+              <w:jc w:val="center"/>
               <w:rPr>
                 <w:rFonts w:ascii="Times New Roman" w:eastAsia="Times New Roman" w:hAnsi="Times New Roman" w:cs="Times New Roman"/>
                 <w:color w:val="000000"/>
@@ -1914,9 +2012,8 @@
                 <w:szCs w:val="20"/>
                 <w:lang w:val="en-GB"/>
               </w:rPr>
-              <w:t xml:space="preserve"> </w:t>
-            </w:r>
-            <w:proofErr w:type="spellStart"/>
+            </w:pPr>
+            <w:proofErr w:type="gramStart"/>
             <w:r>
               <w:rPr>
                 <w:rFonts w:ascii="Times New Roman" w:eastAsia="Times New Roman" w:hAnsi="Times New Roman" w:cs="Times New Roman"/>
@@ -1925,9 +2022,9 @@
                 <w:szCs w:val="20"/>
                 <w:lang w:val="en-GB"/>
               </w:rPr>
-              <w:t>endfor</w:t>
+              <w:t>{{ row</w:t>
             </w:r>
-            <w:proofErr w:type="spellEnd"/>
+            <w:proofErr w:type="gramEnd"/>
             <w:r>
               <w:rPr>
                 <w:rFonts w:ascii="Times New Roman" w:eastAsia="Times New Roman" w:hAnsi="Times New Roman" w:cs="Times New Roman"/>
@@ -1936,7 +2033,7 @@
                 <w:szCs w:val="20"/>
                 <w:lang w:val="en-GB"/>
               </w:rPr>
-              <w:t xml:space="preserve"> %}</w:t>
+              <w:t>[5] }}</w:t>
             </w:r>
           </w:p>
         </w:tc>
@@ -1948,7 +2045,7 @@
         </w:trPr>
         <w:tc>
           <w:tcPr>
-            <w:tcW w:w="539" w:type="dxa"/>
+            <w:tcW w:w="9633" w:type="dxa"/>
             <w:gridSpan w:val="6"/>
             <w:shd w:val="clear" w:color="auto" w:fill="auto"/>
           </w:tcPr>
@@ -2013,15 +2110,15 @@
         <mc:AlternateContent>
           <mc:Choice Requires="wps">
             <w:drawing>
-              <wp:anchor distT="0" distB="0" distL="114300" distR="114300" simplePos="0" relativeHeight="251666432" behindDoc="1" locked="0" layoutInCell="1" allowOverlap="1" wp14:anchorId="229858C8" wp14:editId="7A90485F">
+              <wp:anchor distT="0" distB="0" distL="114300" distR="114300" simplePos="0" relativeHeight="251666432" behindDoc="1" locked="0" layoutInCell="1" allowOverlap="1" wp14:anchorId="229858C8" wp14:editId="5D785FAE">
                 <wp:simplePos x="0" y="0"/>
                 <wp:positionH relativeFrom="column">
-                  <wp:posOffset>4198883</wp:posOffset>
+                  <wp:posOffset>3884951</wp:posOffset>
                 </wp:positionH>
                 <wp:positionV relativeFrom="paragraph">
-                  <wp:posOffset>6985</wp:posOffset>
+                  <wp:posOffset>3810</wp:posOffset>
                 </wp:positionV>
-                <wp:extent cx="2096814" cy="410210"/>
+                <wp:extent cx="2317531" cy="410210"/>
                 <wp:effectExtent l="0" t="0" r="0" b="0"/>
                 <wp:wrapNone/>
                 <wp:docPr id="2005453258" name="Text Box 6"/>
@@ -2033,7 +2130,7 @@
                       <wps:spPr>
                         <a:xfrm>
                           <a:off x="0" y="0"/>
-                          <a:ext cx="2096814" cy="410210"/>
+                          <a:ext cx="2317531" cy="410210"/>
                         </a:xfrm>
                         <a:prstGeom prst="rect">
                           <a:avLst/>
@@ -2054,8 +2151,8 @@
                               <w:tblLook w:val="04A0" w:firstRow="1" w:lastRow="0" w:firstColumn="1" w:lastColumn="0" w:noHBand="0" w:noVBand="1"/>
                             </w:tblPr>
                             <w:tblGrid>
-                              <w:gridCol w:w="1077"/>
-                              <w:gridCol w:w="1077"/>
+                              <w:gridCol w:w="1403"/>
+                              <w:gridCol w:w="1403"/>
                             </w:tblGrid>
                             <w:tr>
                               <w:trPr>
@@ -2064,7 +2161,7 @@
                               </w:trPr>
                               <w:tc>
                                 <w:tcPr>
-                                  <w:tcW w:w="1077" w:type="dxa"/>
+                                  <w:tcW w:w="1403" w:type="dxa"/>
                                   <w:vAlign w:val="center"/>
                                 </w:tcPr>
                                 <w:p>
@@ -2098,7 +2195,7 @@
                               </w:tc>
                               <w:tc>
                                 <w:tcPr>
-                                  <w:tcW w:w="1077" w:type="dxa"/>
+                                  <w:tcW w:w="1403" w:type="dxa"/>
                                   <w:vAlign w:val="center"/>
                                 </w:tcPr>
                                 <w:p>
@@ -2149,7 +2246,7 @@
                 <v:stroke joinstyle="miter"/>
                 <v:path gradientshapeok="t" o:connecttype="rect"/>
               </v:shapetype>
-              <v:shape id="Text Box 6" o:spid="_x0000_s1026" type="#_x0000_t202" style="position:absolute;margin-left:330.6pt;margin-top:.55pt;width:165.1pt;height:32.3pt;z-index:-251650048;visibility:visible;mso-wrap-style:square;mso-width-percent:0;mso-height-percent:0;mso-wrap-distance-left:9pt;mso-wrap-distance-top:0;mso-wrap-distance-right:9pt;mso-wrap-distance-bottom:0;mso-position-horizontal:absolute;mso-position-horizontal-relative:text;mso-position-vertical:absolute;mso-position-vertical-relative:text;mso-width-percent:0;mso-height-percent:0;mso-width-relative:margin;mso-height-relative:margin;v-text-anchor:top" o:gfxdata="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" filled="f" stroked="f" strokeweight=".5pt">
+              <v:shape id="Text Box 6" o:spid="_x0000_s1026" type="#_x0000_t202" style="position:absolute;margin-left:305.9pt;margin-top:.3pt;width:182.5pt;height:32.3pt;z-index:-251650048;visibility:visible;mso-wrap-style:square;mso-width-percent:0;mso-height-percent:0;mso-wrap-distance-left:9pt;mso-wrap-distance-top:0;mso-wrap-distance-right:9pt;mso-wrap-distance-bottom:0;mso-position-horizontal:absolute;mso-position-horizontal-relative:text;mso-position-vertical:absolute;mso-position-vertical-relative:text;mso-width-percent:0;mso-height-percent:0;mso-width-relative:margin;mso-height-relative:margin;v-text-anchor:top" o:gfxdata="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" filled="f" stroked="f" strokeweight=".5pt">
                 <v:textbox inset=",0">
                   <w:txbxContent>
                     <w:tbl>
@@ -2161,8 +2258,8 @@
                         <w:tblLook w:val="04A0" w:firstRow="1" w:lastRow="0" w:firstColumn="1" w:lastColumn="0" w:noHBand="0" w:noVBand="1"/>
                       </w:tblPr>
                       <w:tblGrid>
-                        <w:gridCol w:w="1077"/>
-                        <w:gridCol w:w="1077"/>
+                        <w:gridCol w:w="1403"/>
+                        <w:gridCol w:w="1403"/>
                       </w:tblGrid>
                       <w:tr>
                         <w:trPr>
@@ -2171,7 +2268,7 @@
                         </w:trPr>
                         <w:tc>
                           <w:tcPr>
-                            <w:tcW w:w="1077" w:type="dxa"/>
+                            <w:tcW w:w="1403" w:type="dxa"/>
                             <w:vAlign w:val="center"/>
                           </w:tcPr>
                           <w:p>
@@ -2205,7 +2302,7 @@
                         </w:tc>
                         <w:tc>
                           <w:tcPr>
-                            <w:tcW w:w="1077" w:type="dxa"/>
+                            <w:tcW w:w="1403" w:type="dxa"/>
                             <w:vAlign w:val="center"/>
                           </w:tcPr>
                           <w:p>

</xml_diff>

<commit_message>
dodanie zatwierdzania edycji produktu enterem i kolejne poprawki na szablonie
</commit_message>
<xml_diff>
--- a/templates/offer_template.docx
+++ b/templates/offer_template.docx
@@ -883,7 +883,18 @@
           <w:szCs w:val="32"/>
           <w:lang w:val="en-US"/>
         </w:rPr>
-        <w:t xml:space="preserve"> }}</w:t>
+        <w:t xml:space="preserve"> </w:t>
+      </w:r>
+      <w:r>
+        <w:rPr>
+          <w:rFonts w:ascii="Times New Roman" w:eastAsia="Times New Roman" w:hAnsi="Times New Roman" w:cs="Times New Roman"/>
+          <w:b/>
+          <w:i/>
+          <w:sz w:val="32"/>
+          <w:szCs w:val="32"/>
+          <w:lang w:val="en-US"/>
+        </w:rPr>
+        <w:t>}}</w:t>
       </w:r>
     </w:p>
     <w:p>
@@ -909,7 +920,7 @@
     </w:p>
     <w:p>
       <w:pPr>
-        <w:ind w:left="-284"/>
+        <w:ind w:left="-284" w:firstLine="284"/>
         <w:rPr>
           <w:rFonts w:ascii="Times New Roman" w:eastAsia="Times New Roman" w:hAnsi="Times New Roman" w:cs="Times New Roman"/>
           <w:sz w:val="24"/>
@@ -980,7 +991,7 @@
     </w:p>
     <w:p>
       <w:pPr>
-        <w:ind w:left="-284"/>
+        <w:ind w:left="-284" w:firstLine="284"/>
         <w:rPr>
           <w:rFonts w:ascii="Times New Roman" w:eastAsia="Times New Roman" w:hAnsi="Times New Roman" w:cs="Times New Roman"/>
           <w:sz w:val="24"/>
@@ -1031,7 +1042,7 @@
     </w:p>
     <w:p>
       <w:pPr>
-        <w:ind w:left="-284"/>
+        <w:ind w:left="-284" w:firstLine="284"/>
         <w:rPr>
           <w:rFonts w:ascii="Times New Roman" w:eastAsia="Times New Roman" w:hAnsi="Times New Roman" w:cs="Times New Roman"/>
           <w:sz w:val="24"/>
@@ -1082,7 +1093,7 @@
     </w:p>
     <w:p>
       <w:pPr>
-        <w:ind w:left="-284"/>
+        <w:ind w:left="-284" w:firstLine="284"/>
         <w:rPr>
           <w:rFonts w:ascii="Times New Roman" w:eastAsia="Times New Roman" w:hAnsi="Times New Roman" w:cs="Times New Roman"/>
           <w:bCs/>
@@ -1437,12 +1448,16 @@
         <w:tblLook w:val="0680" w:firstRow="0" w:lastRow="0" w:firstColumn="1" w:lastColumn="0" w:noHBand="1" w:noVBand="1"/>
       </w:tblPr>
       <w:tblGrid>
-        <w:gridCol w:w="562"/>
-        <w:gridCol w:w="4820"/>
-        <w:gridCol w:w="709"/>
-        <w:gridCol w:w="657"/>
-        <w:gridCol w:w="1469"/>
-        <w:gridCol w:w="1416"/>
+        <w:gridCol w:w="559"/>
+        <w:gridCol w:w="1037"/>
+        <w:gridCol w:w="1597"/>
+        <w:gridCol w:w="1596"/>
+        <w:gridCol w:w="563"/>
+        <w:gridCol w:w="706"/>
+        <w:gridCol w:w="741"/>
+        <w:gridCol w:w="1418"/>
+        <w:gridCol w:w="1407"/>
+        <w:gridCol w:w="9"/>
       </w:tblGrid>
       <w:tr>
         <w:trPr>
@@ -1451,7 +1466,7 @@
         </w:trPr>
         <w:tc>
           <w:tcPr>
-            <w:tcW w:w="562" w:type="dxa"/>
+            <w:tcW w:w="559" w:type="dxa"/>
             <w:shd w:val="clear" w:color="auto" w:fill="E7E6E6"/>
             <w:vAlign w:val="center"/>
           </w:tcPr>
@@ -1479,7 +1494,8 @@
         </w:tc>
         <w:tc>
           <w:tcPr>
-            <w:tcW w:w="4820" w:type="dxa"/>
+            <w:tcW w:w="4793" w:type="dxa"/>
+            <w:gridSpan w:val="4"/>
             <w:shd w:val="clear" w:color="auto" w:fill="E7E6E6"/>
             <w:vAlign w:val="center"/>
           </w:tcPr>
@@ -1507,7 +1523,7 @@
         </w:tc>
         <w:tc>
           <w:tcPr>
-            <w:tcW w:w="709" w:type="dxa"/>
+            <w:tcW w:w="706" w:type="dxa"/>
             <w:shd w:val="clear" w:color="auto" w:fill="E7E6E6"/>
             <w:vAlign w:val="center"/>
           </w:tcPr>
@@ -1537,7 +1553,7 @@
         </w:tc>
         <w:tc>
           <w:tcPr>
-            <w:tcW w:w="657" w:type="dxa"/>
+            <w:tcW w:w="741" w:type="dxa"/>
             <w:shd w:val="clear" w:color="auto" w:fill="E7E6E6"/>
             <w:vAlign w:val="center"/>
           </w:tcPr>
@@ -1567,7 +1583,7 @@
         </w:tc>
         <w:tc>
           <w:tcPr>
-            <w:tcW w:w="1469" w:type="dxa"/>
+            <w:tcW w:w="1418" w:type="dxa"/>
             <w:shd w:val="clear" w:color="auto" w:fill="E7E6E6"/>
             <w:vAlign w:val="center"/>
           </w:tcPr>
@@ -1651,6 +1667,7 @@
         <w:tc>
           <w:tcPr>
             <w:tcW w:w="1416" w:type="dxa"/>
+            <w:gridSpan w:val="2"/>
             <w:shd w:val="clear" w:color="auto" w:fill="E7E6E6"/>
             <w:vAlign w:val="center"/>
           </w:tcPr>
@@ -1729,7 +1746,7 @@
         <w:tc>
           <w:tcPr>
             <w:tcW w:w="9633" w:type="dxa"/>
-            <w:gridSpan w:val="6"/>
+            <w:gridSpan w:val="10"/>
             <w:shd w:val="clear" w:color="auto" w:fill="auto"/>
           </w:tcPr>
           <w:p>
@@ -1764,7 +1781,7 @@
         </w:trPr>
         <w:tc>
           <w:tcPr>
-            <w:tcW w:w="562" w:type="dxa"/>
+            <w:tcW w:w="559" w:type="dxa"/>
             <w:shd w:val="clear" w:color="auto" w:fill="E7E6E6"/>
           </w:tcPr>
           <w:p>
@@ -1835,7 +1852,8 @@
         </w:tc>
         <w:tc>
           <w:tcPr>
-            <w:tcW w:w="4820" w:type="dxa"/>
+            <w:tcW w:w="4793" w:type="dxa"/>
+            <w:gridSpan w:val="4"/>
             <w:shd w:val="clear" w:color="auto" w:fill="auto"/>
           </w:tcPr>
           <w:p>
@@ -1875,7 +1893,7 @@
         </w:tc>
         <w:tc>
           <w:tcPr>
-            <w:tcW w:w="709" w:type="dxa"/>
+            <w:tcW w:w="706" w:type="dxa"/>
             <w:shd w:val="clear" w:color="auto" w:fill="auto"/>
           </w:tcPr>
           <w:p>
@@ -1916,7 +1934,7 @@
         </w:tc>
         <w:tc>
           <w:tcPr>
-            <w:tcW w:w="657" w:type="dxa"/>
+            <w:tcW w:w="741" w:type="dxa"/>
             <w:shd w:val="clear" w:color="auto" w:fill="auto"/>
           </w:tcPr>
           <w:p>
@@ -1957,7 +1975,7 @@
         </w:tc>
         <w:tc>
           <w:tcPr>
-            <w:tcW w:w="1469" w:type="dxa"/>
+            <w:tcW w:w="1418" w:type="dxa"/>
             <w:shd w:val="clear" w:color="auto" w:fill="auto"/>
           </w:tcPr>
           <w:p>
@@ -1999,6 +2017,7 @@
         <w:tc>
           <w:tcPr>
             <w:tcW w:w="1416" w:type="dxa"/>
+            <w:gridSpan w:val="2"/>
             <w:shd w:val="clear" w:color="auto" w:fill="auto"/>
           </w:tcPr>
           <w:p>
@@ -2046,7 +2065,7 @@
         <w:tc>
           <w:tcPr>
             <w:tcW w:w="9633" w:type="dxa"/>
-            <w:gridSpan w:val="6"/>
+            <w:gridSpan w:val="10"/>
             <w:shd w:val="clear" w:color="auto" w:fill="auto"/>
           </w:tcPr>
           <w:p>
@@ -2069,7 +2088,226 @@
                 <w:szCs w:val="20"/>
                 <w:lang w:val="en-GB"/>
               </w:rPr>
-              <w:t>{%tr endfor %}</w:t>
+              <w:t xml:space="preserve">{%tr </w:t>
+            </w:r>
+            <w:proofErr w:type="spellStart"/>
+            <w:r>
+              <w:rPr>
+                <w:rFonts w:ascii="Times New Roman" w:eastAsia="Times New Roman" w:hAnsi="Times New Roman" w:cs="Times New Roman"/>
+                <w:color w:val="000000"/>
+                <w:sz w:val="20"/>
+                <w:szCs w:val="20"/>
+                <w:lang w:val="en-GB"/>
+              </w:rPr>
+              <w:t>endfor</w:t>
+            </w:r>
+            <w:proofErr w:type="spellEnd"/>
+            <w:r>
+              <w:rPr>
+                <w:rFonts w:ascii="Times New Roman" w:eastAsia="Times New Roman" w:hAnsi="Times New Roman" w:cs="Times New Roman"/>
+                <w:color w:val="000000"/>
+                <w:sz w:val="20"/>
+                <w:szCs w:val="20"/>
+                <w:lang w:val="en-GB"/>
+              </w:rPr>
+              <w:t xml:space="preserve"> %}</w:t>
+            </w:r>
+          </w:p>
+        </w:tc>
+      </w:tr>
+      <w:tr>
+        <w:trPr>
+          <w:gridAfter w:val="1"/>
+          <w:wAfter w:w="9" w:type="dxa"/>
+          <w:trHeight w:hRule="exact" w:val="312"/>
+          <w:jc w:val="center"/>
+        </w:trPr>
+        <w:tc>
+          <w:tcPr>
+            <w:tcW w:w="1596" w:type="dxa"/>
+            <w:gridSpan w:val="2"/>
+            <w:tcBorders>
+              <w:left w:val="nil"/>
+              <w:bottom w:val="nil"/>
+              <w:right w:val="nil"/>
+            </w:tcBorders>
+            <w:shd w:val="clear" w:color="auto" w:fill="auto"/>
+          </w:tcPr>
+          <w:p>
+            <w:pPr>
+              <w:spacing w:after="0" w:line="240" w:lineRule="auto"/>
+              <w:jc w:val="center"/>
+              <w:rPr>
+                <w:rFonts w:ascii="Times New Roman" w:eastAsia="Times New Roman" w:hAnsi="Times New Roman" w:cs="Times New Roman"/>
+                <w:color w:val="000000"/>
+                <w:sz w:val="20"/>
+                <w:szCs w:val="20"/>
+                <w:lang w:val="en-GB"/>
+              </w:rPr>
+            </w:pPr>
+          </w:p>
+        </w:tc>
+        <w:tc>
+          <w:tcPr>
+            <w:tcW w:w="1597" w:type="dxa"/>
+            <w:tcBorders>
+              <w:left w:val="nil"/>
+              <w:bottom w:val="nil"/>
+              <w:right w:val="nil"/>
+            </w:tcBorders>
+            <w:shd w:val="clear" w:color="auto" w:fill="auto"/>
+          </w:tcPr>
+          <w:p>
+            <w:pPr>
+              <w:spacing w:after="0" w:line="240" w:lineRule="auto"/>
+              <w:jc w:val="center"/>
+              <w:rPr>
+                <w:rFonts w:ascii="Times New Roman" w:eastAsia="Times New Roman" w:hAnsi="Times New Roman" w:cs="Times New Roman"/>
+                <w:color w:val="000000"/>
+                <w:sz w:val="20"/>
+                <w:szCs w:val="20"/>
+                <w:lang w:val="en-GB"/>
+              </w:rPr>
+            </w:pPr>
+          </w:p>
+        </w:tc>
+        <w:tc>
+          <w:tcPr>
+            <w:tcW w:w="1596" w:type="dxa"/>
+            <w:tcBorders>
+              <w:left w:val="nil"/>
+              <w:bottom w:val="nil"/>
+              <w:right w:val="nil"/>
+            </w:tcBorders>
+            <w:shd w:val="clear" w:color="auto" w:fill="auto"/>
+          </w:tcPr>
+          <w:p>
+            <w:pPr>
+              <w:spacing w:after="0" w:line="240" w:lineRule="auto"/>
+              <w:jc w:val="center"/>
+              <w:rPr>
+                <w:rFonts w:ascii="Times New Roman" w:eastAsia="Times New Roman" w:hAnsi="Times New Roman" w:cs="Times New Roman"/>
+                <w:color w:val="000000"/>
+                <w:sz w:val="20"/>
+                <w:szCs w:val="20"/>
+                <w:lang w:val="en-GB"/>
+              </w:rPr>
+            </w:pPr>
+          </w:p>
+        </w:tc>
+        <w:tc>
+          <w:tcPr>
+            <w:tcW w:w="2010" w:type="dxa"/>
+            <w:gridSpan w:val="3"/>
+            <w:tcBorders>
+              <w:left w:val="nil"/>
+              <w:bottom w:val="nil"/>
+            </w:tcBorders>
+            <w:shd w:val="clear" w:color="auto" w:fill="auto"/>
+          </w:tcPr>
+          <w:p>
+            <w:pPr>
+              <w:spacing w:after="0" w:line="240" w:lineRule="auto"/>
+              <w:jc w:val="center"/>
+              <w:rPr>
+                <w:rFonts w:ascii="Times New Roman" w:eastAsia="Times New Roman" w:hAnsi="Times New Roman" w:cs="Times New Roman"/>
+                <w:color w:val="000000"/>
+                <w:sz w:val="20"/>
+                <w:szCs w:val="20"/>
+                <w:lang w:val="en-GB"/>
+              </w:rPr>
+            </w:pPr>
+          </w:p>
+        </w:tc>
+        <w:tc>
+          <w:tcPr>
+            <w:tcW w:w="1418" w:type="dxa"/>
+            <w:shd w:val="clear" w:color="auto" w:fill="auto"/>
+          </w:tcPr>
+          <w:p>
+            <w:pPr>
+              <w:spacing w:after="0" w:line="240" w:lineRule="auto"/>
+              <w:jc w:val="center"/>
+              <w:rPr>
+                <w:rFonts w:ascii="Times New Roman" w:eastAsia="Times New Roman" w:hAnsi="Times New Roman" w:cs="Times New Roman"/>
+                <w:b/>
+                <w:bCs/>
+                <w:color w:val="000000"/>
+                <w:lang w:val="en-GB"/>
+              </w:rPr>
+            </w:pPr>
+            <w:r>
+              <w:rPr>
+                <w:rFonts w:ascii="Times New Roman" w:eastAsia="Times New Roman" w:hAnsi="Times New Roman" w:cs="Times New Roman"/>
+                <w:b/>
+                <w:bCs/>
+                <w:color w:val="000000"/>
+                <w:lang w:val="en-GB"/>
+              </w:rPr>
+              <w:t>SUMA</w:t>
+            </w:r>
+          </w:p>
+        </w:tc>
+        <w:tc>
+          <w:tcPr>
+            <w:tcW w:w="1407" w:type="dxa"/>
+            <w:shd w:val="clear" w:color="auto" w:fill="auto"/>
+          </w:tcPr>
+          <w:p>
+            <w:pPr>
+              <w:spacing w:after="0" w:line="240" w:lineRule="auto"/>
+              <w:jc w:val="center"/>
+              <w:rPr>
+                <w:rFonts w:ascii="Times New Roman" w:eastAsia="Times New Roman" w:hAnsi="Times New Roman" w:cs="Times New Roman"/>
+                <w:b/>
+                <w:bCs/>
+                <w:color w:val="000000"/>
+                <w:lang w:val="en-GB"/>
+              </w:rPr>
+            </w:pPr>
+            <w:proofErr w:type="gramStart"/>
+            <w:r>
+              <w:rPr>
+                <w:rFonts w:ascii="Times New Roman" w:eastAsia="Times New Roman" w:hAnsi="Times New Roman" w:cs="Times New Roman"/>
+                <w:b/>
+                <w:bCs/>
+                <w:color w:val="000000"/>
+                <w:lang w:val="en-GB"/>
+              </w:rPr>
+              <w:t xml:space="preserve">{{ </w:t>
+            </w:r>
+            <w:proofErr w:type="spellStart"/>
+            <w:r>
+              <w:rPr>
+                <w:rFonts w:ascii="Times New Roman" w:eastAsia="Times New Roman" w:hAnsi="Times New Roman" w:cs="Times New Roman"/>
+                <w:b/>
+                <w:bCs/>
+                <w:color w:val="000000"/>
+                <w:lang w:val="en-GB"/>
+              </w:rPr>
+              <w:t>total</w:t>
+            </w:r>
+            <w:proofErr w:type="gramEnd"/>
+            <w:r>
+              <w:rPr>
+                <w:rFonts w:ascii="Times New Roman" w:eastAsia="Times New Roman" w:hAnsi="Times New Roman" w:cs="Times New Roman"/>
+                <w:b/>
+                <w:bCs/>
+                <w:color w:val="000000"/>
+                <w:lang w:val="en-GB"/>
+              </w:rPr>
+              <w:t>_netto</w:t>
+            </w:r>
+            <w:proofErr w:type="spellEnd"/>
+            <w:r>
+              <w:rPr>
+                <w:rFonts w:ascii="Times New Roman" w:eastAsia="Times New Roman" w:hAnsi="Times New Roman" w:cs="Times New Roman"/>
+                <w:b/>
+                <w:bCs/>
+                <w:color w:val="000000"/>
+                <w:lang w:val="en-GB"/>
+              </w:rPr>
+              <w:t xml:space="preserve"> }}</w:t>
             </w:r>
           </w:p>
         </w:tc>
@@ -2097,243 +2335,6 @@
           <w:lang w:val="en-GB"/>
         </w:rPr>
       </w:pPr>
-      <w:r>
-        <w:rPr>
-          <w:rFonts w:ascii="Tahoma" w:eastAsia="Tahoma" w:hAnsi="Tahoma" w:cs="Tahoma"/>
-          <w:b/>
-          <w:noProof/>
-          <w:color w:val="000000"/>
-          <w:sz w:val="16"/>
-          <w:szCs w:val="16"/>
-          <w:lang w:val="en-GB"/>
-        </w:rPr>
-        <mc:AlternateContent>
-          <mc:Choice Requires="wps">
-            <w:drawing>
-              <wp:anchor distT="0" distB="0" distL="114300" distR="114300" simplePos="0" relativeHeight="251666432" behindDoc="1" locked="0" layoutInCell="1" allowOverlap="1" wp14:anchorId="229858C8" wp14:editId="5D785FAE">
-                <wp:simplePos x="0" y="0"/>
-                <wp:positionH relativeFrom="column">
-                  <wp:posOffset>3884951</wp:posOffset>
-                </wp:positionH>
-                <wp:positionV relativeFrom="paragraph">
-                  <wp:posOffset>3810</wp:posOffset>
-                </wp:positionV>
-                <wp:extent cx="2317531" cy="410210"/>
-                <wp:effectExtent l="0" t="0" r="0" b="0"/>
-                <wp:wrapNone/>
-                <wp:docPr id="2005453258" name="Text Box 6"/>
-                <wp:cNvGraphicFramePr/>
-                <a:graphic xmlns:a="http://schemas.openxmlformats.org/drawingml/2006/main">
-                  <a:graphicData uri="http://schemas.microsoft.com/office/word/2010/wordprocessingShape">
-                    <wps:wsp>
-                      <wps:cNvSpPr txBox="1"/>
-                      <wps:spPr>
-                        <a:xfrm>
-                          <a:off x="0" y="0"/>
-                          <a:ext cx="2317531" cy="410210"/>
-                        </a:xfrm>
-                        <a:prstGeom prst="rect">
-                          <a:avLst/>
-                        </a:prstGeom>
-                        <a:noFill/>
-                        <a:ln w="6350">
-                          <a:noFill/>
-                        </a:ln>
-                      </wps:spPr>
-                      <wps:txbx>
-                        <w:txbxContent>
-                          <w:tbl>
-                            <w:tblPr>
-                              <w:tblStyle w:val="TableGrid"/>
-                              <w:tblW w:w="0" w:type="auto"/>
-                              <w:jc w:val="center"/>
-                              <w:tblLayout w:type="fixed"/>
-                              <w:tblLook w:val="04A0" w:firstRow="1" w:lastRow="0" w:firstColumn="1" w:lastColumn="0" w:noHBand="0" w:noVBand="1"/>
-                            </w:tblPr>
-                            <w:tblGrid>
-                              <w:gridCol w:w="1403"/>
-                              <w:gridCol w:w="1403"/>
-                            </w:tblGrid>
-                            <w:tr>
-                              <w:trPr>
-                                <w:trHeight w:hRule="exact" w:val="312"/>
-                                <w:jc w:val="center"/>
-                              </w:trPr>
-                              <w:tc>
-                                <w:tcPr>
-                                  <w:tcW w:w="1403" w:type="dxa"/>
-                                  <w:vAlign w:val="center"/>
-                                </w:tcPr>
-                                <w:p>
-                                  <w:pPr>
-                                    <w:jc w:val="center"/>
-                                    <w:rPr>
-                                      <w:rFonts w:ascii="Times New Roman" w:hAnsi="Times New Roman" w:cs="Times New Roman"/>
-                                      <w:b/>
-                                      <w:bCs/>
-                                    </w:rPr>
-                                  </w:pPr>
-                                  <w:r>
-                                    <w:rPr>
-                                      <w:rFonts w:ascii="Times New Roman" w:hAnsi="Times New Roman" w:cs="Times New Roman"/>
-                                      <w:b/>
-                                      <w:bCs/>
-                                    </w:rPr>
-                                    <w:t>SUMA</w:t>
-                                  </w:r>
-                                </w:p>
-                                <w:p>
-                                  <w:pPr>
-                                    <w:jc w:val="center"/>
-                                    <w:rPr>
-                                      <w:rFonts w:ascii="Times New Roman" w:hAnsi="Times New Roman" w:cs="Times New Roman"/>
-                                      <w:b/>
-                                      <w:bCs/>
-                                    </w:rPr>
-                                  </w:pPr>
-                                </w:p>
-                              </w:tc>
-                              <w:tc>
-                                <w:tcPr>
-                                  <w:tcW w:w="1403" w:type="dxa"/>
-                                  <w:vAlign w:val="center"/>
-                                </w:tcPr>
-                                <w:p>
-                                  <w:pPr>
-                                    <w:jc w:val="center"/>
-                                    <w:rPr>
-                                      <w:rFonts w:ascii="Times New Roman" w:hAnsi="Times New Roman" w:cs="Times New Roman"/>
-                                      <w:b/>
-                                      <w:bCs/>
-                                    </w:rPr>
-                                  </w:pPr>
-                                  <w:r>
-                                    <w:rPr>
-                                      <w:rFonts w:ascii="Times New Roman" w:hAnsi="Times New Roman" w:cs="Times New Roman"/>
-                                      <w:b/>
-                                      <w:bCs/>
-                                    </w:rPr>
-                                    <w:t>{{ total_netto}}</w:t>
-                                  </w:r>
-                                </w:p>
-                              </w:tc>
-                            </w:tr>
-                          </w:tbl>
-                          <w:p/>
-                        </w:txbxContent>
-                      </wps:txbx>
-                      <wps:bodyPr rot="0" spcFirstLastPara="0" vertOverflow="overflow" horzOverflow="overflow" vert="horz" wrap="square" lIns="91440" tIns="0" rIns="91440" bIns="45720" numCol="1" spcCol="0" rtlCol="0" fromWordArt="0" anchor="t" anchorCtr="0" forceAA="0" compatLnSpc="1">
-                        <a:prstTxWarp prst="textNoShape">
-                          <a:avLst/>
-                        </a:prstTxWarp>
-                        <a:noAutofit/>
-                      </wps:bodyPr>
-                    </wps:wsp>
-                  </a:graphicData>
-                </a:graphic>
-                <wp14:sizeRelH relativeFrom="margin">
-                  <wp14:pctWidth>0</wp14:pctWidth>
-                </wp14:sizeRelH>
-                <wp14:sizeRelV relativeFrom="margin">
-                  <wp14:pctHeight>0</wp14:pctHeight>
-                </wp14:sizeRelV>
-              </wp:anchor>
-            </w:drawing>
-          </mc:Choice>
-          <mc:Fallback>
-            <w:pict>
-              <v:shapetype w14:anchorId="229858C8" id="_x0000_t202" coordsize="21600,21600" o:spt="202" path="m,l,21600r21600,l21600,xe">
-                <v:stroke joinstyle="miter"/>
-                <v:path gradientshapeok="t" o:connecttype="rect"/>
-              </v:shapetype>
-              <v:shape id="Text Box 6" o:spid="_x0000_s1026" type="#_x0000_t202" style="position:absolute;margin-left:305.9pt;margin-top:.3pt;width:182.5pt;height:32.3pt;z-index:-251650048;visibility:visible;mso-wrap-style:square;mso-width-percent:0;mso-height-percent:0;mso-wrap-distance-left:9pt;mso-wrap-distance-top:0;mso-wrap-distance-right:9pt;mso-wrap-distance-bottom:0;mso-position-horizontal:absolute;mso-position-horizontal-relative:text;mso-position-vertical:absolute;mso-position-vertical-relative:text;mso-width-percent:0;mso-height-percent:0;mso-width-relative:margin;mso-height-relative:margin;v-text-anchor:top" o:gfxdata="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" filled="f" stroked="f" strokeweight=".5pt">
-                <v:textbox inset=",0">
-                  <w:txbxContent>
-                    <w:tbl>
-                      <w:tblPr>
-                        <w:tblStyle w:val="TableGrid"/>
-                        <w:tblW w:w="0" w:type="auto"/>
-                        <w:jc w:val="center"/>
-                        <w:tblLayout w:type="fixed"/>
-                        <w:tblLook w:val="04A0" w:firstRow="1" w:lastRow="0" w:firstColumn="1" w:lastColumn="0" w:noHBand="0" w:noVBand="1"/>
-                      </w:tblPr>
-                      <w:tblGrid>
-                        <w:gridCol w:w="1403"/>
-                        <w:gridCol w:w="1403"/>
-                      </w:tblGrid>
-                      <w:tr>
-                        <w:trPr>
-                          <w:trHeight w:hRule="exact" w:val="312"/>
-                          <w:jc w:val="center"/>
-                        </w:trPr>
-                        <w:tc>
-                          <w:tcPr>
-                            <w:tcW w:w="1403" w:type="dxa"/>
-                            <w:vAlign w:val="center"/>
-                          </w:tcPr>
-                          <w:p>
-                            <w:pPr>
-                              <w:jc w:val="center"/>
-                              <w:rPr>
-                                <w:rFonts w:ascii="Times New Roman" w:hAnsi="Times New Roman" w:cs="Times New Roman"/>
-                                <w:b/>
-                                <w:bCs/>
-                              </w:rPr>
-                            </w:pPr>
-                            <w:r>
-                              <w:rPr>
-                                <w:rFonts w:ascii="Times New Roman" w:hAnsi="Times New Roman" w:cs="Times New Roman"/>
-                                <w:b/>
-                                <w:bCs/>
-                              </w:rPr>
-                              <w:t>SUMA</w:t>
-                            </w:r>
-                          </w:p>
-                          <w:p>
-                            <w:pPr>
-                              <w:jc w:val="center"/>
-                              <w:rPr>
-                                <w:rFonts w:ascii="Times New Roman" w:hAnsi="Times New Roman" w:cs="Times New Roman"/>
-                                <w:b/>
-                                <w:bCs/>
-                              </w:rPr>
-                            </w:pPr>
-                          </w:p>
-                        </w:tc>
-                        <w:tc>
-                          <w:tcPr>
-                            <w:tcW w:w="1403" w:type="dxa"/>
-                            <w:vAlign w:val="center"/>
-                          </w:tcPr>
-                          <w:p>
-                            <w:pPr>
-                              <w:jc w:val="center"/>
-                              <w:rPr>
-                                <w:rFonts w:ascii="Times New Roman" w:hAnsi="Times New Roman" w:cs="Times New Roman"/>
-                                <w:b/>
-                                <w:bCs/>
-                              </w:rPr>
-                            </w:pPr>
-                            <w:r>
-                              <w:rPr>
-                                <w:rFonts w:ascii="Times New Roman" w:hAnsi="Times New Roman" w:cs="Times New Roman"/>
-                                <w:b/>
-                                <w:bCs/>
-                              </w:rPr>
-                              <w:t>{{ total_netto}}</w:t>
-                            </w:r>
-                          </w:p>
-                        </w:tc>
-                      </w:tr>
-                    </w:tbl>
-                    <w:p/>
-                  </w:txbxContent>
-                </v:textbox>
-              </v:shape>
-            </w:pict>
-          </mc:Fallback>
-        </mc:AlternateContent>
-      </w:r>
       <w:r>
         <w:rPr>
           <w:rFonts w:ascii="Tahoma" w:eastAsia="Tahoma" w:hAnsi="Tahoma" w:cs="Tahoma"/>

</xml_diff>

<commit_message>
zmiana formatu nipu na wygenerowanych ofertach
</commit_message>
<xml_diff>
--- a/templates/offer_template.docx
+++ b/templates/offer_template.docx
@@ -76,7 +76,6 @@
           <w:cols w:space="720"/>
         </w:sectPr>
       </w:pPr>
-      <w:proofErr w:type="gramStart"/>
       <w:r>
         <w:rPr>
           <w:rFonts w:ascii="Times New Roman" w:eastAsia="Times New Roman" w:hAnsi="Times New Roman" w:cs="Times New Roman"/>
@@ -91,18 +90,56 @@
         </w:rPr>
         <w:t>town</w:t>
       </w:r>
-      <w:proofErr w:type="gramEnd"/>
-      <w:r>
-        <w:rPr>
-          <w:rFonts w:ascii="Times New Roman" w:eastAsia="Times New Roman" w:hAnsi="Times New Roman" w:cs="Times New Roman"/>
-          <w:lang w:val="en-US"/>
-        </w:rPr>
-        <w:t xml:space="preserve"> }}, </w:t>
-      </w:r>
-      <w:proofErr w:type="gramStart"/>
-      <w:r>
-        <w:rPr>
-          <w:rFonts w:ascii="Times New Roman" w:eastAsia="Times New Roman" w:hAnsi="Times New Roman" w:cs="Times New Roman"/>
+      <w:r>
+        <w:rPr>
+          <w:rFonts w:ascii="Times New Roman" w:eastAsia="Times New Roman" w:hAnsi="Times New Roman" w:cs="Times New Roman"/>
+          <w:lang w:val="en-US"/>
+        </w:rPr>
+        <w:t xml:space="preserve"> }}, {{ </w:t>
+      </w:r>
+      <w:r>
+        <w:rPr>
+          <w:rFonts w:ascii="Times New Roman" w:eastAsia="Times New Roman" w:hAnsi="Times New Roman" w:cs="Times New Roman"/>
+          <w:lang w:val="en-US"/>
+        </w:rPr>
+        <w:t>date</w:t>
+      </w:r>
+      <w:r>
+        <w:rPr>
+          <w:rFonts w:ascii="Times New Roman" w:eastAsia="Times New Roman" w:hAnsi="Times New Roman" w:cs="Times New Roman"/>
+          <w:lang w:val="en-US"/>
+        </w:rPr>
+        <w:t xml:space="preserve"> }}</w:t>
+      </w:r>
+    </w:p>
+    <w:p>
+      <w:pPr>
+        <w:jc w:val="center"/>
+        <w:rPr>
+          <w:rFonts w:ascii="Times New Roman" w:eastAsia="Times New Roman" w:hAnsi="Times New Roman" w:cs="Times New Roman"/>
+          <w:color w:val="385623"/>
+          <w:sz w:val="16"/>
+          <w:szCs w:val="16"/>
+          <w:lang w:val="en-US"/>
+        </w:rPr>
+      </w:pPr>
+      <w:r>
+        <w:rPr>
+          <w:rFonts w:ascii="Times New Roman" w:eastAsia="Times New Roman" w:hAnsi="Times New Roman" w:cs="Times New Roman"/>
+          <w:b/>
+          <w:color w:val="385623"/>
+          <w:sz w:val="16"/>
+          <w:szCs w:val="16"/>
+          <w:lang w:val="en-US"/>
+        </w:rPr>
+        <w:t xml:space="preserve">Adres: </w:t>
+      </w:r>
+      <w:r>
+        <w:rPr>
+          <w:rFonts w:ascii="Times New Roman" w:eastAsia="Times New Roman" w:hAnsi="Times New Roman" w:cs="Times New Roman"/>
+          <w:color w:val="385623"/>
+          <w:sz w:val="16"/>
+          <w:szCs w:val="16"/>
           <w:lang w:val="en-US"/>
         </w:rPr>
         <w:t xml:space="preserve">{{ </w:t>
@@ -110,17 +147,42 @@
       <w:r>
         <w:rPr>
           <w:rFonts w:ascii="Times New Roman" w:eastAsia="Times New Roman" w:hAnsi="Times New Roman" w:cs="Times New Roman"/>
-          <w:lang w:val="en-US"/>
-        </w:rPr>
-        <w:t>date</w:t>
-      </w:r>
-      <w:proofErr w:type="gramEnd"/>
-      <w:r>
-        <w:rPr>
-          <w:rFonts w:ascii="Times New Roman" w:eastAsia="Times New Roman" w:hAnsi="Times New Roman" w:cs="Times New Roman"/>
-          <w:lang w:val="en-US"/>
-        </w:rPr>
-        <w:t xml:space="preserve"> }}</w:t>
+          <w:color w:val="385623"/>
+          <w:sz w:val="16"/>
+          <w:szCs w:val="16"/>
+          <w:lang w:val="en-US"/>
+        </w:rPr>
+        <w:t>address_1</w:t>
+      </w:r>
+      <w:r>
+        <w:rPr>
+          <w:rFonts w:ascii="Times New Roman" w:eastAsia="Times New Roman" w:hAnsi="Times New Roman" w:cs="Times New Roman"/>
+          <w:color w:val="385623"/>
+          <w:sz w:val="16"/>
+          <w:szCs w:val="16"/>
+          <w:lang w:val="en-US"/>
+        </w:rPr>
+        <w:t xml:space="preserve"> </w:t>
+      </w:r>
+      <w:r>
+        <w:rPr>
+          <w:rFonts w:ascii="Times New Roman" w:eastAsia="Times New Roman" w:hAnsi="Times New Roman" w:cs="Times New Roman"/>
+          <w:color w:val="385623"/>
+          <w:sz w:val="16"/>
+          <w:szCs w:val="16"/>
+          <w:lang w:val="en-US"/>
+        </w:rPr>
+        <w:t>}}</w:t>
+      </w:r>
+      <w:r>
+        <w:rPr>
+          <w:rFonts w:ascii="Times New Roman" w:eastAsia="Times New Roman" w:hAnsi="Times New Roman" w:cs="Times New Roman"/>
+          <w:color w:val="385623"/>
+          <w:sz w:val="16"/>
+          <w:szCs w:val="16"/>
+          <w:lang w:val="en-US"/>
+        </w:rPr>
+        <w:t xml:space="preserve"> </w:t>
       </w:r>
     </w:p>
     <w:p>
@@ -137,18 +199,6 @@
       <w:r>
         <w:rPr>
           <w:rFonts w:ascii="Times New Roman" w:eastAsia="Times New Roman" w:hAnsi="Times New Roman" w:cs="Times New Roman"/>
-          <w:b/>
-          <w:color w:val="385623"/>
-          <w:sz w:val="16"/>
-          <w:szCs w:val="16"/>
-          <w:lang w:val="en-US"/>
-        </w:rPr>
-        <w:t xml:space="preserve">Adres: </w:t>
-      </w:r>
-      <w:proofErr w:type="gramStart"/>
-      <w:r>
-        <w:rPr>
-          <w:rFonts w:ascii="Times New Roman" w:eastAsia="Times New Roman" w:hAnsi="Times New Roman" w:cs="Times New Roman"/>
           <w:color w:val="385623"/>
           <w:sz w:val="16"/>
           <w:szCs w:val="16"/>
@@ -164,29 +214,7 @@
           <w:szCs w:val="16"/>
           <w:lang w:val="en-US"/>
         </w:rPr>
-        <w:t>address</w:t>
-      </w:r>
-      <w:proofErr w:type="gramEnd"/>
-      <w:r>
-        <w:rPr>
-          <w:rFonts w:ascii="Times New Roman" w:eastAsia="Times New Roman" w:hAnsi="Times New Roman" w:cs="Times New Roman"/>
-          <w:color w:val="385623"/>
-          <w:sz w:val="16"/>
-          <w:szCs w:val="16"/>
-          <w:lang w:val="en-US"/>
-        </w:rPr>
-        <w:t>_</w:t>
-      </w:r>
-      <w:proofErr w:type="gramStart"/>
-      <w:r>
-        <w:rPr>
-          <w:rFonts w:ascii="Times New Roman" w:eastAsia="Times New Roman" w:hAnsi="Times New Roman" w:cs="Times New Roman"/>
-          <w:color w:val="385623"/>
-          <w:sz w:val="16"/>
-          <w:szCs w:val="16"/>
-          <w:lang w:val="en-US"/>
-        </w:rPr>
-        <w:t>1</w:t>
+        <w:t>address_2</w:t>
       </w:r>
       <w:r>
         <w:rPr>
@@ -206,114 +234,7 @@
           <w:szCs w:val="16"/>
           <w:lang w:val="en-US"/>
         </w:rPr>
-        <w:t>}</w:t>
-      </w:r>
-      <w:proofErr w:type="gramEnd"/>
-      <w:r>
-        <w:rPr>
-          <w:rFonts w:ascii="Times New Roman" w:eastAsia="Times New Roman" w:hAnsi="Times New Roman" w:cs="Times New Roman"/>
-          <w:color w:val="385623"/>
-          <w:sz w:val="16"/>
-          <w:szCs w:val="16"/>
-          <w:lang w:val="en-US"/>
-        </w:rPr>
-        <w:t>}</w:t>
-      </w:r>
-      <w:r>
-        <w:rPr>
-          <w:rFonts w:ascii="Times New Roman" w:eastAsia="Times New Roman" w:hAnsi="Times New Roman" w:cs="Times New Roman"/>
-          <w:color w:val="385623"/>
-          <w:sz w:val="16"/>
-          <w:szCs w:val="16"/>
-          <w:lang w:val="en-US"/>
-        </w:rPr>
-        <w:t xml:space="preserve"> </w:t>
-      </w:r>
-    </w:p>
-    <w:p>
-      <w:pPr>
-        <w:jc w:val="center"/>
-        <w:rPr>
-          <w:rFonts w:ascii="Times New Roman" w:eastAsia="Times New Roman" w:hAnsi="Times New Roman" w:cs="Times New Roman"/>
-          <w:color w:val="385623"/>
-          <w:sz w:val="16"/>
-          <w:szCs w:val="16"/>
-          <w:lang w:val="en-US"/>
-        </w:rPr>
-      </w:pPr>
-      <w:proofErr w:type="gramStart"/>
-      <w:r>
-        <w:rPr>
-          <w:rFonts w:ascii="Times New Roman" w:eastAsia="Times New Roman" w:hAnsi="Times New Roman" w:cs="Times New Roman"/>
-          <w:color w:val="385623"/>
-          <w:sz w:val="16"/>
-          <w:szCs w:val="16"/>
-          <w:lang w:val="en-US"/>
-        </w:rPr>
-        <w:t xml:space="preserve">{{ </w:t>
-      </w:r>
-      <w:r>
-        <w:rPr>
-          <w:rFonts w:ascii="Times New Roman" w:eastAsia="Times New Roman" w:hAnsi="Times New Roman" w:cs="Times New Roman"/>
-          <w:color w:val="385623"/>
-          <w:sz w:val="16"/>
-          <w:szCs w:val="16"/>
-          <w:lang w:val="en-US"/>
-        </w:rPr>
-        <w:t>address</w:t>
-      </w:r>
-      <w:proofErr w:type="gramEnd"/>
-      <w:r>
-        <w:rPr>
-          <w:rFonts w:ascii="Times New Roman" w:eastAsia="Times New Roman" w:hAnsi="Times New Roman" w:cs="Times New Roman"/>
-          <w:color w:val="385623"/>
-          <w:sz w:val="16"/>
-          <w:szCs w:val="16"/>
-          <w:lang w:val="en-US"/>
-        </w:rPr>
-        <w:t>_</w:t>
-      </w:r>
-      <w:proofErr w:type="gramStart"/>
-      <w:r>
-        <w:rPr>
-          <w:rFonts w:ascii="Times New Roman" w:eastAsia="Times New Roman" w:hAnsi="Times New Roman" w:cs="Times New Roman"/>
-          <w:color w:val="385623"/>
-          <w:sz w:val="16"/>
-          <w:szCs w:val="16"/>
-          <w:lang w:val="en-US"/>
-        </w:rPr>
-        <w:t>2</w:t>
-      </w:r>
-      <w:r>
-        <w:rPr>
-          <w:rFonts w:ascii="Times New Roman" w:eastAsia="Times New Roman" w:hAnsi="Times New Roman" w:cs="Times New Roman"/>
-          <w:color w:val="385623"/>
-          <w:sz w:val="16"/>
-          <w:szCs w:val="16"/>
-          <w:lang w:val="en-US"/>
-        </w:rPr>
-        <w:t xml:space="preserve"> </w:t>
-      </w:r>
-      <w:r>
-        <w:rPr>
-          <w:rFonts w:ascii="Times New Roman" w:eastAsia="Times New Roman" w:hAnsi="Times New Roman" w:cs="Times New Roman"/>
-          <w:color w:val="385623"/>
-          <w:sz w:val="16"/>
-          <w:szCs w:val="16"/>
-          <w:lang w:val="en-US"/>
-        </w:rPr>
-        <w:t>}</w:t>
-      </w:r>
-      <w:proofErr w:type="gramEnd"/>
-      <w:r>
-        <w:rPr>
-          <w:rFonts w:ascii="Times New Roman" w:eastAsia="Times New Roman" w:hAnsi="Times New Roman" w:cs="Times New Roman"/>
-          <w:color w:val="385623"/>
-          <w:sz w:val="16"/>
-          <w:szCs w:val="16"/>
-          <w:lang w:val="en-US"/>
-        </w:rPr>
-        <w:t>}</w:t>
+        <w:t>}}</w:t>
       </w:r>
     </w:p>
     <w:p>
@@ -351,27 +272,15 @@
         </w:rPr>
         <w:t xml:space="preserve">NIP: </w:t>
       </w:r>
-      <w:proofErr w:type="gramStart"/>
-      <w:r>
-        <w:rPr>
-          <w:rFonts w:ascii="Times New Roman" w:eastAsia="Times New Roman" w:hAnsi="Times New Roman" w:cs="Times New Roman"/>
-          <w:color w:val="385623"/>
-          <w:sz w:val="16"/>
-          <w:szCs w:val="16"/>
-          <w:lang w:val="en-GB"/>
-        </w:rPr>
-        <w:t>{{ nip</w:t>
-      </w:r>
-      <w:proofErr w:type="gramEnd"/>
-      <w:r>
-        <w:rPr>
-          <w:rFonts w:ascii="Times New Roman" w:eastAsia="Times New Roman" w:hAnsi="Times New Roman" w:cs="Times New Roman"/>
-          <w:color w:val="385623"/>
-          <w:sz w:val="16"/>
-          <w:szCs w:val="16"/>
-          <w:lang w:val="en-GB"/>
-        </w:rPr>
-        <w:t xml:space="preserve"> }}</w:t>
+      <w:r>
+        <w:rPr>
+          <w:rFonts w:ascii="Times New Roman" w:eastAsia="Times New Roman" w:hAnsi="Times New Roman" w:cs="Times New Roman"/>
+          <w:color w:val="385623"/>
+          <w:sz w:val="16"/>
+          <w:szCs w:val="16"/>
+          <w:lang w:val="en-GB"/>
+        </w:rPr>
+        <w:t>{{ nip }}</w:t>
       </w:r>
     </w:p>
     <w:p>
@@ -407,7 +316,6 @@
         </w:rPr>
         <w:t xml:space="preserve">REGON: </w:t>
       </w:r>
-      <w:proofErr w:type="gramStart"/>
       <w:r>
         <w:rPr>
           <w:rFonts w:ascii="Times New Roman" w:eastAsia="Times New Roman" w:hAnsi="Times New Roman" w:cs="Times New Roman"/>
@@ -430,7 +338,6 @@
         <w:t>regon</w:t>
       </w:r>
       <w:proofErr w:type="spellEnd"/>
-      <w:proofErr w:type="gramEnd"/>
       <w:r>
         <w:rPr>
           <w:rFonts w:ascii="Times New Roman" w:eastAsia="Times New Roman" w:hAnsi="Times New Roman" w:cs="Times New Roman"/>
@@ -487,18 +394,71 @@
         </w:rPr>
         <w:t xml:space="preserve">: </w:t>
       </w:r>
-      <w:proofErr w:type="gramStart"/>
-      <w:r>
-        <w:rPr>
-          <w:rFonts w:ascii="Times New Roman" w:eastAsia="Times New Roman" w:hAnsi="Times New Roman" w:cs="Times New Roman"/>
-          <w:color w:val="385623"/>
-          <w:sz w:val="16"/>
-          <w:szCs w:val="16"/>
-          <w:lang w:val="en-US"/>
-        </w:rPr>
-        <w:t>{{ email</w:t>
-      </w:r>
-      <w:proofErr w:type="gramEnd"/>
+      <w:r>
+        <w:rPr>
+          <w:rFonts w:ascii="Times New Roman" w:eastAsia="Times New Roman" w:hAnsi="Times New Roman" w:cs="Times New Roman"/>
+          <w:color w:val="385623"/>
+          <w:sz w:val="16"/>
+          <w:szCs w:val="16"/>
+          <w:lang w:val="en-US"/>
+        </w:rPr>
+        <w:t>{{ email }}</w:t>
+      </w:r>
+      <w:r>
+        <w:rPr>
+          <w:rFonts w:ascii="Times New Roman" w:eastAsia="Times New Roman" w:hAnsi="Times New Roman" w:cs="Times New Roman"/>
+          <w:color w:val="385623"/>
+          <w:sz w:val="16"/>
+          <w:szCs w:val="16"/>
+          <w:lang w:val="en-US"/>
+        </w:rPr>
+        <w:t xml:space="preserve"> </w:t>
+      </w:r>
+    </w:p>
+    <w:p>
+      <w:pPr>
+        <w:jc w:val="center"/>
+        <w:rPr>
+          <w:rFonts w:ascii="Times New Roman" w:eastAsia="Times New Roman" w:hAnsi="Times New Roman" w:cs="Times New Roman"/>
+          <w:color w:val="385623"/>
+          <w:sz w:val="16"/>
+          <w:szCs w:val="16"/>
+          <w:lang w:val="en-US"/>
+        </w:rPr>
+      </w:pPr>
+      <w:r>
+        <w:rPr>
+          <w:rFonts w:ascii="Times New Roman" w:eastAsia="Times New Roman" w:hAnsi="Times New Roman" w:cs="Times New Roman"/>
+          <w:b/>
+          <w:color w:val="385623"/>
+          <w:sz w:val="16"/>
+          <w:szCs w:val="16"/>
+          <w:lang w:val="en-US"/>
+        </w:rPr>
+        <w:t xml:space="preserve">Tel: </w:t>
+      </w:r>
+      <w:r>
+        <w:rPr>
+          <w:rFonts w:ascii="Times New Roman" w:eastAsia="Times New Roman" w:hAnsi="Times New Roman" w:cs="Times New Roman"/>
+          <w:color w:val="385623"/>
+          <w:sz w:val="16"/>
+          <w:szCs w:val="16"/>
+          <w:lang w:val="en-US"/>
+        </w:rPr>
+        <w:t xml:space="preserve">{{ </w:t>
+      </w:r>
+      <w:proofErr w:type="spellStart"/>
+      <w:r>
+        <w:rPr>
+          <w:rFonts w:ascii="Times New Roman" w:eastAsia="Times New Roman" w:hAnsi="Times New Roman" w:cs="Times New Roman"/>
+          <w:color w:val="385623"/>
+          <w:sz w:val="16"/>
+          <w:szCs w:val="16"/>
+          <w:lang w:val="en-US"/>
+        </w:rPr>
+        <w:t>phone_number</w:t>
+      </w:r>
+      <w:proofErr w:type="spellEnd"/>
       <w:r>
         <w:rPr>
           <w:rFonts w:ascii="Times New Roman" w:eastAsia="Times New Roman" w:hAnsi="Times New Roman" w:cs="Times New Roman"/>
@@ -508,105 +468,6 @@
           <w:lang w:val="en-US"/>
         </w:rPr>
         <w:t xml:space="preserve"> }}</w:t>
-      </w:r>
-      <w:r>
-        <w:rPr>
-          <w:rFonts w:ascii="Times New Roman" w:eastAsia="Times New Roman" w:hAnsi="Times New Roman" w:cs="Times New Roman"/>
-          <w:color w:val="385623"/>
-          <w:sz w:val="16"/>
-          <w:szCs w:val="16"/>
-          <w:lang w:val="en-US"/>
-        </w:rPr>
-        <w:t xml:space="preserve"> </w:t>
-      </w:r>
-    </w:p>
-    <w:p>
-      <w:pPr>
-        <w:jc w:val="center"/>
-        <w:rPr>
-          <w:rFonts w:ascii="Times New Roman" w:eastAsia="Times New Roman" w:hAnsi="Times New Roman" w:cs="Times New Roman"/>
-          <w:color w:val="385623"/>
-          <w:sz w:val="16"/>
-          <w:szCs w:val="16"/>
-          <w:lang w:val="en-US"/>
-        </w:rPr>
-      </w:pPr>
-      <w:r>
-        <w:rPr>
-          <w:rFonts w:ascii="Times New Roman" w:eastAsia="Times New Roman" w:hAnsi="Times New Roman" w:cs="Times New Roman"/>
-          <w:b/>
-          <w:color w:val="385623"/>
-          <w:sz w:val="16"/>
-          <w:szCs w:val="16"/>
-          <w:lang w:val="en-US"/>
-        </w:rPr>
-        <w:t xml:space="preserve">Tel: </w:t>
-      </w:r>
-      <w:proofErr w:type="gramStart"/>
-      <w:r>
-        <w:rPr>
-          <w:rFonts w:ascii="Times New Roman" w:eastAsia="Times New Roman" w:hAnsi="Times New Roman" w:cs="Times New Roman"/>
-          <w:color w:val="385623"/>
-          <w:sz w:val="16"/>
-          <w:szCs w:val="16"/>
-          <w:lang w:val="en-US"/>
-        </w:rPr>
-        <w:t xml:space="preserve">{{ </w:t>
-      </w:r>
-      <w:proofErr w:type="spellStart"/>
-      <w:r>
-        <w:rPr>
-          <w:rFonts w:ascii="Times New Roman" w:eastAsia="Times New Roman" w:hAnsi="Times New Roman" w:cs="Times New Roman"/>
-          <w:color w:val="385623"/>
-          <w:sz w:val="16"/>
-          <w:szCs w:val="16"/>
-          <w:lang w:val="en-US"/>
-        </w:rPr>
-        <w:t>phone</w:t>
-      </w:r>
-      <w:proofErr w:type="gramEnd"/>
-      <w:r>
-        <w:rPr>
-          <w:rFonts w:ascii="Times New Roman" w:eastAsia="Times New Roman" w:hAnsi="Times New Roman" w:cs="Times New Roman"/>
-          <w:color w:val="385623"/>
-          <w:sz w:val="16"/>
-          <w:szCs w:val="16"/>
-          <w:lang w:val="en-US"/>
-        </w:rPr>
-        <w:t>_</w:t>
-      </w:r>
-      <w:proofErr w:type="gramStart"/>
-      <w:r>
-        <w:rPr>
-          <w:rFonts w:ascii="Times New Roman" w:eastAsia="Times New Roman" w:hAnsi="Times New Roman" w:cs="Times New Roman"/>
-          <w:color w:val="385623"/>
-          <w:sz w:val="16"/>
-          <w:szCs w:val="16"/>
-          <w:lang w:val="en-US"/>
-        </w:rPr>
-        <w:t>number</w:t>
-      </w:r>
-      <w:proofErr w:type="spellEnd"/>
-      <w:r>
-        <w:rPr>
-          <w:rFonts w:ascii="Times New Roman" w:eastAsia="Times New Roman" w:hAnsi="Times New Roman" w:cs="Times New Roman"/>
-          <w:color w:val="385623"/>
-          <w:sz w:val="16"/>
-          <w:szCs w:val="16"/>
-          <w:lang w:val="en-US"/>
-        </w:rPr>
-        <w:t xml:space="preserve"> }</w:t>
-      </w:r>
-      <w:proofErr w:type="gramEnd"/>
-      <w:r>
-        <w:rPr>
-          <w:rFonts w:ascii="Times New Roman" w:eastAsia="Times New Roman" w:hAnsi="Times New Roman" w:cs="Times New Roman"/>
-          <w:color w:val="385623"/>
-          <w:sz w:val="16"/>
-          <w:szCs w:val="16"/>
-          <w:lang w:val="en-US"/>
-        </w:rPr>
-        <w:t>}</w:t>
       </w:r>
       <w:r>
         <w:rPr>
@@ -688,18 +549,7 @@
           <w:szCs w:val="16"/>
           <w:lang w:val="en-US"/>
         </w:rPr>
-        <w:t>bank_</w:t>
-      </w:r>
-      <w:proofErr w:type="gramStart"/>
-      <w:r>
-        <w:rPr>
-          <w:rFonts w:ascii="Times New Roman" w:eastAsia="Times New Roman" w:hAnsi="Times New Roman" w:cs="Times New Roman"/>
-          <w:color w:val="385623"/>
-          <w:sz w:val="16"/>
-          <w:szCs w:val="16"/>
-          <w:lang w:val="en-US"/>
-        </w:rPr>
-        <w:t>name</w:t>
+        <w:t>bank_name</w:t>
       </w:r>
       <w:proofErr w:type="spellEnd"/>
       <w:r>
@@ -710,18 +560,7 @@
           <w:szCs w:val="16"/>
           <w:lang w:val="en-US"/>
         </w:rPr>
-        <w:t xml:space="preserve"> }</w:t>
-      </w:r>
-      <w:proofErr w:type="gramEnd"/>
-      <w:r>
-        <w:rPr>
-          <w:rFonts w:ascii="Times New Roman" w:eastAsia="Times New Roman" w:hAnsi="Times New Roman" w:cs="Times New Roman"/>
-          <w:color w:val="385623"/>
-          <w:sz w:val="16"/>
-          <w:szCs w:val="16"/>
-          <w:lang w:val="en-US"/>
-        </w:rPr>
-        <w:t>}</w:t>
+        <w:t xml:space="preserve"> }}</w:t>
       </w:r>
       <w:r>
         <w:rPr>
@@ -765,7 +604,6 @@
         </w:rPr>
         <w:t xml:space="preserve">Nr: </w:t>
       </w:r>
-      <w:proofErr w:type="gramStart"/>
       <w:r>
         <w:rPr>
           <w:rFonts w:ascii="Times New Roman" w:eastAsia="Times New Roman" w:hAnsi="Times New Roman" w:cs="Times New Roman"/>
@@ -785,18 +623,7 @@
           <w:szCs w:val="16"/>
           <w:lang w:val="en-GB"/>
         </w:rPr>
-        <w:t>account</w:t>
-      </w:r>
-      <w:proofErr w:type="gramEnd"/>
-      <w:r>
-        <w:rPr>
-          <w:rFonts w:ascii="Times New Roman" w:eastAsia="Times New Roman" w:hAnsi="Times New Roman" w:cs="Times New Roman"/>
-          <w:color w:val="385623"/>
-          <w:sz w:val="16"/>
-          <w:szCs w:val="16"/>
-          <w:lang w:val="en-GB"/>
-        </w:rPr>
-        <w:t>_number</w:t>
+        <w:t>account_number</w:t>
       </w:r>
       <w:proofErr w:type="spellEnd"/>
       <w:r>
@@ -837,7 +664,6 @@
         </w:rPr>
         <w:t xml:space="preserve">OFERTA NR: </w:t>
       </w:r>
-      <w:proofErr w:type="gramStart"/>
       <w:r>
         <w:rPr>
           <w:rFonts w:ascii="Times New Roman" w:eastAsia="Times New Roman" w:hAnsi="Times New Roman" w:cs="Times New Roman"/>
@@ -859,9 +685,9 @@
           <w:szCs w:val="32"/>
           <w:lang w:val="en-US"/>
         </w:rPr>
-        <w:t>offer</w:t>
-      </w:r>
-      <w:proofErr w:type="gramEnd"/>
+        <w:t>offer_number</w:t>
+      </w:r>
+      <w:proofErr w:type="spellEnd"/>
       <w:r>
         <w:rPr>
           <w:rFonts w:ascii="Times New Roman" w:eastAsia="Times New Roman" w:hAnsi="Times New Roman" w:cs="Times New Roman"/>
@@ -871,9 +697,8 @@
           <w:szCs w:val="32"/>
           <w:lang w:val="en-US"/>
         </w:rPr>
-        <w:t>_number</w:t>
-      </w:r>
-      <w:proofErr w:type="spellEnd"/>
+        <w:t xml:space="preserve"> </w:t>
+      </w:r>
       <w:r>
         <w:rPr>
           <w:rFonts w:ascii="Times New Roman" w:eastAsia="Times New Roman" w:hAnsi="Times New Roman" w:cs="Times New Roman"/>
@@ -883,17 +708,6 @@
           <w:szCs w:val="32"/>
           <w:lang w:val="en-US"/>
         </w:rPr>
-        <w:t xml:space="preserve"> </w:t>
-      </w:r>
-      <w:r>
-        <w:rPr>
-          <w:rFonts w:ascii="Times New Roman" w:eastAsia="Times New Roman" w:hAnsi="Times New Roman" w:cs="Times New Roman"/>
-          <w:b/>
-          <w:i/>
-          <w:sz w:val="32"/>
-          <w:szCs w:val="32"/>
-          <w:lang w:val="en-US"/>
-        </w:rPr>
         <w:t>}}</w:t>
       </w:r>
     </w:p>
@@ -928,7 +742,6 @@
           <w:lang w:val="en-GB"/>
         </w:rPr>
       </w:pPr>
-      <w:proofErr w:type="gramStart"/>
       <w:r>
         <w:rPr>
           <w:rFonts w:ascii="Times New Roman" w:eastAsia="Times New Roman" w:hAnsi="Times New Roman" w:cs="Times New Roman"/>
@@ -946,9 +759,9 @@
           <w:szCs w:val="24"/>
           <w:lang w:val="en-GB"/>
         </w:rPr>
-        <w:t>supplier</w:t>
-      </w:r>
-      <w:proofErr w:type="gramEnd"/>
+        <w:t>supplier_name</w:t>
+      </w:r>
+      <w:proofErr w:type="spellEnd"/>
       <w:r>
         <w:rPr>
           <w:rFonts w:ascii="Times New Roman" w:eastAsia="Times New Roman" w:hAnsi="Times New Roman" w:cs="Times New Roman"/>
@@ -956,19 +769,19 @@
           <w:szCs w:val="24"/>
           <w:lang w:val="en-GB"/>
         </w:rPr>
-        <w:t>_</w:t>
-      </w:r>
-      <w:proofErr w:type="gramStart"/>
-      <w:r>
+        <w:t xml:space="preserve">  }}</w:t>
+      </w:r>
+    </w:p>
+    <w:p>
+      <w:pPr>
+        <w:ind w:left="-284" w:firstLine="284"/>
         <w:rPr>
           <w:rFonts w:ascii="Times New Roman" w:eastAsia="Times New Roman" w:hAnsi="Times New Roman" w:cs="Times New Roman"/>
           <w:sz w:val="24"/>
           <w:szCs w:val="24"/>
           <w:lang w:val="en-GB"/>
         </w:rPr>
-        <w:t>name</w:t>
-      </w:r>
-      <w:proofErr w:type="spellEnd"/>
+      </w:pPr>
       <w:r>
         <w:rPr>
           <w:rFonts w:ascii="Times New Roman" w:eastAsia="Times New Roman" w:hAnsi="Times New Roman" w:cs="Times New Roman"/>
@@ -976,119 +789,27 @@
           <w:szCs w:val="24"/>
           <w:lang w:val="en-GB"/>
         </w:rPr>
-        <w:t xml:space="preserve">  }</w:t>
-      </w:r>
-      <w:proofErr w:type="gramEnd"/>
-      <w:r>
+        <w:t>{{ supplier_address_1 }}</w:t>
+      </w:r>
+    </w:p>
+    <w:p>
+      <w:pPr>
+        <w:ind w:left="-284" w:firstLine="284"/>
         <w:rPr>
           <w:rFonts w:ascii="Times New Roman" w:eastAsia="Times New Roman" w:hAnsi="Times New Roman" w:cs="Times New Roman"/>
           <w:sz w:val="24"/>
           <w:szCs w:val="24"/>
           <w:lang w:val="en-GB"/>
         </w:rPr>
-        <w:t>}</w:t>
-      </w:r>
-    </w:p>
-    <w:p>
-      <w:pPr>
-        <w:ind w:left="-284" w:firstLine="284"/>
+      </w:pPr>
+      <w:r>
         <w:rPr>
           <w:rFonts w:ascii="Times New Roman" w:eastAsia="Times New Roman" w:hAnsi="Times New Roman" w:cs="Times New Roman"/>
           <w:sz w:val="24"/>
           <w:szCs w:val="24"/>
           <w:lang w:val="en-GB"/>
         </w:rPr>
-      </w:pPr>
-      <w:proofErr w:type="gramStart"/>
-      <w:r>
-        <w:rPr>
-          <w:rFonts w:ascii="Times New Roman" w:eastAsia="Times New Roman" w:hAnsi="Times New Roman" w:cs="Times New Roman"/>
-          <w:sz w:val="24"/>
-          <w:szCs w:val="24"/>
-          <w:lang w:val="en-GB"/>
-        </w:rPr>
-        <w:t>{{ supplier</w:t>
-      </w:r>
-      <w:proofErr w:type="gramEnd"/>
-      <w:r>
-        <w:rPr>
-          <w:rFonts w:ascii="Times New Roman" w:eastAsia="Times New Roman" w:hAnsi="Times New Roman" w:cs="Times New Roman"/>
-          <w:sz w:val="24"/>
-          <w:szCs w:val="24"/>
-          <w:lang w:val="en-GB"/>
-        </w:rPr>
-        <w:t>_address_</w:t>
-      </w:r>
-      <w:proofErr w:type="gramStart"/>
-      <w:r>
-        <w:rPr>
-          <w:rFonts w:ascii="Times New Roman" w:eastAsia="Times New Roman" w:hAnsi="Times New Roman" w:cs="Times New Roman"/>
-          <w:sz w:val="24"/>
-          <w:szCs w:val="24"/>
-          <w:lang w:val="en-GB"/>
-        </w:rPr>
-        <w:t>1 }</w:t>
-      </w:r>
-      <w:proofErr w:type="gramEnd"/>
-      <w:r>
-        <w:rPr>
-          <w:rFonts w:ascii="Times New Roman" w:eastAsia="Times New Roman" w:hAnsi="Times New Roman" w:cs="Times New Roman"/>
-          <w:sz w:val="24"/>
-          <w:szCs w:val="24"/>
-          <w:lang w:val="en-GB"/>
-        </w:rPr>
-        <w:t>}</w:t>
-      </w:r>
-    </w:p>
-    <w:p>
-      <w:pPr>
-        <w:ind w:left="-284" w:firstLine="284"/>
-        <w:rPr>
-          <w:rFonts w:ascii="Times New Roman" w:eastAsia="Times New Roman" w:hAnsi="Times New Roman" w:cs="Times New Roman"/>
-          <w:sz w:val="24"/>
-          <w:szCs w:val="24"/>
-          <w:lang w:val="en-GB"/>
-        </w:rPr>
-      </w:pPr>
-      <w:proofErr w:type="gramStart"/>
-      <w:r>
-        <w:rPr>
-          <w:rFonts w:ascii="Times New Roman" w:eastAsia="Times New Roman" w:hAnsi="Times New Roman" w:cs="Times New Roman"/>
-          <w:sz w:val="24"/>
-          <w:szCs w:val="24"/>
-          <w:lang w:val="en-GB"/>
-        </w:rPr>
-        <w:t>{{ supplier</w:t>
-      </w:r>
-      <w:proofErr w:type="gramEnd"/>
-      <w:r>
-        <w:rPr>
-          <w:rFonts w:ascii="Times New Roman" w:eastAsia="Times New Roman" w:hAnsi="Times New Roman" w:cs="Times New Roman"/>
-          <w:sz w:val="24"/>
-          <w:szCs w:val="24"/>
-          <w:lang w:val="en-GB"/>
-        </w:rPr>
-        <w:t>_address_</w:t>
-      </w:r>
-      <w:proofErr w:type="gramStart"/>
-      <w:r>
-        <w:rPr>
-          <w:rFonts w:ascii="Times New Roman" w:eastAsia="Times New Roman" w:hAnsi="Times New Roman" w:cs="Times New Roman"/>
-          <w:sz w:val="24"/>
-          <w:szCs w:val="24"/>
-          <w:lang w:val="en-GB"/>
-        </w:rPr>
-        <w:t>2 }</w:t>
-      </w:r>
-      <w:proofErr w:type="gramEnd"/>
-      <w:r>
-        <w:rPr>
-          <w:rFonts w:ascii="Times New Roman" w:eastAsia="Times New Roman" w:hAnsi="Times New Roman" w:cs="Times New Roman"/>
-          <w:sz w:val="24"/>
-          <w:szCs w:val="24"/>
-          <w:lang w:val="en-GB"/>
-        </w:rPr>
-        <w:t>}</w:t>
+        <w:t>{{ supplier_address_2 }}</w:t>
       </w:r>
     </w:p>
     <w:p>
@@ -1110,7 +831,39 @@
           <w:szCs w:val="24"/>
           <w:lang w:val="en-GB"/>
         </w:rPr>
-        <w:t>{{ supplier_nip }}</w:t>
+        <w:t xml:space="preserve">NIP: </w:t>
+      </w:r>
+      <w:r>
+        <w:rPr>
+          <w:rFonts w:ascii="Times New Roman" w:eastAsia="Times New Roman" w:hAnsi="Times New Roman" w:cs="Times New Roman"/>
+          <w:bCs/>
+          <w:sz w:val="24"/>
+          <w:szCs w:val="24"/>
+          <w:lang w:val="en-GB"/>
+        </w:rPr>
+        <w:t xml:space="preserve">{{ </w:t>
+      </w:r>
+      <w:proofErr w:type="spellStart"/>
+      <w:r>
+        <w:rPr>
+          <w:rFonts w:ascii="Times New Roman" w:eastAsia="Times New Roman" w:hAnsi="Times New Roman" w:cs="Times New Roman"/>
+          <w:bCs/>
+          <w:sz w:val="24"/>
+          <w:szCs w:val="24"/>
+          <w:lang w:val="en-GB"/>
+        </w:rPr>
+        <w:t>supplier_nip</w:t>
+      </w:r>
+      <w:proofErr w:type="spellEnd"/>
+      <w:r>
+        <w:rPr>
+          <w:rFonts w:ascii="Times New Roman" w:eastAsia="Times New Roman" w:hAnsi="Times New Roman" w:cs="Times New Roman"/>
+          <w:bCs/>
+          <w:sz w:val="24"/>
+          <w:szCs w:val="24"/>
+          <w:lang w:val="en-GB"/>
+        </w:rPr>
+        <w:t xml:space="preserve"> }}</w:t>
       </w:r>
     </w:p>
     <w:p>
@@ -1154,67 +907,7 @@
           <w:szCs w:val="24"/>
           <w:lang w:val="en-GB"/>
         </w:rPr>
-        <w:t xml:space="preserve">   </w:t>
-      </w:r>
-      <w:proofErr w:type="gramStart"/>
-      <w:r>
-        <w:rPr>
-          <w:rFonts w:ascii="Times New Roman" w:eastAsia="Times New Roman" w:hAnsi="Times New Roman" w:cs="Times New Roman"/>
-          <w:sz w:val="24"/>
-          <w:szCs w:val="24"/>
-          <w:lang w:val="en-GB"/>
-        </w:rPr>
-        <w:t xml:space="preserve">{{ </w:t>
-      </w:r>
-      <w:proofErr w:type="spellStart"/>
-      <w:r>
-        <w:rPr>
-          <w:rFonts w:ascii="Times New Roman" w:eastAsia="Times New Roman" w:hAnsi="Times New Roman" w:cs="Times New Roman"/>
-          <w:sz w:val="24"/>
-          <w:szCs w:val="24"/>
-          <w:lang w:val="en-GB"/>
-        </w:rPr>
-        <w:t>client</w:t>
-      </w:r>
-      <w:proofErr w:type="gramEnd"/>
-      <w:r>
-        <w:rPr>
-          <w:rFonts w:ascii="Times New Roman" w:eastAsia="Times New Roman" w:hAnsi="Times New Roman" w:cs="Times New Roman"/>
-          <w:sz w:val="24"/>
-          <w:szCs w:val="24"/>
-          <w:lang w:val="en-GB"/>
-        </w:rPr>
-        <w:t>_</w:t>
-      </w:r>
-      <w:proofErr w:type="gramStart"/>
-      <w:r>
-        <w:rPr>
-          <w:rFonts w:ascii="Times New Roman" w:eastAsia="Times New Roman" w:hAnsi="Times New Roman" w:cs="Times New Roman"/>
-          <w:sz w:val="24"/>
-          <w:szCs w:val="24"/>
-          <w:lang w:val="en-GB"/>
-        </w:rPr>
-        <w:t>name</w:t>
-      </w:r>
-      <w:proofErr w:type="spellEnd"/>
-      <w:r>
-        <w:rPr>
-          <w:rFonts w:ascii="Times New Roman" w:eastAsia="Times New Roman" w:hAnsi="Times New Roman" w:cs="Times New Roman"/>
-          <w:sz w:val="24"/>
-          <w:szCs w:val="24"/>
-          <w:lang w:val="en-GB"/>
-        </w:rPr>
-        <w:t xml:space="preserve"> }</w:t>
-      </w:r>
-      <w:proofErr w:type="gramEnd"/>
-      <w:r>
-        <w:rPr>
-          <w:rFonts w:ascii="Times New Roman" w:eastAsia="Times New Roman" w:hAnsi="Times New Roman" w:cs="Times New Roman"/>
-          <w:sz w:val="24"/>
-          <w:szCs w:val="24"/>
-          <w:lang w:val="en-GB"/>
-        </w:rPr>
-        <w:t xml:space="preserve">} </w:t>
+        <w:t xml:space="preserve">   {{ client_name }} </w:t>
       </w:r>
     </w:p>
     <w:p>
@@ -1234,19 +927,19 @@
           <w:szCs w:val="24"/>
           <w:lang w:val="en-GB"/>
         </w:rPr>
-        <w:t xml:space="preserve">                                  </w:t>
-      </w:r>
-      <w:proofErr w:type="gramStart"/>
-      <w:r>
+        <w:t xml:space="preserve">                                  {{ client_address_1 }}</w:t>
+      </w:r>
+    </w:p>
+    <w:p>
+      <w:pPr>
+        <w:jc w:val="right"/>
         <w:rPr>
           <w:rFonts w:ascii="Times New Roman" w:hAnsi="Times New Roman" w:cs="Times New Roman"/>
           <w:sz w:val="24"/>
           <w:szCs w:val="24"/>
           <w:lang w:val="en-GB"/>
         </w:rPr>
-        <w:t>{{ client</w:t>
-      </w:r>
-      <w:proofErr w:type="gramEnd"/>
+      </w:pPr>
       <w:r>
         <w:rPr>
           <w:rFonts w:ascii="Times New Roman" w:hAnsi="Times New Roman" w:cs="Times New Roman"/>
@@ -1254,9 +947,8 @@
           <w:szCs w:val="24"/>
           <w:lang w:val="en-GB"/>
         </w:rPr>
-        <w:t>_address_</w:t>
-      </w:r>
-      <w:proofErr w:type="gramStart"/>
+        <w:t xml:space="preserve">               </w:t>
+      </w:r>
       <w:r>
         <w:rPr>
           <w:rFonts w:ascii="Times New Roman" w:hAnsi="Times New Roman" w:cs="Times New Roman"/>
@@ -1264,118 +956,37 @@
           <w:szCs w:val="24"/>
           <w:lang w:val="en-GB"/>
         </w:rPr>
-        <w:t>1 }</w:t>
-      </w:r>
-      <w:proofErr w:type="gramEnd"/>
-      <w:r>
-        <w:rPr>
-          <w:rFonts w:ascii="Times New Roman" w:hAnsi="Times New Roman" w:cs="Times New Roman"/>
+        <w:t>{{ client_address_2 }}</w:t>
+      </w:r>
+    </w:p>
+    <w:p>
+      <w:pPr>
+        <w:ind w:left="-284"/>
+        <w:jc w:val="right"/>
+        <w:rPr>
+          <w:rFonts w:ascii="Times New Roman" w:eastAsia="Times New Roman" w:hAnsi="Times New Roman" w:cs="Times New Roman"/>
           <w:sz w:val="24"/>
           <w:szCs w:val="24"/>
           <w:lang w:val="en-GB"/>
         </w:rPr>
-        <w:t>}</w:t>
-      </w:r>
-    </w:p>
-    <w:p>
-      <w:pPr>
-        <w:jc w:val="right"/>
-        <w:rPr>
-          <w:rFonts w:ascii="Times New Roman" w:hAnsi="Times New Roman" w:cs="Times New Roman"/>
+      </w:pPr>
+      <w:r>
+        <w:rPr>
+          <w:rFonts w:ascii="Times New Roman" w:eastAsia="Times New Roman" w:hAnsi="Times New Roman" w:cs="Times New Roman"/>
           <w:sz w:val="24"/>
           <w:szCs w:val="24"/>
           <w:lang w:val="en-GB"/>
         </w:rPr>
-      </w:pPr>
-      <w:r>
-        <w:rPr>
-          <w:rFonts w:ascii="Times New Roman" w:hAnsi="Times New Roman" w:cs="Times New Roman"/>
+        <w:t xml:space="preserve">NIP: </w:t>
+      </w:r>
+      <w:r>
+        <w:rPr>
+          <w:rFonts w:ascii="Times New Roman" w:eastAsia="Times New Roman" w:hAnsi="Times New Roman" w:cs="Times New Roman"/>
           <w:sz w:val="24"/>
           <w:szCs w:val="24"/>
           <w:lang w:val="en-GB"/>
         </w:rPr>
-        <w:t xml:space="preserve">               </w:t>
-      </w:r>
-      <w:proofErr w:type="gramStart"/>
-      <w:r>
-        <w:rPr>
-          <w:rFonts w:ascii="Times New Roman" w:hAnsi="Times New Roman" w:cs="Times New Roman"/>
-          <w:sz w:val="24"/>
-          <w:szCs w:val="24"/>
-          <w:lang w:val="en-GB"/>
-        </w:rPr>
-        <w:t>{{ client</w:t>
-      </w:r>
-      <w:proofErr w:type="gramEnd"/>
-      <w:r>
-        <w:rPr>
-          <w:rFonts w:ascii="Times New Roman" w:hAnsi="Times New Roman" w:cs="Times New Roman"/>
-          <w:sz w:val="24"/>
-          <w:szCs w:val="24"/>
-          <w:lang w:val="en-GB"/>
-        </w:rPr>
-        <w:t>_address_</w:t>
-      </w:r>
-      <w:proofErr w:type="gramStart"/>
-      <w:r>
-        <w:rPr>
-          <w:rFonts w:ascii="Times New Roman" w:hAnsi="Times New Roman" w:cs="Times New Roman"/>
-          <w:sz w:val="24"/>
-          <w:szCs w:val="24"/>
-          <w:lang w:val="en-GB"/>
-        </w:rPr>
-        <w:t>2 }</w:t>
-      </w:r>
-      <w:proofErr w:type="gramEnd"/>
-      <w:r>
-        <w:rPr>
-          <w:rFonts w:ascii="Times New Roman" w:hAnsi="Times New Roman" w:cs="Times New Roman"/>
-          <w:sz w:val="24"/>
-          <w:szCs w:val="24"/>
-          <w:lang w:val="en-GB"/>
-        </w:rPr>
-        <w:t>}</w:t>
-      </w:r>
-    </w:p>
-    <w:p>
-      <w:pPr>
-        <w:ind w:left="-284"/>
-        <w:jc w:val="right"/>
-        <w:rPr>
-          <w:rFonts w:ascii="Times New Roman" w:eastAsia="Times New Roman" w:hAnsi="Times New Roman" w:cs="Times New Roman"/>
-          <w:sz w:val="24"/>
-          <w:szCs w:val="24"/>
-          <w:lang w:val="en-GB"/>
-        </w:rPr>
-      </w:pPr>
-      <w:r>
-        <w:rPr>
-          <w:rFonts w:ascii="Times New Roman" w:eastAsia="Times New Roman" w:hAnsi="Times New Roman" w:cs="Times New Roman"/>
-          <w:sz w:val="24"/>
-          <w:szCs w:val="24"/>
-          <w:lang w:val="en-GB"/>
-        </w:rPr>
-        <w:t>{{</w:t>
-      </w:r>
-      <w:proofErr w:type="spellStart"/>
-      <w:r>
-        <w:rPr>
-          <w:rFonts w:ascii="Times New Roman" w:eastAsia="Times New Roman" w:hAnsi="Times New Roman" w:cs="Times New Roman"/>
-          <w:sz w:val="24"/>
-          <w:szCs w:val="24"/>
-          <w:lang w:val="en-GB"/>
-        </w:rPr>
-        <w:t>client_nip</w:t>
-      </w:r>
-      <w:proofErr w:type="spellEnd"/>
-      <w:r>
-        <w:rPr>
-          <w:rFonts w:ascii="Times New Roman" w:eastAsia="Times New Roman" w:hAnsi="Times New Roman" w:cs="Times New Roman"/>
-          <w:sz w:val="24"/>
-          <w:szCs w:val="24"/>
-          <w:lang w:val="en-GB"/>
-        </w:rPr>
-        <w:t>}}</w:t>
+        <w:t>{{client_nip}}</w:t>
       </w:r>
     </w:p>
     <w:p>
@@ -1798,7 +1409,6 @@
                 <w:lang w:val="en-GB"/>
               </w:rPr>
             </w:pPr>
-            <w:proofErr w:type="gramStart"/>
             <w:r>
               <w:rPr>
                 <w:rFonts w:ascii="Times New Roman" w:eastAsia="Times New Roman" w:hAnsi="Times New Roman" w:cs="Times New Roman"/>
@@ -1821,20 +1431,7 @@
                 <w:szCs w:val="20"/>
                 <w:lang w:val="en-GB"/>
               </w:rPr>
-              <w:t>row</w:t>
-            </w:r>
-            <w:proofErr w:type="gramEnd"/>
-            <w:r>
-              <w:rPr>
-                <w:rFonts w:ascii="Times New Roman" w:eastAsia="Times New Roman" w:hAnsi="Times New Roman" w:cs="Times New Roman"/>
-                <w:b/>
-                <w:bCs/>
-                <w:color w:val="000000"/>
-                <w:sz w:val="20"/>
-                <w:szCs w:val="20"/>
-                <w:lang w:val="en-GB"/>
-              </w:rPr>
-              <w:t>[0]</w:t>
+              <w:t>row[0]</w:t>
             </w:r>
             <w:r>
               <w:rPr>
@@ -1867,7 +1464,6 @@
                 <w:lang w:val="en-GB"/>
               </w:rPr>
             </w:pPr>
-            <w:proofErr w:type="gramStart"/>
             <w:r>
               <w:rPr>
                 <w:rFonts w:ascii="Times New Roman" w:eastAsia="Times New Roman" w:hAnsi="Times New Roman" w:cs="Times New Roman"/>
@@ -1876,18 +1472,7 @@
                 <w:szCs w:val="20"/>
                 <w:lang w:val="en-GB"/>
               </w:rPr>
-              <w:t>{{ row</w:t>
-            </w:r>
-            <w:proofErr w:type="gramEnd"/>
-            <w:r>
-              <w:rPr>
-                <w:rFonts w:ascii="Times New Roman" w:eastAsia="Times New Roman" w:hAnsi="Times New Roman" w:cs="Times New Roman"/>
-                <w:color w:val="000000"/>
-                <w:sz w:val="20"/>
-                <w:szCs w:val="20"/>
-                <w:lang w:val="en-GB"/>
-              </w:rPr>
-              <w:t>[1] }}</w:t>
+              <w:t>{{ row[1] }}</w:t>
             </w:r>
           </w:p>
         </w:tc>
@@ -1908,7 +1493,6 @@
                 <w:lang w:val="en-GB"/>
               </w:rPr>
             </w:pPr>
-            <w:proofErr w:type="gramStart"/>
             <w:r>
               <w:rPr>
                 <w:rFonts w:ascii="Times New Roman" w:eastAsia="Times New Roman" w:hAnsi="Times New Roman" w:cs="Times New Roman"/>
@@ -1917,18 +1501,7 @@
                 <w:szCs w:val="20"/>
                 <w:lang w:val="en-GB"/>
               </w:rPr>
-              <w:t>{{ row</w:t>
-            </w:r>
-            <w:proofErr w:type="gramEnd"/>
-            <w:r>
-              <w:rPr>
-                <w:rFonts w:ascii="Times New Roman" w:eastAsia="Times New Roman" w:hAnsi="Times New Roman" w:cs="Times New Roman"/>
-                <w:color w:val="000000"/>
-                <w:sz w:val="20"/>
-                <w:szCs w:val="20"/>
-                <w:lang w:val="en-GB"/>
-              </w:rPr>
-              <w:t>[2] }}</w:t>
+              <w:t>{{ row[2] }}</w:t>
             </w:r>
           </w:p>
         </w:tc>
@@ -1949,7 +1522,6 @@
                 <w:lang w:val="en-GB"/>
               </w:rPr>
             </w:pPr>
-            <w:proofErr w:type="gramStart"/>
             <w:r>
               <w:rPr>
                 <w:rFonts w:ascii="Times New Roman" w:eastAsia="Times New Roman" w:hAnsi="Times New Roman" w:cs="Times New Roman"/>
@@ -1958,18 +1530,7 @@
                 <w:szCs w:val="20"/>
                 <w:lang w:val="en-GB"/>
               </w:rPr>
-              <w:t>{{ row</w:t>
-            </w:r>
-            <w:proofErr w:type="gramEnd"/>
-            <w:r>
-              <w:rPr>
-                <w:rFonts w:ascii="Times New Roman" w:eastAsia="Times New Roman" w:hAnsi="Times New Roman" w:cs="Times New Roman"/>
-                <w:color w:val="000000"/>
-                <w:sz w:val="20"/>
-                <w:szCs w:val="20"/>
-                <w:lang w:val="en-GB"/>
-              </w:rPr>
-              <w:t>[3] }}</w:t>
+              <w:t>{{ row[3] }}</w:t>
             </w:r>
           </w:p>
         </w:tc>
@@ -1990,7 +1551,6 @@
                 <w:lang w:val="en-GB"/>
               </w:rPr>
             </w:pPr>
-            <w:proofErr w:type="gramStart"/>
             <w:r>
               <w:rPr>
                 <w:rFonts w:ascii="Times New Roman" w:eastAsia="Times New Roman" w:hAnsi="Times New Roman" w:cs="Times New Roman"/>
@@ -1999,18 +1559,7 @@
                 <w:szCs w:val="20"/>
                 <w:lang w:val="en-GB"/>
               </w:rPr>
-              <w:t>{{ row</w:t>
-            </w:r>
-            <w:proofErr w:type="gramEnd"/>
-            <w:r>
-              <w:rPr>
-                <w:rFonts w:ascii="Times New Roman" w:eastAsia="Times New Roman" w:hAnsi="Times New Roman" w:cs="Times New Roman"/>
-                <w:color w:val="000000"/>
-                <w:sz w:val="20"/>
-                <w:szCs w:val="20"/>
-                <w:lang w:val="en-GB"/>
-              </w:rPr>
-              <w:t>[4]}}</w:t>
+              <w:t>{{ row[4]}}</w:t>
             </w:r>
           </w:p>
         </w:tc>
@@ -2032,7 +1581,6 @@
                 <w:lang w:val="en-GB"/>
               </w:rPr>
             </w:pPr>
-            <w:proofErr w:type="gramStart"/>
             <w:r>
               <w:rPr>
                 <w:rFonts w:ascii="Times New Roman" w:eastAsia="Times New Roman" w:hAnsi="Times New Roman" w:cs="Times New Roman"/>
@@ -2041,18 +1589,7 @@
                 <w:szCs w:val="20"/>
                 <w:lang w:val="en-GB"/>
               </w:rPr>
-              <w:t>{{ row</w:t>
-            </w:r>
-            <w:proofErr w:type="gramEnd"/>
-            <w:r>
-              <w:rPr>
-                <w:rFonts w:ascii="Times New Roman" w:eastAsia="Times New Roman" w:hAnsi="Times New Roman" w:cs="Times New Roman"/>
-                <w:color w:val="000000"/>
-                <w:sz w:val="20"/>
-                <w:szCs w:val="20"/>
-                <w:lang w:val="en-GB"/>
-              </w:rPr>
-              <w:t>[5] }}</w:t>
+              <w:t>{{ row[5] }}</w:t>
             </w:r>
           </w:p>
         </w:tc>
@@ -2265,7 +1802,6 @@
                 <w:lang w:val="en-GB"/>
               </w:rPr>
             </w:pPr>
-            <w:proofErr w:type="gramStart"/>
             <w:r>
               <w:rPr>
                 <w:rFonts w:ascii="Times New Roman" w:eastAsia="Times New Roman" w:hAnsi="Times New Roman" w:cs="Times New Roman"/>
@@ -2285,18 +1821,7 @@
                 <w:color w:val="000000"/>
                 <w:lang w:val="en-GB"/>
               </w:rPr>
-              <w:t>total</w:t>
-            </w:r>
-            <w:proofErr w:type="gramEnd"/>
-            <w:r>
-              <w:rPr>
-                <w:rFonts w:ascii="Times New Roman" w:eastAsia="Times New Roman" w:hAnsi="Times New Roman" w:cs="Times New Roman"/>
-                <w:b/>
-                <w:bCs/>
-                <w:color w:val="000000"/>
-                <w:lang w:val="en-GB"/>
-              </w:rPr>
-              <w:t>_netto</w:t>
+              <w:t>total_netto</w:t>
             </w:r>
             <w:proofErr w:type="spellEnd"/>
             <w:r>

</xml_diff>

<commit_message>
wycentrowanie komorek w szablonach
</commit_message>
<xml_diff>
--- a/templates/offer_template.docx
+++ b/templates/offer_template.docx
@@ -81,21 +81,7 @@
           <w:rFonts w:ascii="Times New Roman" w:eastAsia="Times New Roman" w:hAnsi="Times New Roman" w:cs="Times New Roman"/>
           <w:lang w:val="en-GB"/>
         </w:rPr>
-        <w:t>{{ town }}</w:t>
-      </w:r>
-      <w:r>
-        <w:rPr>
-          <w:rFonts w:ascii="Times New Roman" w:eastAsia="Times New Roman" w:hAnsi="Times New Roman" w:cs="Times New Roman"/>
-          <w:lang w:val="en-GB"/>
-        </w:rPr>
-        <w:t xml:space="preserve">, </w:t>
-      </w:r>
-      <w:r>
-        <w:rPr>
-          <w:rFonts w:ascii="Times New Roman" w:eastAsia="Times New Roman" w:hAnsi="Times New Roman" w:cs="Times New Roman"/>
-          <w:lang w:val="en-GB"/>
-        </w:rPr>
-        <w:t>{{ date }}</w:t>
+        <w:t>{{ town }}, {{ date }}</w:t>
       </w:r>
     </w:p>
     <w:p>
@@ -570,7 +556,7 @@
           <w:i/>
           <w:sz w:val="32"/>
           <w:szCs w:val="32"/>
-          <w:lang w:val="pl-PL"/>
+          <w:lang w:val="en-GB"/>
         </w:rPr>
         <w:sectPr>
           <w:type w:val="continuous"/>
@@ -584,7 +570,7 @@
           <w:rFonts w:ascii="Times New Roman" w:eastAsia="Times New Roman" w:hAnsi="Times New Roman" w:cs="Times New Roman"/>
           <w:sz w:val="32"/>
           <w:szCs w:val="32"/>
-          <w:lang w:val="pl-PL"/>
+          <w:lang w:val="en-GB"/>
         </w:rPr>
         <w:t xml:space="preserve">OFERTA NR: </w:t>
       </w:r>
@@ -595,7 +581,7 @@
           <w:i/>
           <w:sz w:val="32"/>
           <w:szCs w:val="32"/>
-          <w:lang w:val="pl-PL"/>
+          <w:lang w:val="en-GB"/>
         </w:rPr>
         <w:t xml:space="preserve">{{ </w:t>
       </w:r>
@@ -607,7 +593,7 @@
           <w:i/>
           <w:sz w:val="32"/>
           <w:szCs w:val="32"/>
-          <w:lang w:val="pl-PL"/>
+          <w:lang w:val="en-GB"/>
         </w:rPr>
         <w:t>offer_number</w:t>
       </w:r>
@@ -619,7 +605,7 @@
           <w:i/>
           <w:sz w:val="32"/>
           <w:szCs w:val="32"/>
-          <w:lang w:val="pl-PL"/>
+          <w:lang w:val="en-GB"/>
         </w:rPr>
         <w:t xml:space="preserve"> }}</w:t>
       </w:r>
@@ -631,6 +617,7 @@
           <w:b/>
           <w:sz w:val="32"/>
           <w:szCs w:val="32"/>
+          <w:lang w:val="en-GB"/>
         </w:rPr>
       </w:pPr>
       <w:r>
@@ -639,6 +626,7 @@
           <w:b/>
           <w:sz w:val="32"/>
           <w:szCs w:val="32"/>
+          <w:lang w:val="en-GB"/>
         </w:rPr>
         <w:t>DOSTAWCA:</w:t>
       </w:r>
@@ -698,16 +686,7 @@
           <w:szCs w:val="24"/>
           <w:lang w:val="en-GB"/>
         </w:rPr>
-        <w:t>{{ supplier_address_1 }}</w:t>
-      </w:r>
-      <w:r>
-        <w:rPr>
-          <w:rFonts w:ascii="Times New Roman" w:eastAsia="Times New Roman" w:hAnsi="Times New Roman" w:cs="Times New Roman"/>
-          <w:sz w:val="24"/>
-          <w:szCs w:val="24"/>
-          <w:lang w:val="en-GB"/>
-        </w:rPr>
-        <w:t xml:space="preserve"> </w:t>
+        <w:t xml:space="preserve">{{ supplier_address_1 }} </w:t>
       </w:r>
     </w:p>
     <w:p>
@@ -1291,7 +1270,6 @@
           <w:tcPr>
             <w:tcW w:w="9633" w:type="dxa"/>
             <w:gridSpan w:val="10"/>
-            <w:shd w:val="clear" w:color="auto" w:fill="auto"/>
           </w:tcPr>
           <w:p>
             <w:pPr>
@@ -1384,7 +1362,6 @@
           <w:tcPr>
             <w:tcW w:w="4793" w:type="dxa"/>
             <w:gridSpan w:val="4"/>
-            <w:shd w:val="clear" w:color="auto" w:fill="auto"/>
           </w:tcPr>
           <w:p>
             <w:pPr>
@@ -1412,7 +1389,7 @@
         <w:tc>
           <w:tcPr>
             <w:tcW w:w="706" w:type="dxa"/>
-            <w:shd w:val="clear" w:color="auto" w:fill="auto"/>
+            <w:vAlign w:val="center"/>
           </w:tcPr>
           <w:p>
             <w:pPr>
@@ -1441,7 +1418,7 @@
         <w:tc>
           <w:tcPr>
             <w:tcW w:w="741" w:type="dxa"/>
-            <w:shd w:val="clear" w:color="auto" w:fill="auto"/>
+            <w:vAlign w:val="center"/>
           </w:tcPr>
           <w:p>
             <w:pPr>
@@ -1470,7 +1447,7 @@
         <w:tc>
           <w:tcPr>
             <w:tcW w:w="1418" w:type="dxa"/>
-            <w:shd w:val="clear" w:color="auto" w:fill="auto"/>
+            <w:vAlign w:val="center"/>
           </w:tcPr>
           <w:p>
             <w:pPr>
@@ -1500,7 +1477,7 @@
           <w:tcPr>
             <w:tcW w:w="1416" w:type="dxa"/>
             <w:gridSpan w:val="2"/>
-            <w:shd w:val="clear" w:color="auto" w:fill="auto"/>
+            <w:vAlign w:val="center"/>
           </w:tcPr>
           <w:p>
             <w:pPr>
@@ -1536,7 +1513,6 @@
           <w:tcPr>
             <w:tcW w:w="9633" w:type="dxa"/>
             <w:gridSpan w:val="10"/>
-            <w:shd w:val="clear" w:color="auto" w:fill="auto"/>
           </w:tcPr>
           <w:p>
             <w:pPr>
@@ -1601,7 +1577,6 @@
               <w:bottom w:val="nil"/>
               <w:right w:val="nil"/>
             </w:tcBorders>
-            <w:shd w:val="clear" w:color="auto" w:fill="auto"/>
           </w:tcPr>
           <w:p>
             <w:pPr>
@@ -1625,7 +1600,6 @@
               <w:bottom w:val="nil"/>
               <w:right w:val="nil"/>
             </w:tcBorders>
-            <w:shd w:val="clear" w:color="auto" w:fill="auto"/>
           </w:tcPr>
           <w:p>
             <w:pPr>
@@ -1649,7 +1623,6 @@
               <w:bottom w:val="nil"/>
               <w:right w:val="nil"/>
             </w:tcBorders>
-            <w:shd w:val="clear" w:color="auto" w:fill="auto"/>
           </w:tcPr>
           <w:p>
             <w:pPr>
@@ -1673,7 +1646,6 @@
               <w:left w:val="nil"/>
               <w:bottom w:val="nil"/>
             </w:tcBorders>
-            <w:shd w:val="clear" w:color="auto" w:fill="auto"/>
           </w:tcPr>
           <w:p>
             <w:pPr>
@@ -1692,7 +1664,6 @@
         <w:tc>
           <w:tcPr>
             <w:tcW w:w="1418" w:type="dxa"/>
-            <w:shd w:val="clear" w:color="auto" w:fill="auto"/>
           </w:tcPr>
           <w:p>
             <w:pPr>
@@ -1721,7 +1692,6 @@
         <w:tc>
           <w:tcPr>
             <w:tcW w:w="1407" w:type="dxa"/>
-            <w:shd w:val="clear" w:color="auto" w:fill="auto"/>
           </w:tcPr>
           <w:p>
             <w:pPr>
@@ -3321,9 +3291,7 @@
       <w:tblStyleRowBandSize w:val="1"/>
       <w:tblStyleColBandSize w:val="1"/>
       <w:tblCellMar>
-        <w:top w:w="0" w:type="dxa"/>
         <w:left w:w="70" w:type="dxa"/>
-        <w:bottom w:w="0" w:type="dxa"/>
         <w:right w:w="70" w:type="dxa"/>
       </w:tblCellMar>
     </w:tblPr>

</xml_diff>

<commit_message>
wycentrowanie zawartosci komorek w kolumnie lp.
</commit_message>
<xml_diff>
--- a/templates/offer_template.docx
+++ b/templates/offer_template.docx
@@ -246,29 +246,7 @@
           <w:szCs w:val="16"/>
           <w:lang w:val="en-GB"/>
         </w:rPr>
-        <w:t xml:space="preserve">{{ </w:t>
-      </w:r>
-      <w:proofErr w:type="spellStart"/>
-      <w:r>
-        <w:rPr>
-          <w:rFonts w:ascii="Times New Roman" w:eastAsia="Times New Roman" w:hAnsi="Times New Roman" w:cs="Times New Roman"/>
-          <w:color w:val="385623"/>
-          <w:sz w:val="16"/>
-          <w:szCs w:val="16"/>
-          <w:lang w:val="en-GB"/>
-        </w:rPr>
-        <w:t>regon</w:t>
-      </w:r>
-      <w:proofErr w:type="spellEnd"/>
-      <w:r>
-        <w:rPr>
-          <w:rFonts w:ascii="Times New Roman" w:eastAsia="Times New Roman" w:hAnsi="Times New Roman" w:cs="Times New Roman"/>
-          <w:color w:val="385623"/>
-          <w:sz w:val="16"/>
-          <w:szCs w:val="16"/>
-          <w:lang w:val="en-GB"/>
-        </w:rPr>
-        <w:t xml:space="preserve"> }}</w:t>
+        <w:t>{{ regon }}</w:t>
       </w:r>
     </w:p>
     <w:p>
@@ -357,29 +335,7 @@
           <w:szCs w:val="16"/>
           <w:lang w:val="en-GB"/>
         </w:rPr>
-        <w:t xml:space="preserve">{{ </w:t>
-      </w:r>
-      <w:proofErr w:type="spellStart"/>
-      <w:r>
-        <w:rPr>
-          <w:rFonts w:ascii="Times New Roman" w:eastAsia="Times New Roman" w:hAnsi="Times New Roman" w:cs="Times New Roman"/>
-          <w:color w:val="385623"/>
-          <w:sz w:val="16"/>
-          <w:szCs w:val="16"/>
-          <w:lang w:val="en-GB"/>
-        </w:rPr>
-        <w:t>phone_number</w:t>
-      </w:r>
-      <w:proofErr w:type="spellEnd"/>
-      <w:r>
-        <w:rPr>
-          <w:rFonts w:ascii="Times New Roman" w:eastAsia="Times New Roman" w:hAnsi="Times New Roman" w:cs="Times New Roman"/>
-          <w:color w:val="385623"/>
-          <w:sz w:val="16"/>
-          <w:szCs w:val="16"/>
-          <w:lang w:val="en-GB"/>
-        </w:rPr>
-        <w:t xml:space="preserve"> }}</w:t>
+        <w:t>{{ phone_number }}</w:t>
       </w:r>
       <w:r>
         <w:rPr>
@@ -416,7 +372,6 @@
           <w:lang w:val="en-GB"/>
         </w:rPr>
       </w:pPr>
-      <w:proofErr w:type="spellStart"/>
       <w:r>
         <w:rPr>
           <w:rFonts w:ascii="Times New Roman" w:eastAsia="Times New Roman" w:hAnsi="Times New Roman" w:cs="Times New Roman"/>
@@ -426,51 +381,17 @@
           <w:szCs w:val="16"/>
           <w:lang w:val="en-GB"/>
         </w:rPr>
-        <w:t>Konto</w:t>
-      </w:r>
-      <w:proofErr w:type="spellEnd"/>
-      <w:r>
-        <w:rPr>
-          <w:rFonts w:ascii="Times New Roman" w:eastAsia="Times New Roman" w:hAnsi="Times New Roman" w:cs="Times New Roman"/>
-          <w:b/>
+        <w:t xml:space="preserve">Konto: </w:t>
+      </w:r>
+      <w:r>
+        <w:rPr>
+          <w:rFonts w:ascii="Times New Roman" w:eastAsia="Times New Roman" w:hAnsi="Times New Roman" w:cs="Times New Roman"/>
           <w:color w:val="385623"/>
           <w:sz w:val="16"/>
           <w:szCs w:val="16"/>
           <w:lang w:val="en-GB"/>
         </w:rPr>
-        <w:t xml:space="preserve">: </w:t>
-      </w:r>
-      <w:r>
-        <w:rPr>
-          <w:rFonts w:ascii="Times New Roman" w:eastAsia="Times New Roman" w:hAnsi="Times New Roman" w:cs="Times New Roman"/>
-          <w:color w:val="385623"/>
-          <w:sz w:val="16"/>
-          <w:szCs w:val="16"/>
-          <w:lang w:val="en-GB"/>
-        </w:rPr>
-        <w:t xml:space="preserve">{{ </w:t>
-      </w:r>
-      <w:proofErr w:type="spellStart"/>
-      <w:r>
-        <w:rPr>
-          <w:rFonts w:ascii="Times New Roman" w:eastAsia="Times New Roman" w:hAnsi="Times New Roman" w:cs="Times New Roman"/>
-          <w:color w:val="385623"/>
-          <w:sz w:val="16"/>
-          <w:szCs w:val="16"/>
-          <w:lang w:val="en-GB"/>
-        </w:rPr>
-        <w:t>bank_name</w:t>
-      </w:r>
-      <w:proofErr w:type="spellEnd"/>
-      <w:r>
-        <w:rPr>
-          <w:rFonts w:ascii="Times New Roman" w:eastAsia="Times New Roman" w:hAnsi="Times New Roman" w:cs="Times New Roman"/>
-          <w:color w:val="385623"/>
-          <w:sz w:val="16"/>
-          <w:szCs w:val="16"/>
-          <w:lang w:val="en-GB"/>
-        </w:rPr>
-        <w:t xml:space="preserve"> }}</w:t>
+        <w:t>{{ bank_name }}</w:t>
       </w:r>
       <w:r>
         <w:rPr>
@@ -522,29 +443,7 @@
           <w:szCs w:val="16"/>
           <w:lang w:val="en-GB"/>
         </w:rPr>
-        <w:t xml:space="preserve">{{ </w:t>
-      </w:r>
-      <w:proofErr w:type="spellStart"/>
-      <w:r>
-        <w:rPr>
-          <w:rFonts w:ascii="Times New Roman" w:eastAsia="Times New Roman" w:hAnsi="Times New Roman" w:cs="Times New Roman"/>
-          <w:color w:val="385623"/>
-          <w:sz w:val="16"/>
-          <w:szCs w:val="16"/>
-          <w:lang w:val="en-GB"/>
-        </w:rPr>
-        <w:t>account_number</w:t>
-      </w:r>
-      <w:proofErr w:type="spellEnd"/>
-      <w:r>
-        <w:rPr>
-          <w:rFonts w:ascii="Times New Roman" w:eastAsia="Times New Roman" w:hAnsi="Times New Roman" w:cs="Times New Roman"/>
-          <w:color w:val="385623"/>
-          <w:sz w:val="16"/>
-          <w:szCs w:val="16"/>
-          <w:lang w:val="en-GB"/>
-        </w:rPr>
-        <w:t xml:space="preserve"> }}</w:t>
+        <w:t>{{ account_number }}</w:t>
       </w:r>
     </w:p>
     <w:p>
@@ -583,31 +482,7 @@
           <w:szCs w:val="32"/>
           <w:lang w:val="en-GB"/>
         </w:rPr>
-        <w:t xml:space="preserve">{{ </w:t>
-      </w:r>
-      <w:proofErr w:type="spellStart"/>
-      <w:r>
-        <w:rPr>
-          <w:rFonts w:ascii="Times New Roman" w:eastAsia="Times New Roman" w:hAnsi="Times New Roman" w:cs="Times New Roman"/>
-          <w:b/>
-          <w:i/>
-          <w:sz w:val="32"/>
-          <w:szCs w:val="32"/>
-          <w:lang w:val="en-GB"/>
-        </w:rPr>
-        <w:t>offer_number</w:t>
-      </w:r>
-      <w:proofErr w:type="spellEnd"/>
-      <w:r>
-        <w:rPr>
-          <w:rFonts w:ascii="Times New Roman" w:eastAsia="Times New Roman" w:hAnsi="Times New Roman" w:cs="Times New Roman"/>
-          <w:b/>
-          <w:i/>
-          <w:sz w:val="32"/>
-          <w:szCs w:val="32"/>
-          <w:lang w:val="en-GB"/>
-        </w:rPr>
-        <w:t xml:space="preserve"> }}</w:t>
+        <w:t>{{ offer_number }}</w:t>
       </w:r>
     </w:p>
     <w:p>
@@ -647,19 +522,18 @@
           <w:szCs w:val="24"/>
           <w:lang w:val="en-GB"/>
         </w:rPr>
-        <w:t xml:space="preserve">{{ </w:t>
-      </w:r>
-      <w:proofErr w:type="spellStart"/>
-      <w:r>
+        <w:t>{{ supplier_name }}</w:t>
+      </w:r>
+    </w:p>
+    <w:p>
+      <w:pPr>
         <w:rPr>
           <w:rFonts w:ascii="Times New Roman" w:eastAsia="Times New Roman" w:hAnsi="Times New Roman" w:cs="Times New Roman"/>
           <w:sz w:val="24"/>
           <w:szCs w:val="24"/>
           <w:lang w:val="en-GB"/>
         </w:rPr>
-        <w:t>supplier_name</w:t>
-      </w:r>
-      <w:proofErr w:type="spellEnd"/>
+      </w:pPr>
       <w:r>
         <w:rPr>
           <w:rFonts w:ascii="Times New Roman" w:eastAsia="Times New Roman" w:hAnsi="Times New Roman" w:cs="Times New Roman"/>
@@ -667,7 +541,7 @@
           <w:szCs w:val="24"/>
           <w:lang w:val="en-GB"/>
         </w:rPr>
-        <w:t xml:space="preserve"> }}</w:t>
+        <w:t xml:space="preserve">{{ supplier_address_1 }} </w:t>
       </w:r>
     </w:p>
     <w:p>
@@ -686,27 +560,27 @@
           <w:szCs w:val="24"/>
           <w:lang w:val="en-GB"/>
         </w:rPr>
-        <w:t xml:space="preserve">{{ supplier_address_1 }} </w:t>
-      </w:r>
-    </w:p>
-    <w:p>
-      <w:pPr>
+        <w:t>{{ suppl</w:t>
+      </w:r>
+      <w:r>
         <w:rPr>
           <w:rFonts w:ascii="Times New Roman" w:eastAsia="Times New Roman" w:hAnsi="Times New Roman" w:cs="Times New Roman"/>
           <w:sz w:val="24"/>
           <w:szCs w:val="24"/>
           <w:lang w:val="en-GB"/>
         </w:rPr>
-      </w:pPr>
-      <w:r>
+        <w:t>ier_address_2 }}</w:t>
+      </w:r>
+    </w:p>
+    <w:p>
+      <w:pPr>
         <w:rPr>
           <w:rFonts w:ascii="Times New Roman" w:eastAsia="Times New Roman" w:hAnsi="Times New Roman" w:cs="Times New Roman"/>
           <w:sz w:val="24"/>
           <w:szCs w:val="24"/>
           <w:lang w:val="en-GB"/>
         </w:rPr>
-        <w:t>{{ suppl</w:t>
-      </w:r>
+      </w:pPr>
       <w:r>
         <w:rPr>
           <w:rFonts w:ascii="Times New Roman" w:eastAsia="Times New Roman" w:hAnsi="Times New Roman" w:cs="Times New Roman"/>
@@ -714,55 +588,16 @@
           <w:szCs w:val="24"/>
           <w:lang w:val="en-GB"/>
         </w:rPr>
-        <w:t>ier_address_2 }}</w:t>
-      </w:r>
-    </w:p>
-    <w:p>
-      <w:pPr>
+        <w:t xml:space="preserve">NIP: </w:t>
+      </w:r>
+      <w:r>
         <w:rPr>
           <w:rFonts w:ascii="Times New Roman" w:eastAsia="Times New Roman" w:hAnsi="Times New Roman" w:cs="Times New Roman"/>
           <w:sz w:val="24"/>
           <w:szCs w:val="24"/>
           <w:lang w:val="en-GB"/>
         </w:rPr>
-      </w:pPr>
-      <w:r>
-        <w:rPr>
-          <w:rFonts w:ascii="Times New Roman" w:eastAsia="Times New Roman" w:hAnsi="Times New Roman" w:cs="Times New Roman"/>
-          <w:sz w:val="24"/>
-          <w:szCs w:val="24"/>
-          <w:lang w:val="en-GB"/>
-        </w:rPr>
-        <w:t xml:space="preserve">NIP: </w:t>
-      </w:r>
-      <w:r>
-        <w:rPr>
-          <w:rFonts w:ascii="Times New Roman" w:eastAsia="Times New Roman" w:hAnsi="Times New Roman" w:cs="Times New Roman"/>
-          <w:sz w:val="24"/>
-          <w:szCs w:val="24"/>
-          <w:lang w:val="en-GB"/>
-        </w:rPr>
-        <w:t xml:space="preserve">{{ </w:t>
-      </w:r>
-      <w:proofErr w:type="spellStart"/>
-      <w:r>
-        <w:rPr>
-          <w:rFonts w:ascii="Times New Roman" w:eastAsia="Times New Roman" w:hAnsi="Times New Roman" w:cs="Times New Roman"/>
-          <w:sz w:val="24"/>
-          <w:szCs w:val="24"/>
-          <w:lang w:val="en-GB"/>
-        </w:rPr>
-        <w:t>supplier_nip</w:t>
-      </w:r>
-      <w:proofErr w:type="spellEnd"/>
-      <w:r>
-        <w:rPr>
-          <w:rFonts w:ascii="Times New Roman" w:eastAsia="Times New Roman" w:hAnsi="Times New Roman" w:cs="Times New Roman"/>
-          <w:sz w:val="24"/>
-          <w:szCs w:val="24"/>
-          <w:lang w:val="en-GB"/>
-        </w:rPr>
-        <w:t xml:space="preserve"> }}</w:t>
+        <w:t>{{ supplier_nip }}</w:t>
       </w:r>
     </w:p>
     <w:p>
@@ -806,27 +641,7 @@
           <w:szCs w:val="24"/>
           <w:lang w:val="en-GB"/>
         </w:rPr>
-        <w:t xml:space="preserve">{{ </w:t>
-      </w:r>
-      <w:proofErr w:type="spellStart"/>
-      <w:r>
-        <w:rPr>
-          <w:rFonts w:ascii="Times New Roman" w:eastAsia="Times New Roman" w:hAnsi="Times New Roman" w:cs="Times New Roman"/>
-          <w:sz w:val="24"/>
-          <w:szCs w:val="24"/>
-          <w:lang w:val="en-GB"/>
-        </w:rPr>
-        <w:t>client_name</w:t>
-      </w:r>
-      <w:proofErr w:type="spellEnd"/>
-      <w:r>
-        <w:rPr>
-          <w:rFonts w:ascii="Times New Roman" w:eastAsia="Times New Roman" w:hAnsi="Times New Roman" w:cs="Times New Roman"/>
-          <w:sz w:val="24"/>
-          <w:szCs w:val="24"/>
-          <w:lang w:val="en-GB"/>
-        </w:rPr>
-        <w:t xml:space="preserve"> }}</w:t>
+        <w:t>{{ client_name }}</w:t>
       </w:r>
     </w:p>
     <w:p>
@@ -909,7 +724,6 @@
         </w:rPr>
         <w:t xml:space="preserve">{{ </w:t>
       </w:r>
-      <w:proofErr w:type="spellStart"/>
       <w:r>
         <w:rPr>
           <w:rFonts w:ascii="Times New Roman" w:eastAsia="Times New Roman" w:hAnsi="Times New Roman" w:cs="Times New Roman"/>
@@ -917,17 +731,7 @@
           <w:szCs w:val="24"/>
           <w:lang w:val="en-GB"/>
         </w:rPr>
-        <w:t>client_nip</w:t>
-      </w:r>
-      <w:proofErr w:type="spellEnd"/>
-      <w:r>
-        <w:rPr>
-          <w:rFonts w:ascii="Times New Roman" w:eastAsia="Times New Roman" w:hAnsi="Times New Roman" w:cs="Times New Roman"/>
-          <w:sz w:val="24"/>
-          <w:szCs w:val="24"/>
-          <w:lang w:val="en-GB"/>
-        </w:rPr>
-        <w:t xml:space="preserve"> }}</w:t>
+        <w:t>client_nip }}</w:t>
       </w:r>
     </w:p>
     <w:p>
@@ -993,7 +797,6 @@
                 <w:lang w:val="en-GB"/>
               </w:rPr>
             </w:pPr>
-            <w:proofErr w:type="spellStart"/>
             <w:r>
               <w:rPr>
                 <w:rFonts w:ascii="Times New Roman" w:eastAsia="Times New Roman" w:hAnsi="Times New Roman" w:cs="Times New Roman"/>
@@ -1001,17 +804,7 @@
                 <w:color w:val="000000"/>
                 <w:lang w:val="en-GB"/>
               </w:rPr>
-              <w:t>Lp</w:t>
-            </w:r>
-            <w:proofErr w:type="spellEnd"/>
-            <w:r>
-              <w:rPr>
-                <w:rFonts w:ascii="Times New Roman" w:eastAsia="Times New Roman" w:hAnsi="Times New Roman" w:cs="Times New Roman"/>
-                <w:b/>
-                <w:color w:val="000000"/>
-                <w:lang w:val="en-GB"/>
-              </w:rPr>
-              <w:t>.</w:t>
+              <w:t>Lp.</w:t>
             </w:r>
           </w:p>
         </w:tc>
@@ -1061,7 +854,6 @@
                 <w:lang w:val="en-GB"/>
               </w:rPr>
             </w:pPr>
-            <w:proofErr w:type="spellStart"/>
             <w:r>
               <w:rPr>
                 <w:rFonts w:ascii="Times New Roman" w:eastAsia="Times New Roman" w:hAnsi="Times New Roman" w:cs="Times New Roman"/>
@@ -1071,7 +863,6 @@
               </w:rPr>
               <w:t>j.m</w:t>
             </w:r>
-            <w:proofErr w:type="spellEnd"/>
           </w:p>
         </w:tc>
         <w:tc>
@@ -1091,7 +882,6 @@
                 <w:lang w:val="en-GB"/>
               </w:rPr>
             </w:pPr>
-            <w:proofErr w:type="spellStart"/>
             <w:r>
               <w:rPr>
                 <w:rFonts w:ascii="Times New Roman" w:eastAsia="Times New Roman" w:hAnsi="Times New Roman" w:cs="Times New Roman"/>
@@ -1101,7 +891,6 @@
               </w:rPr>
               <w:t>ilość</w:t>
             </w:r>
-            <w:proofErr w:type="spellEnd"/>
           </w:p>
         </w:tc>
         <w:tc>
@@ -1142,7 +931,6 @@
                 <w:lang w:val="en-GB"/>
               </w:rPr>
             </w:pPr>
-            <w:proofErr w:type="spellStart"/>
             <w:r>
               <w:rPr>
                 <w:rFonts w:ascii="Times New Roman" w:eastAsia="Times New Roman" w:hAnsi="Times New Roman" w:cs="Times New Roman"/>
@@ -1152,7 +940,6 @@
               </w:rPr>
               <w:t>jednostkowa</w:t>
             </w:r>
-            <w:proofErr w:type="spellEnd"/>
           </w:p>
           <w:p>
             <w:pPr>
@@ -1165,7 +952,6 @@
                 <w:lang w:val="en-GB"/>
               </w:rPr>
             </w:pPr>
-            <w:proofErr w:type="spellStart"/>
             <w:r>
               <w:rPr>
                 <w:rFonts w:ascii="Times New Roman" w:eastAsia="Times New Roman" w:hAnsi="Times New Roman" w:cs="Times New Roman"/>
@@ -1173,17 +959,7 @@
                 <w:color w:val="000000"/>
                 <w:lang w:val="en-GB"/>
               </w:rPr>
-              <w:t>netto</w:t>
-            </w:r>
-            <w:proofErr w:type="spellEnd"/>
-            <w:r>
-              <w:rPr>
-                <w:rFonts w:ascii="Times New Roman" w:eastAsia="Times New Roman" w:hAnsi="Times New Roman" w:cs="Times New Roman"/>
-                <w:b/>
-                <w:color w:val="000000"/>
-                <w:lang w:val="en-GB"/>
-              </w:rPr>
-              <w:t xml:space="preserve"> [PLN]</w:t>
+              <w:t>netto [PLN]</w:t>
             </w:r>
           </w:p>
         </w:tc>
@@ -1205,7 +981,6 @@
                 <w:lang w:val="en-GB"/>
               </w:rPr>
             </w:pPr>
-            <w:proofErr w:type="spellStart"/>
             <w:r>
               <w:rPr>
                 <w:rFonts w:ascii="Times New Roman" w:eastAsia="Times New Roman" w:hAnsi="Times New Roman" w:cs="Times New Roman"/>
@@ -1215,7 +990,6 @@
               </w:rPr>
               <w:t>Wartość</w:t>
             </w:r>
-            <w:proofErr w:type="spellEnd"/>
           </w:p>
           <w:p>
             <w:pPr>
@@ -1305,6 +1079,7 @@
           <w:tcPr>
             <w:tcW w:w="559" w:type="dxa"/>
             <w:shd w:val="clear" w:color="auto" w:fill="E7E6E6"/>
+            <w:vAlign w:val="center"/>
           </w:tcPr>
           <w:p>
             <w:pPr>
@@ -1534,29 +1309,7 @@
                 <w:szCs w:val="20"/>
                 <w:lang w:val="en-GB"/>
               </w:rPr>
-              <w:t xml:space="preserve">{%tr </w:t>
-            </w:r>
-            <w:proofErr w:type="spellStart"/>
-            <w:r>
-              <w:rPr>
-                <w:rFonts w:ascii="Times New Roman" w:eastAsia="Times New Roman" w:hAnsi="Times New Roman" w:cs="Times New Roman"/>
-                <w:color w:val="000000"/>
-                <w:sz w:val="20"/>
-                <w:szCs w:val="20"/>
-                <w:lang w:val="en-GB"/>
-              </w:rPr>
-              <w:t>endfor</w:t>
-            </w:r>
-            <w:proofErr w:type="spellEnd"/>
-            <w:r>
-              <w:rPr>
-                <w:rFonts w:ascii="Times New Roman" w:eastAsia="Times New Roman" w:hAnsi="Times New Roman" w:cs="Times New Roman"/>
-                <w:color w:val="000000"/>
-                <w:sz w:val="20"/>
-                <w:szCs w:val="20"/>
-                <w:lang w:val="en-GB"/>
-              </w:rPr>
-              <w:t xml:space="preserve"> %}</w:t>
+              <w:t>{%tr endfor %}</w:t>
             </w:r>
           </w:p>
         </w:tc>
@@ -1713,29 +1466,7 @@
                 <w:color w:val="000000"/>
                 <w:lang w:val="en-GB"/>
               </w:rPr>
-              <w:t xml:space="preserve">{{ </w:t>
-            </w:r>
-            <w:proofErr w:type="spellStart"/>
-            <w:r>
-              <w:rPr>
-                <w:rFonts w:ascii="Times New Roman" w:eastAsia="Times New Roman" w:hAnsi="Times New Roman" w:cs="Times New Roman"/>
-                <w:b/>
-                <w:bCs/>
-                <w:color w:val="000000"/>
-                <w:lang w:val="en-GB"/>
-              </w:rPr>
-              <w:t>total_netto</w:t>
-            </w:r>
-            <w:proofErr w:type="spellEnd"/>
-            <w:r>
-              <w:rPr>
-                <w:rFonts w:ascii="Times New Roman" w:eastAsia="Times New Roman" w:hAnsi="Times New Roman" w:cs="Times New Roman"/>
-                <w:b/>
-                <w:bCs/>
-                <w:color w:val="000000"/>
-                <w:lang w:val="en-GB"/>
-              </w:rPr>
-              <w:t xml:space="preserve"> }}</w:t>
+              <w:t>{{ total_netto }}</w:t>
             </w:r>
           </w:p>
         </w:tc>
@@ -1945,27 +1676,7 @@
           <w:sz w:val="16"/>
           <w:szCs w:val="16"/>
         </w:rPr>
-        <w:t xml:space="preserve">{{ </w:t>
-      </w:r>
-      <w:proofErr w:type="spellStart"/>
-      <w:r>
-        <w:rPr>
-          <w:rFonts w:ascii="Tahoma" w:eastAsia="Tahoma" w:hAnsi="Tahoma" w:cs="Tahoma"/>
-          <w:color w:val="000000"/>
-          <w:sz w:val="16"/>
-          <w:szCs w:val="16"/>
-        </w:rPr>
-        <w:t>termin_realizacji</w:t>
-      </w:r>
-      <w:proofErr w:type="spellEnd"/>
-      <w:r>
-        <w:rPr>
-          <w:rFonts w:ascii="Tahoma" w:eastAsia="Tahoma" w:hAnsi="Tahoma" w:cs="Tahoma"/>
-          <w:color w:val="000000"/>
-          <w:sz w:val="16"/>
-          <w:szCs w:val="16"/>
-        </w:rPr>
-        <w:t xml:space="preserve"> }}</w:t>
+        <w:t>{{ termin_realizacji }}</w:t>
       </w:r>
     </w:p>
     <w:p>
@@ -2020,27 +1731,7 @@
           <w:sz w:val="16"/>
           <w:szCs w:val="16"/>
         </w:rPr>
-        <w:t xml:space="preserve">{{ </w:t>
-      </w:r>
-      <w:proofErr w:type="spellStart"/>
-      <w:r>
-        <w:rPr>
-          <w:rFonts w:ascii="Tahoma" w:eastAsia="Tahoma" w:hAnsi="Tahoma" w:cs="Tahoma"/>
-          <w:color w:val="000000"/>
-          <w:sz w:val="16"/>
-          <w:szCs w:val="16"/>
-        </w:rPr>
-        <w:t>termin_platnosci</w:t>
-      </w:r>
-      <w:proofErr w:type="spellEnd"/>
-      <w:r>
-        <w:rPr>
-          <w:rFonts w:ascii="Tahoma" w:eastAsia="Tahoma" w:hAnsi="Tahoma" w:cs="Tahoma"/>
-          <w:color w:val="000000"/>
-          <w:sz w:val="16"/>
-          <w:szCs w:val="16"/>
-        </w:rPr>
-        <w:t xml:space="preserve"> }}</w:t>
+        <w:t>{{ termin_platnosci }}</w:t>
       </w:r>
     </w:p>
     <w:p>
@@ -2095,27 +1786,7 @@
           <w:sz w:val="16"/>
           <w:szCs w:val="16"/>
         </w:rPr>
-        <w:t xml:space="preserve">{{ </w:t>
-      </w:r>
-      <w:proofErr w:type="spellStart"/>
-      <w:r>
-        <w:rPr>
-          <w:rFonts w:ascii="Tahoma" w:eastAsia="Tahoma" w:hAnsi="Tahoma" w:cs="Tahoma"/>
-          <w:color w:val="000000"/>
-          <w:sz w:val="16"/>
-          <w:szCs w:val="16"/>
-        </w:rPr>
-        <w:t>warunki_dostawy</w:t>
-      </w:r>
-      <w:proofErr w:type="spellEnd"/>
-      <w:r>
-        <w:rPr>
-          <w:rFonts w:ascii="Tahoma" w:eastAsia="Tahoma" w:hAnsi="Tahoma" w:cs="Tahoma"/>
-          <w:color w:val="000000"/>
-          <w:sz w:val="16"/>
-          <w:szCs w:val="16"/>
-        </w:rPr>
-        <w:t xml:space="preserve"> }}</w:t>
+        <w:t>{{ warunki_dostawy }}</w:t>
       </w:r>
     </w:p>
     <w:p>
@@ -2170,27 +1841,7 @@
           <w:sz w:val="16"/>
           <w:szCs w:val="16"/>
         </w:rPr>
-        <w:t xml:space="preserve">{{ </w:t>
-      </w:r>
-      <w:proofErr w:type="spellStart"/>
-      <w:r>
-        <w:rPr>
-          <w:rFonts w:ascii="Tahoma" w:eastAsia="Tahoma" w:hAnsi="Tahoma" w:cs="Tahoma"/>
-          <w:color w:val="000000"/>
-          <w:sz w:val="16"/>
-          <w:szCs w:val="16"/>
-        </w:rPr>
-        <w:t>waznosc_oferty</w:t>
-      </w:r>
-      <w:proofErr w:type="spellEnd"/>
-      <w:r>
-        <w:rPr>
-          <w:rFonts w:ascii="Tahoma" w:eastAsia="Tahoma" w:hAnsi="Tahoma" w:cs="Tahoma"/>
-          <w:color w:val="000000"/>
-          <w:sz w:val="16"/>
-          <w:szCs w:val="16"/>
-        </w:rPr>
-        <w:t xml:space="preserve"> }}</w:t>
+        <w:t>{{ waznosc_oferty }}</w:t>
       </w:r>
     </w:p>
     <w:p>

</xml_diff>